<commit_message>
doc splits now work automatically for rebuttal or not; minor language adjustments
</commit_message>
<xml_diff>
--- a/data/temp_import_docx/analysis.docx
+++ b/data/temp_import_docx/analysis.docx
@@ -6,33 +6,38 @@
       <w:pPr>
         <w:spacing w:line="320" w:lineRule="atLeast"/>
         <w:rPr>
-          <w:rFonts w:ascii="Helvetica" w:hAnsi="Helvetica"/>
-          <w:iCs/>
-          <w:sz w:val="22"/>
-          <w:szCs w:val="22"/>
-        </w:rPr>
-      </w:pPr>
-      <w:r>
-        <w:rPr>
-          <w:rFonts w:ascii="Helvetica" w:hAnsi="Helvetica"/>
-          <w:iCs/>
-          <w:sz w:val="22"/>
-          <w:szCs w:val="22"/>
-        </w:rPr>
-        <w:t xml:space="preserve">Mr. Suber estimated his speed between 25-30 mph and there are no statements from Mr. Rine regarding his speed although the police report estimated both vehicle speeds as 30 mph at impact. </w:t>
-      </w:r>
-      <w:r>
-        <w:rPr>
-          <w:rFonts w:ascii="Helvetica" w:hAnsi="Helvetica"/>
-          <w:iCs/>
-          <w:sz w:val="22"/>
-          <w:szCs w:val="22"/>
-        </w:rPr>
-        <w:t xml:space="preserve">Deformation to the Chevrolet appears to be approximately 1-2 inches while the photos and damage estimate to the Hyundai indicate 4+ inches of deformation. </w:t>
-      </w:r>
-      <w:r>
-        <w:rPr>
-          <w:rFonts w:ascii="Helvetica" w:hAnsi="Helvetica"/>
+          <w:rFonts w:ascii="Helvetica" w:hAnsi="Helvetica" w:cs="Helvetica"/>
+          <w:bCs/>
+          <w:iCs/>
+          <w:sz w:val="22"/>
+          <w:szCs w:val="22"/>
+        </w:rPr>
+      </w:pPr>
+      <w:r>
+        <w:rPr>
+          <w:rFonts w:ascii="Helvetica" w:hAnsi="Helvetica" w:cs="Helvetica"/>
+          <w:bCs/>
+          <w:iCs/>
+          <w:sz w:val="22"/>
+          <w:szCs w:val="22"/>
+        </w:rPr>
+        <w:t xml:space="preserve">Deformation in the Ford extends into the trunk space and includes induced damage to the rear doors. The Kia sustained deformation back to the radiator supports and induced damage back to the front </w:t>
+      </w:r>
+      <w:r>
+        <w:rPr>
+          <w:rFonts w:ascii="Helvetica" w:hAnsi="Helvetica" w:cs="Helvetica"/>
+          <w:bCs/>
+          <w:iCs/>
+          <w:sz w:val="22"/>
+          <w:szCs w:val="22"/>
+        </w:rPr>
+        <w:lastRenderedPageBreak/>
+        <w:t xml:space="preserve">door frame. </w:t>
+      </w:r>
+      <w:r>
+        <w:rPr>
+          <w:rFonts w:ascii="Helvetica" w:hAnsi="Helvetica" w:cs="Helvetica"/>
+          <w:bCs/>
           <w:iCs/>
           <w:sz w:val="22"/>
           <w:szCs w:val="22"/>
@@ -41,7 +46,8 @@
       </w:r>
       <w:r>
         <w:rPr>
-          <w:rFonts w:ascii="Helvetica" w:hAnsi="Helvetica"/>
+          <w:rFonts w:ascii="Helvetica" w:hAnsi="Helvetica" w:cs="Helvetica"/>
+          <w:bCs/>
           <w:iCs/>
           <w:sz w:val="22"/>
           <w:szCs w:val="22"/>
@@ -51,7 +57,8 @@
       </w:r>
       <w:r>
         <w:rPr>
-          <w:rFonts w:ascii="Helvetica" w:hAnsi="Helvetica"/>
+          <w:rFonts w:ascii="Helvetica" w:hAnsi="Helvetica" w:cs="Helvetica"/>
+          <w:bCs/>
           <w:iCs/>
           <w:sz w:val="22"/>
           <w:szCs w:val="22"/>
@@ -60,16 +67,18 @@
       </w:r>
       <w:r>
         <w:rPr>
-          <w:rFonts w:ascii="Helvetica" w:hAnsi="Helvetica"/>
-          <w:iCs/>
-          <w:sz w:val="22"/>
-          <w:szCs w:val="22"/>
-        </w:rPr>
-        <w:t>Hyundai</w:t>
-      </w:r>
-      <w:r>
-        <w:rPr>
-          <w:rFonts w:ascii="Helvetica" w:hAnsi="Helvetica"/>
+          <w:rFonts w:ascii="Helvetica" w:hAnsi="Helvetica" w:cs="Helvetica"/>
+          <w:bCs/>
+          <w:iCs/>
+          <w:sz w:val="22"/>
+          <w:szCs w:val="22"/>
+        </w:rPr>
+        <w:t>Kia</w:t>
+      </w:r>
+      <w:r>
+        <w:rPr>
+          <w:rFonts w:ascii="Helvetica" w:hAnsi="Helvetica" w:cs="Helvetica"/>
+          <w:bCs/>
           <w:iCs/>
           <w:sz w:val="22"/>
           <w:szCs w:val="22"/>
@@ -78,16 +87,18 @@
       </w:r>
       <w:r>
         <w:rPr>
-          <w:rFonts w:ascii="Helvetica" w:hAnsi="Helvetica"/>
-          <w:iCs/>
-          <w:sz w:val="22"/>
-          <w:szCs w:val="22"/>
-        </w:rPr>
-        <w:t>Chevrolet</w:t>
-      </w:r>
-      <w:r>
-        <w:rPr>
-          <w:rFonts w:ascii="Helvetica" w:hAnsi="Helvetica"/>
+          <w:rFonts w:ascii="Helvetica" w:hAnsi="Helvetica" w:cs="Helvetica"/>
+          <w:bCs/>
+          <w:iCs/>
+          <w:sz w:val="22"/>
+          <w:szCs w:val="22"/>
+        </w:rPr>
+        <w:t>Ford</w:t>
+      </w:r>
+      <w:r>
+        <w:rPr>
+          <w:rFonts w:ascii="Helvetica" w:hAnsi="Helvetica" w:cs="Helvetica"/>
+          <w:bCs/>
           <w:iCs/>
           <w:sz w:val="22"/>
           <w:szCs w:val="22"/>
@@ -96,16 +107,18 @@
       </w:r>
       <w:r>
         <w:rPr>
-          <w:rFonts w:ascii="Helvetica" w:hAnsi="Helvetica"/>
-          <w:iCs/>
-          <w:sz w:val="22"/>
-          <w:szCs w:val="22"/>
-        </w:rPr>
-        <w:t>Chevrolet</w:t>
-      </w:r>
-      <w:r>
-        <w:rPr>
-          <w:rFonts w:ascii="Helvetica" w:hAnsi="Helvetica"/>
+          <w:rFonts w:ascii="Helvetica" w:hAnsi="Helvetica" w:cs="Helvetica"/>
+          <w:bCs/>
+          <w:iCs/>
+          <w:sz w:val="22"/>
+          <w:szCs w:val="22"/>
+        </w:rPr>
+        <w:t>Ford</w:t>
+      </w:r>
+      <w:r>
+        <w:rPr>
+          <w:rFonts w:ascii="Helvetica" w:hAnsi="Helvetica" w:cs="Helvetica"/>
+          <w:bCs/>
           <w:iCs/>
           <w:sz w:val="22"/>
           <w:szCs w:val="22"/>
@@ -117,7 +130,8 @@
       <w:pPr>
         <w:spacing w:line="320" w:lineRule="atLeast"/>
         <w:rPr>
-          <w:rFonts w:ascii="Helvetica" w:hAnsi="Helvetica"/>
+          <w:rFonts w:ascii="Helvetica" w:hAnsi="Helvetica" w:cs="Helvetica"/>
+          <w:bCs/>
           <w:iCs/>
           <w:sz w:val="22"/>
           <w:szCs w:val="22"/>
@@ -128,56 +142,36 @@
       <w:pPr>
         <w:spacing w:line="320" w:lineRule="atLeast"/>
         <w:rPr>
-          <w:rFonts w:ascii="Helvetica" w:hAnsi="Helvetica"/>
-          <w:bCs/>
-          <w:iCs/>
-          <w:sz w:val="22"/>
-          <w:szCs w:val="22"/>
-        </w:rPr>
-      </w:pPr>
-      <w:r>
-        <w:rPr>
-          <w:rFonts w:ascii="Helvetica" w:hAnsi="Helvetica"/>
-          <w:bCs/>
-          <w:iCs/>
-          <w:sz w:val="22"/>
-          <w:szCs w:val="22"/>
-        </w:rPr>
-        <w:t xml:space="preserve">An impact speed of </w:t>
-      </w:r>
-      <w:r>
-        <w:rPr>
-          <w:rFonts w:ascii="Helvetica" w:hAnsi="Helvetica"/>
-          <w:bCs/>
-          <w:iCs/>
-          <w:sz w:val="22"/>
-          <w:szCs w:val="22"/>
-        </w:rPr>
-        <w:t>25</w:t>
-      </w:r>
-      <w:r>
-        <w:rPr>
-          <w:rFonts w:ascii="Helvetica" w:hAnsi="Helvetica"/>
-          <w:bCs/>
-          <w:iCs/>
-          <w:sz w:val="22"/>
-          <w:szCs w:val="22"/>
-        </w:rPr>
-        <w:t xml:space="preserve"> mph </w:t>
-      </w:r>
-      <w:r>
-        <w:rPr>
-          <w:rFonts w:ascii="Helvetica" w:hAnsi="Helvetica"/>
-          <w:bCs/>
-          <w:iCs/>
-          <w:sz w:val="22"/>
-          <w:szCs w:val="22"/>
-        </w:rPr>
-        <w:t>by</w:t>
-      </w:r>
-      <w:r>
-        <w:rPr>
-          <w:rFonts w:ascii="Helvetica" w:hAnsi="Helvetica"/>
+          <w:rFonts w:ascii="Helvetica" w:hAnsi="Helvetica" w:cs="Helvetica"/>
+          <w:bCs/>
+          <w:iCs/>
+          <w:sz w:val="22"/>
+          <w:szCs w:val="22"/>
+        </w:rPr>
+      </w:pPr>
+      <w:r>
+        <w:rPr>
+          <w:rFonts w:ascii="Helvetica" w:hAnsi="Helvetica" w:cs="Helvetica"/>
+          <w:bCs/>
+          <w:iCs/>
+          <w:sz w:val="22"/>
+          <w:szCs w:val="22"/>
+        </w:rPr>
+        <w:t xml:space="preserve">Mr. Bond thought he was going 45 mph when the crash occurred. </w:t>
+      </w:r>
+      <w:r>
+        <w:rPr>
+          <w:rFonts w:ascii="Helvetica" w:hAnsi="Helvetica" w:cs="Helvetica"/>
+          <w:bCs/>
+          <w:iCs/>
+          <w:sz w:val="22"/>
+          <w:szCs w:val="22"/>
+        </w:rPr>
+        <w:t>A</w:t>
+      </w:r>
+      <w:r>
+        <w:rPr>
+          <w:rFonts w:ascii="Helvetica" w:hAnsi="Helvetica" w:cs="Helvetica"/>
           <w:bCs/>
           <w:iCs/>
           <w:sz w:val="22"/>
@@ -187,17 +181,57 @@
       </w:r>
       <w:r>
         <w:rPr>
-          <w:rFonts w:ascii="Helvetica" w:hAnsi="Helvetica"/>
-          <w:bCs/>
-          <w:iCs/>
-          <w:sz w:val="22"/>
-          <w:szCs w:val="22"/>
-        </w:rPr>
-        <w:t>both vehicles</w:t>
-      </w:r>
-      <w:r>
-        <w:rPr>
-          <w:rFonts w:ascii="Helvetica" w:hAnsi="Helvetica"/>
+          <w:rFonts w:ascii="Helvetica" w:hAnsi="Helvetica" w:cs="Helvetica"/>
+          <w:bCs/>
+          <w:iCs/>
+          <w:sz w:val="22"/>
+          <w:szCs w:val="22"/>
+        </w:rPr>
+        <w:t>closing</w:t>
+      </w:r>
+      <w:r>
+        <w:rPr>
+          <w:rFonts w:ascii="Helvetica" w:hAnsi="Helvetica" w:cs="Helvetica"/>
+          <w:bCs/>
+          <w:iCs/>
+          <w:sz w:val="22"/>
+          <w:szCs w:val="22"/>
+        </w:rPr>
+        <w:t xml:space="preserve"> speed of </w:t>
+      </w:r>
+      <w:r>
+        <w:rPr>
+          <w:rFonts w:ascii="Helvetica" w:hAnsi="Helvetica" w:cs="Helvetica"/>
+          <w:bCs/>
+          <w:iCs/>
+          <w:sz w:val="22"/>
+          <w:szCs w:val="22"/>
+        </w:rPr>
+        <w:t>2</w:t>
+      </w:r>
+      <w:r>
+        <w:rPr>
+          <w:rFonts w:ascii="Helvetica" w:hAnsi="Helvetica" w:cs="Helvetica"/>
+          <w:bCs/>
+          <w:iCs/>
+          <w:sz w:val="22"/>
+          <w:szCs w:val="22"/>
+        </w:rPr>
+        <w:t xml:space="preserve">0 mph from the </w:t>
+      </w:r>
+      <w:r>
+        <w:rPr>
+          <w:rFonts w:ascii="Helvetica" w:hAnsi="Helvetica" w:cs="Helvetica"/>
+          <w:bCs/>
+          <w:iCs/>
+          <w:sz w:val="22"/>
+          <w:szCs w:val="22"/>
+        </w:rPr>
+        <w:t>Kia</w:t>
+      </w:r>
+      <w:r>
+        <w:rPr>
+          <w:rFonts w:ascii="Helvetica" w:hAnsi="Helvetica" w:cs="Helvetica"/>
           <w:bCs/>
           <w:iCs/>
           <w:sz w:val="22"/>
@@ -207,17 +241,17 @@
       </w:r>
       <w:r>
         <w:rPr>
-          <w:rFonts w:ascii="Helvetica" w:hAnsi="Helvetica"/>
-          <w:bCs/>
-          <w:iCs/>
-          <w:sz w:val="22"/>
-          <w:szCs w:val="22"/>
-        </w:rPr>
-        <w:t>Chevrolet</w:t>
-      </w:r>
-      <w:r>
-        <w:rPr>
-          <w:rFonts w:ascii="Helvetica" w:hAnsi="Helvetica"/>
+          <w:rFonts w:ascii="Helvetica" w:hAnsi="Helvetica" w:cs="Helvetica"/>
+          <w:bCs/>
+          <w:iCs/>
+          <w:sz w:val="22"/>
+          <w:szCs w:val="22"/>
+        </w:rPr>
+        <w:t>Ford</w:t>
+      </w:r>
+      <w:r>
+        <w:rPr>
+          <w:rFonts w:ascii="Helvetica" w:hAnsi="Helvetica" w:cs="Helvetica"/>
           <w:bCs/>
           <w:iCs/>
           <w:sz w:val="22"/>
@@ -227,57 +261,57 @@
       </w:r>
       <w:r>
         <w:rPr>
-          <w:rFonts w:ascii="Helvetica" w:hAnsi="Helvetica"/>
-          <w:bCs/>
-          <w:iCs/>
-          <w:sz w:val="22"/>
-          <w:szCs w:val="22"/>
-        </w:rPr>
-        <w:t>5.5</w:t>
-      </w:r>
-      <w:r>
-        <w:rPr>
-          <w:rFonts w:ascii="Helvetica" w:hAnsi="Helvetica"/>
-          <w:bCs/>
-          <w:iCs/>
-          <w:sz w:val="22"/>
-          <w:szCs w:val="22"/>
-        </w:rPr>
-        <w:t xml:space="preserve"> mph, with a peak vehicle acceleration for the impact of approximately 4</w:t>
-      </w:r>
-      <w:r>
-        <w:rPr>
-          <w:rFonts w:ascii="Helvetica" w:hAnsi="Helvetica"/>
-          <w:bCs/>
-          <w:iCs/>
-          <w:sz w:val="22"/>
-          <w:szCs w:val="22"/>
-        </w:rPr>
-        <w:t>.0</w:t>
-      </w:r>
-      <w:r>
-        <w:rPr>
-          <w:rFonts w:ascii="Helvetica" w:hAnsi="Helvetica"/>
-          <w:bCs/>
-          <w:iCs/>
-          <w:sz w:val="22"/>
-          <w:szCs w:val="22"/>
-        </w:rPr>
-        <w:t xml:space="preserve"> g. Deformation (overlap or depth of penetration) between the </w:t>
-      </w:r>
-      <w:r>
-        <w:rPr>
-          <w:rFonts w:ascii="Helvetica" w:hAnsi="Helvetica"/>
-          <w:bCs/>
-          <w:iCs/>
-          <w:sz w:val="22"/>
-          <w:szCs w:val="22"/>
-        </w:rPr>
-        <w:t>Hyundai</w:t>
-      </w:r>
-      <w:r>
-        <w:rPr>
-          <w:rFonts w:ascii="Helvetica" w:hAnsi="Helvetica"/>
+          <w:rFonts w:ascii="Helvetica" w:hAnsi="Helvetica" w:cs="Helvetica"/>
+          <w:bCs/>
+          <w:iCs/>
+          <w:sz w:val="22"/>
+          <w:szCs w:val="22"/>
+        </w:rPr>
+        <w:t>12.9</w:t>
+      </w:r>
+      <w:r>
+        <w:rPr>
+          <w:rFonts w:ascii="Helvetica" w:hAnsi="Helvetica" w:cs="Helvetica"/>
+          <w:bCs/>
+          <w:iCs/>
+          <w:sz w:val="22"/>
+          <w:szCs w:val="22"/>
+        </w:rPr>
+        <w:t xml:space="preserve"> mph, with a peak vehicle acceleration for the impact of approximately </w:t>
+      </w:r>
+      <w:r>
+        <w:rPr>
+          <w:rFonts w:ascii="Helvetica" w:hAnsi="Helvetica" w:cs="Helvetica"/>
+          <w:bCs/>
+          <w:iCs/>
+          <w:sz w:val="22"/>
+          <w:szCs w:val="22"/>
+        </w:rPr>
+        <w:t>9</w:t>
+      </w:r>
+      <w:r>
+        <w:rPr>
+          <w:rFonts w:ascii="Helvetica" w:hAnsi="Helvetica" w:cs="Helvetica"/>
+          <w:bCs/>
+          <w:iCs/>
+          <w:sz w:val="22"/>
+          <w:szCs w:val="22"/>
+        </w:rPr>
+        <w:t xml:space="preserve">.4 g. Deformation (overlap or depth of penetration) between the </w:t>
+      </w:r>
+      <w:r>
+        <w:rPr>
+          <w:rFonts w:ascii="Helvetica" w:hAnsi="Helvetica" w:cs="Helvetica"/>
+          <w:bCs/>
+          <w:iCs/>
+          <w:sz w:val="22"/>
+          <w:szCs w:val="22"/>
+        </w:rPr>
+        <w:t>Kia</w:t>
+      </w:r>
+      <w:r>
+        <w:rPr>
+          <w:rFonts w:ascii="Helvetica" w:hAnsi="Helvetica" w:cs="Helvetica"/>
           <w:bCs/>
           <w:iCs/>
           <w:sz w:val="22"/>
@@ -287,87 +321,80 @@
       </w:r>
       <w:r>
         <w:rPr>
-          <w:rFonts w:ascii="Helvetica" w:hAnsi="Helvetica"/>
-          <w:bCs/>
-          <w:iCs/>
-          <w:sz w:val="22"/>
-          <w:szCs w:val="22"/>
-        </w:rPr>
-        <w:t>Chevrolet</w:t>
-      </w:r>
-      <w:r>
-        <w:rPr>
-          <w:rFonts w:ascii="Helvetica" w:hAnsi="Helvetica"/>
-          <w:bCs/>
-          <w:iCs/>
-          <w:sz w:val="22"/>
-          <w:szCs w:val="22"/>
-        </w:rPr>
-        <w:t xml:space="preserve"> is shown </w:t>
-      </w:r>
-      <w:r>
-        <w:rPr>
-          <w:rFonts w:ascii="Helvetica" w:hAnsi="Helvetica"/>
-          <w:bCs/>
-          <w:iCs/>
-          <w:sz w:val="22"/>
-          <w:szCs w:val="22"/>
-        </w:rPr>
-        <w:lastRenderedPageBreak/>
-        <w:t>below and is fairly consistent with what is observed in the photos.</w:t>
-      </w:r>
-      <w:r>
-        <w:rPr>
-          <w:rFonts w:ascii="Helvetica" w:hAnsi="Helvetica"/>
-          <w:bCs/>
-          <w:iCs/>
-          <w:sz w:val="22"/>
-          <w:szCs w:val="22"/>
-        </w:rPr>
-        <w:t xml:space="preserve"> Delta V to the Hyundai is approximately 8.4 mph which is consistent with an airbag non-deployment</w:t>
-      </w:r>
-      <w:r>
-        <w:rPr>
-          <w:rFonts w:ascii="Helvetica" w:hAnsi="Helvetica"/>
-          <w:bCs/>
-          <w:iCs/>
-          <w:sz w:val="22"/>
-          <w:szCs w:val="22"/>
-        </w:rPr>
-        <w:t>.</w:t>
+          <w:rFonts w:ascii="Helvetica" w:hAnsi="Helvetica" w:cs="Helvetica"/>
+          <w:bCs/>
+          <w:iCs/>
+          <w:sz w:val="22"/>
+          <w:szCs w:val="22"/>
+        </w:rPr>
+        <w:t>Ford</w:t>
+      </w:r>
+      <w:r>
+        <w:rPr>
+          <w:rFonts w:ascii="Helvetica" w:hAnsi="Helvetica" w:cs="Helvetica"/>
+          <w:bCs/>
+          <w:iCs/>
+          <w:sz w:val="22"/>
+          <w:szCs w:val="22"/>
+        </w:rPr>
+        <w:t xml:space="preserve"> is shown below and is fairly consistent with what is observed in the photos.</w:t>
+      </w:r>
+      <w:r>
+        <w:rPr>
+          <w:rFonts w:ascii="Helvetica" w:hAnsi="Helvetica" w:cs="Helvetica"/>
+          <w:bCs/>
+          <w:iCs/>
+          <w:sz w:val="22"/>
+          <w:szCs w:val="22"/>
+        </w:rPr>
+        <w:t xml:space="preserve"> Delta V in the Kia is approximately 11 mph which is consistent with a non-airbag deployment.</w:t>
       </w:r>
     </w:p>
     <w:p>
       <w:pPr>
         <w:spacing w:line="320" w:lineRule="atLeast"/>
         <w:rPr>
-          <w:rFonts w:ascii="Helvetica" w:hAnsi="Helvetica"/>
-          <w:iCs/>
-          <w:sz w:val="22"/>
-          <w:szCs w:val="22"/>
-        </w:rPr>
-      </w:pPr>
-      <w:r>
-        <w:rPr>
-          <w:rFonts w:ascii="Helvetica" w:hAnsi="Helvetica"/>
+          <w:rFonts w:ascii="Helvetica" w:hAnsi="Helvetica" w:cs="Helvetica"/>
+          <w:bCs/>
+          <w:iCs/>
+          <w:sz w:val="22"/>
+          <w:szCs w:val="22"/>
+        </w:rPr>
+      </w:pPr>
+    </w:p>
+    <w:p>
+      <w:pPr>
+        <w:spacing w:line="320" w:lineRule="atLeast"/>
+        <w:rPr>
+          <w:rFonts w:ascii="Helvetica" w:hAnsi="Helvetica" w:cs="Helvetica"/>
+          <w:bCs/>
+          <w:iCs/>
+          <w:sz w:val="22"/>
+          <w:szCs w:val="22"/>
+        </w:rPr>
+      </w:pPr>
+      <w:r>
+        <w:rPr>
+          <w:rFonts w:ascii="Helvetica" w:hAnsi="Helvetica" w:cs="Helvetica"/>
+          <w:bCs/>
           <w:iCs/>
           <w:noProof/>
           <w:sz w:val="22"/>
           <w:szCs w:val="22"/>
         </w:rPr>
         <w:drawing>
-          <wp:anchor distT="0" distB="0" distL="114300" distR="114300" simplePos="0" relativeHeight="251700736" behindDoc="0" locked="0" layoutInCell="1" allowOverlap="1" wp14:anchorId="7D9B4AC9" wp14:editId="0CA7B7EA">
+          <wp:anchor distT="0" distB="0" distL="114300" distR="114300" simplePos="0" relativeHeight="251707904" behindDoc="0" locked="0" layoutInCell="1" allowOverlap="1" wp14:anchorId="5DAD8726" wp14:editId="1476AFFE">
             <wp:simplePos x="0" y="0"/>
             <wp:positionH relativeFrom="margin">
-              <wp:align>center</wp:align>
+              <wp:posOffset>3382645</wp:posOffset>
             </wp:positionH>
             <wp:positionV relativeFrom="paragraph">
-              <wp:posOffset>87597</wp:posOffset>
+              <wp:posOffset>49530</wp:posOffset>
             </wp:positionV>
-            <wp:extent cx="3383246" cy="1737360"/>
-            <wp:effectExtent l="19050" t="19050" r="27305" b="15240"/>
+            <wp:extent cx="2660015" cy="1737093"/>
+            <wp:effectExtent l="19050" t="19050" r="26035" b="15875"/>
             <wp:wrapNone/>
-            <wp:docPr id="1" name="Picture 1"/>
+            <wp:docPr id="1" name="Picture 2"/>
             <wp:cNvGraphicFramePr>
               <a:graphicFrameLocks xmlns:a="http://schemas.openxmlformats.org/drawingml/2006/main" noChangeAspect="1"/>
             </wp:cNvGraphicFramePr>
@@ -375,19 +402,24 @@
               <a:graphicData uri="http://schemas.openxmlformats.org/drawingml/2006/picture">
                 <pic:pic xmlns:pic="http://schemas.openxmlformats.org/drawingml/2006/picture">
                   <pic:nvPicPr>
-                    <pic:cNvPr id="2" name="Picture 1754815772"/>
+                    <pic:cNvPr id="2" name="Picture 943682971"/>
                     <pic:cNvPicPr/>
                   </pic:nvPicPr>
-                  <pic:blipFill>
-                    <a:blip r:embed="rId18"/>
-                    <a:stretch>
-                      <a:fillRect/>
-                    </a:stretch>
+                  <pic:blipFill rotWithShape="1">
+                    <a:blip r:embed="rId18" cstate="hqprint">
+                      <a:extLst>
+                        <a:ext uri="{28A0092B-C50C-407E-A947-70E740481C1C}">
+                          <a14:useLocalDpi xmlns:a14="http://schemas.microsoft.com/office/drawing/2010/main"/>
+                        </a:ext>
+                      </a:extLst>
+                    </a:blip>
+                    <a:srcRect/>
+                    <a:stretch/>
                   </pic:blipFill>
-                  <pic:spPr>
+                  <pic:spPr bwMode="auto">
                     <a:xfrm>
                       <a:off x="0" y="0"/>
-                      <a:ext cx="3383246" cy="1737360"/>
+                      <a:ext cx="2660015" cy="1737093"/>
                     </a:xfrm>
                     <a:prstGeom prst="rect">
                       <a:avLst/>
@@ -397,6 +429,11 @@
                         <a:schemeClr val="tx1"/>
                       </a:solidFill>
                     </a:ln>
+                    <a:extLst>
+                      <a:ext uri="{53640926-AAD7-44D8-BBD7-CCE9431645EC}">
+                        <a14:shadowObscured xmlns:a14="http://schemas.microsoft.com/office/drawing/2010/main"/>
+                      </a:ext>
+                    </a:extLst>
                   </pic:spPr>
                 </pic:pic>
               </a:graphicData>
@@ -410,12 +447,87 @@
           </wp:anchor>
         </w:drawing>
       </w:r>
+      <w:r>
+        <w:rPr>
+          <w:rFonts w:ascii="Helvetica" w:hAnsi="Helvetica" w:cs="Helvetica"/>
+          <w:bCs/>
+          <w:iCs/>
+          <w:noProof/>
+          <w:sz w:val="22"/>
+          <w:szCs w:val="22"/>
+        </w:rPr>
+        <w:drawing>
+          <wp:anchor distT="0" distB="0" distL="114300" distR="114300" simplePos="0" relativeHeight="251706880" behindDoc="0" locked="0" layoutInCell="1" allowOverlap="1" wp14:anchorId="748D750F" wp14:editId="462E3E16">
+            <wp:simplePos x="0" y="0"/>
+            <wp:positionH relativeFrom="margin">
+              <wp:posOffset>95250</wp:posOffset>
+            </wp:positionH>
+            <wp:positionV relativeFrom="paragraph">
+              <wp:posOffset>45720</wp:posOffset>
+            </wp:positionV>
+            <wp:extent cx="3177540" cy="1736725"/>
+            <wp:effectExtent l="19050" t="19050" r="22860" b="15875"/>
+            <wp:wrapNone/>
+            <wp:docPr id="3" name="Picture 1"/>
+            <wp:cNvGraphicFramePr>
+              <a:graphicFrameLocks xmlns:a="http://schemas.openxmlformats.org/drawingml/2006/main" noChangeAspect="1"/>
+            </wp:cNvGraphicFramePr>
+            <a:graphic xmlns:a="http://schemas.openxmlformats.org/drawingml/2006/main">
+              <a:graphicData uri="http://schemas.openxmlformats.org/drawingml/2006/picture">
+                <pic:pic xmlns:pic="http://schemas.openxmlformats.org/drawingml/2006/picture">
+                  <pic:nvPicPr>
+                    <pic:cNvPr id="4" name="Picture 1187405676"/>
+                    <pic:cNvPicPr/>
+                  </pic:nvPicPr>
+                  <pic:blipFill rotWithShape="1">
+                    <a:blip r:embed="rId19" cstate="hqprint">
+                      <a:extLst>
+                        <a:ext uri="{28A0092B-C50C-407E-A947-70E740481C1C}">
+                          <a14:useLocalDpi xmlns:a14="http://schemas.microsoft.com/office/drawing/2010/main"/>
+                        </a:ext>
+                      </a:extLst>
+                    </a:blip>
+                    <a:srcRect/>
+                    <a:stretch/>
+                  </pic:blipFill>
+                  <pic:spPr bwMode="auto">
+                    <a:xfrm>
+                      <a:off x="0" y="0"/>
+                      <a:ext cx="3177540" cy="1736725"/>
+                    </a:xfrm>
+                    <a:prstGeom prst="rect">
+                      <a:avLst/>
+                    </a:prstGeom>
+                    <a:ln w="9525">
+                      <a:solidFill>
+                        <a:schemeClr val="tx1"/>
+                      </a:solidFill>
+                    </a:ln>
+                    <a:extLst>
+                      <a:ext uri="{53640926-AAD7-44D8-BBD7-CCE9431645EC}">
+                        <a14:shadowObscured xmlns:a14="http://schemas.microsoft.com/office/drawing/2010/main"/>
+                      </a:ext>
+                    </a:extLst>
+                  </pic:spPr>
+                </pic:pic>
+              </a:graphicData>
+            </a:graphic>
+            <wp14:sizeRelH relativeFrom="margin">
+              <wp14:pctWidth>0</wp14:pctWidth>
+            </wp14:sizeRelH>
+            <wp14:sizeRelV relativeFrom="margin">
+              <wp14:pctHeight>0</wp14:pctHeight>
+            </wp14:sizeRelV>
+          </wp:anchor>
+        </w:drawing>
+      </w:r>
     </w:p>
     <w:p>
       <w:pPr>
         <w:spacing w:line="320" w:lineRule="atLeast"/>
         <w:rPr>
-          <w:rFonts w:ascii="Helvetica" w:hAnsi="Helvetica"/>
+          <w:rFonts w:ascii="Helvetica" w:hAnsi="Helvetica" w:cs="Helvetica"/>
+          <w:bCs/>
           <w:iCs/>
           <w:sz w:val="22"/>
           <w:szCs w:val="22"/>
@@ -426,7 +538,8 @@
       <w:pPr>
         <w:spacing w:line="320" w:lineRule="atLeast"/>
         <w:rPr>
-          <w:rFonts w:ascii="Helvetica" w:hAnsi="Helvetica"/>
+          <w:rFonts w:ascii="Helvetica" w:hAnsi="Helvetica" w:cs="Helvetica"/>
+          <w:bCs/>
           <w:iCs/>
           <w:sz w:val="22"/>
           <w:szCs w:val="22"/>
@@ -437,7 +550,8 @@
       <w:pPr>
         <w:spacing w:line="320" w:lineRule="atLeast"/>
         <w:rPr>
-          <w:rFonts w:ascii="Helvetica" w:hAnsi="Helvetica"/>
+          <w:rFonts w:ascii="Helvetica" w:hAnsi="Helvetica" w:cs="Helvetica"/>
+          <w:bCs/>
           <w:iCs/>
           <w:sz w:val="22"/>
           <w:szCs w:val="22"/>
@@ -448,7 +562,8 @@
       <w:pPr>
         <w:spacing w:line="320" w:lineRule="atLeast"/>
         <w:rPr>
-          <w:rFonts w:ascii="Helvetica" w:hAnsi="Helvetica"/>
+          <w:rFonts w:ascii="Helvetica" w:hAnsi="Helvetica" w:cs="Helvetica"/>
+          <w:bCs/>
           <w:iCs/>
           <w:sz w:val="22"/>
           <w:szCs w:val="22"/>
@@ -459,7 +574,8 @@
       <w:pPr>
         <w:spacing w:line="320" w:lineRule="atLeast"/>
         <w:rPr>
-          <w:rFonts w:ascii="Helvetica" w:hAnsi="Helvetica"/>
+          <w:rFonts w:ascii="Helvetica" w:hAnsi="Helvetica" w:cs="Helvetica"/>
+          <w:bCs/>
           <w:iCs/>
           <w:sz w:val="22"/>
           <w:szCs w:val="22"/>
@@ -470,7 +586,8 @@
       <w:pPr>
         <w:spacing w:line="320" w:lineRule="atLeast"/>
         <w:rPr>
-          <w:rFonts w:ascii="Helvetica" w:hAnsi="Helvetica"/>
+          <w:rFonts w:ascii="Helvetica" w:hAnsi="Helvetica" w:cs="Helvetica"/>
+          <w:bCs/>
           <w:iCs/>
           <w:sz w:val="22"/>
           <w:szCs w:val="22"/>
@@ -481,7 +598,8 @@
       <w:pPr>
         <w:spacing w:line="320" w:lineRule="atLeast"/>
         <w:rPr>
-          <w:rFonts w:ascii="Helvetica" w:hAnsi="Helvetica"/>
+          <w:rFonts w:ascii="Helvetica" w:hAnsi="Helvetica" w:cs="Helvetica"/>
+          <w:bCs/>
           <w:iCs/>
           <w:sz w:val="22"/>
           <w:szCs w:val="22"/>
@@ -492,7 +610,8 @@
       <w:pPr>
         <w:spacing w:line="320" w:lineRule="atLeast"/>
         <w:rPr>
-          <w:rFonts w:ascii="Helvetica" w:hAnsi="Helvetica"/>
+          <w:rFonts w:ascii="Helvetica" w:hAnsi="Helvetica" w:cs="Helvetica"/>
+          <w:bCs/>
           <w:iCs/>
           <w:sz w:val="22"/>
           <w:szCs w:val="22"/>
@@ -503,17 +622,19 @@
       <w:pPr>
         <w:spacing w:line="320" w:lineRule="atLeast"/>
         <w:rPr>
-          <w:rFonts w:ascii="Helvetica" w:hAnsi="Helvetica"/>
+          <w:rFonts w:ascii="Helvetica" w:hAnsi="Helvetica" w:cs="Helvetica"/>
           <w:b/>
-          <w:iCs/>
-          <w:sz w:val="22"/>
-          <w:szCs w:val="22"/>
-        </w:rPr>
-      </w:pPr>
-      <w:r>
-        <w:rPr>
-          <w:rFonts w:ascii="Helvetica" w:hAnsi="Helvetica"/>
+          <w:bCs/>
+          <w:iCs/>
+          <w:sz w:val="22"/>
+          <w:szCs w:val="22"/>
+        </w:rPr>
+      </w:pPr>
+      <w:r>
+        <w:rPr>
+          <w:rFonts w:ascii="Helvetica" w:hAnsi="Helvetica" w:cs="Helvetica"/>
           <w:b/>
+          <w:bCs/>
           <w:iCs/>
           <w:sz w:val="22"/>
           <w:szCs w:val="22"/>
@@ -522,78 +643,97 @@
       </w:r>
       <w:r>
         <w:rPr>
-          <w:rFonts w:ascii="Helvetica" w:hAnsi="Helvetica"/>
+          <w:rFonts w:ascii="Helvetica" w:hAnsi="Helvetica" w:cs="Helvetica"/>
           <w:b/>
-          <w:iCs/>
-          <w:sz w:val="22"/>
-          <w:szCs w:val="22"/>
-        </w:rPr>
-        <w:t>25</w:t>
-      </w:r>
-      <w:r>
-        <w:rPr>
-          <w:rFonts w:ascii="Helvetica" w:hAnsi="Helvetica"/>
+          <w:bCs/>
+          <w:iCs/>
+          <w:sz w:val="22"/>
+          <w:szCs w:val="22"/>
+        </w:rPr>
+        <w:t>2</w:t>
+      </w:r>
+      <w:r>
+        <w:rPr>
+          <w:rFonts w:ascii="Helvetica" w:hAnsi="Helvetica" w:cs="Helvetica"/>
           <w:b/>
-          <w:iCs/>
-          <w:sz w:val="22"/>
-          <w:szCs w:val="22"/>
-        </w:rPr>
-        <w:t xml:space="preserve"> mph depth of penetration (overlap or maximum engagement) fairly consistent with photos</w:t>
-      </w:r>
-      <w:r>
-        <w:rPr>
-          <w:rFonts w:ascii="Helvetica" w:hAnsi="Helvetica"/>
+          <w:bCs/>
+          <w:iCs/>
+          <w:sz w:val="22"/>
+          <w:szCs w:val="22"/>
+        </w:rPr>
+        <w:t>0 mph</w:t>
+      </w:r>
+      <w:r>
+        <w:rPr>
+          <w:rFonts w:ascii="Helvetica" w:hAnsi="Helvetica" w:cs="Helvetica"/>
           <w:b/>
-          <w:iCs/>
-          <w:sz w:val="22"/>
-          <w:szCs w:val="22"/>
-        </w:rPr>
-        <w:t xml:space="preserve"> and damage estimates</w:t>
-      </w:r>
-      <w:r>
-        <w:rPr>
-          <w:rFonts w:ascii="Helvetica" w:hAnsi="Helvetica"/>
+          <w:bCs/>
+          <w:iCs/>
+          <w:sz w:val="22"/>
+          <w:szCs w:val="22"/>
+        </w:rPr>
+        <w:t xml:space="preserve"> closing speed</w:t>
+      </w:r>
+      <w:r>
+        <w:rPr>
+          <w:rFonts w:ascii="Helvetica" w:hAnsi="Helvetica" w:cs="Helvetica"/>
           <w:b/>
-          <w:iCs/>
-          <w:sz w:val="22"/>
-          <w:szCs w:val="22"/>
-        </w:rPr>
-        <w:t xml:space="preserve">. </w:t>
-      </w:r>
-      <w:r>
-        <w:rPr>
-          <w:rFonts w:ascii="Helvetica" w:hAnsi="Helvetica"/>
+          <w:bCs/>
+          <w:iCs/>
+          <w:sz w:val="22"/>
+          <w:szCs w:val="22"/>
+        </w:rPr>
+        <w:t xml:space="preserve"> depth of penetration (overlap or maximum engagement) fairly consistent with photos. </w:t>
+      </w:r>
+      <w:r>
+        <w:rPr>
+          <w:rFonts w:ascii="Helvetica" w:hAnsi="Helvetica" w:cs="Helvetica"/>
           <w:b/>
-          <w:iCs/>
-          <w:sz w:val="22"/>
-          <w:szCs w:val="22"/>
-        </w:rPr>
-        <w:t>Chevrolet</w:t>
-      </w:r>
-      <w:r>
-        <w:rPr>
-          <w:rFonts w:ascii="Helvetica" w:hAnsi="Helvetica"/>
+          <w:bCs/>
+          <w:iCs/>
+          <w:sz w:val="22"/>
+          <w:szCs w:val="22"/>
+        </w:rPr>
+        <w:t xml:space="preserve">Mr. Bond’s </w:t>
+      </w:r>
+      <w:r>
+        <w:rPr>
+          <w:rFonts w:ascii="Helvetica" w:hAnsi="Helvetica" w:cs="Helvetica"/>
           <w:b/>
-          <w:iCs/>
-          <w:sz w:val="22"/>
-          <w:szCs w:val="22"/>
-        </w:rPr>
-        <w:t xml:space="preserve"> is the vehicle on the </w:t>
-      </w:r>
-      <w:r>
-        <w:rPr>
-          <w:rFonts w:ascii="Helvetica" w:hAnsi="Helvetica"/>
+          <w:bCs/>
+          <w:iCs/>
+          <w:sz w:val="22"/>
+          <w:szCs w:val="22"/>
+        </w:rPr>
+        <w:t>Ford</w:t>
+      </w:r>
+      <w:r>
+        <w:rPr>
+          <w:rFonts w:ascii="Helvetica" w:hAnsi="Helvetica" w:cs="Helvetica"/>
           <w:b/>
-          <w:iCs/>
-          <w:sz w:val="22"/>
-          <w:szCs w:val="22"/>
-        </w:rPr>
-        <w:t>bottom in blue</w:t>
-      </w:r>
-      <w:r>
-        <w:rPr>
-          <w:rFonts w:ascii="Helvetica" w:hAnsi="Helvetica"/>
+          <w:bCs/>
+          <w:iCs/>
+          <w:sz w:val="22"/>
+          <w:szCs w:val="22"/>
+        </w:rPr>
+        <w:t xml:space="preserve"> is the vehicle on the right</w:t>
+      </w:r>
+      <w:r>
+        <w:rPr>
+          <w:rFonts w:ascii="Helvetica" w:hAnsi="Helvetica" w:cs="Helvetica"/>
           <w:b/>
+          <w:bCs/>
+          <w:iCs/>
+          <w:sz w:val="22"/>
+          <w:szCs w:val="22"/>
+        </w:rPr>
+        <w:t xml:space="preserve"> in blue</w:t>
+      </w:r>
+      <w:r>
+        <w:rPr>
+          <w:rFonts w:ascii="Helvetica" w:hAnsi="Helvetica" w:cs="Helvetica"/>
+          <w:b/>
+          <w:bCs/>
           <w:iCs/>
           <w:sz w:val="22"/>
           <w:szCs w:val="22"/>
@@ -605,543 +745,7 @@
       <w:pPr>
         <w:spacing w:line="320" w:lineRule="atLeast"/>
         <w:rPr>
-          <w:rFonts w:ascii="Helvetica" w:hAnsi="Helvetica"/>
-          <w:iCs/>
-          <w:sz w:val="22"/>
-          <w:szCs w:val="22"/>
-        </w:rPr>
-      </w:pPr>
-    </w:p>
-    <w:p>
-      <w:pPr>
-        <w:spacing w:line="320" w:lineRule="atLeast"/>
-        <w:rPr>
-          <w:rFonts w:ascii="Helvetica" w:hAnsi="Helvetica"/>
-          <w:iCs/>
-          <w:sz w:val="22"/>
-          <w:szCs w:val="22"/>
-        </w:rPr>
-      </w:pPr>
-      <w:r>
-        <w:rPr>
-          <w:rFonts w:ascii="Helvetica" w:hAnsi="Helvetica"/>
-          <w:iCs/>
-          <w:sz w:val="22"/>
-          <w:szCs w:val="22"/>
-        </w:rPr>
-        <w:t xml:space="preserve">Mr. Suber’s body, because of rotational acceleration, would have experienced a delta V of 6.2 mph with a peak acceleration of 4.2 g. </w:t>
-      </w:r>
-    </w:p>
-    <w:p>
-      <w:pPr>
-        <w:spacing w:line="320" w:lineRule="atLeast"/>
-        <w:rPr>
-          <w:rFonts w:ascii="Helvetica" w:hAnsi="Helvetica"/>
-          <w:iCs/>
-          <w:sz w:val="22"/>
-          <w:szCs w:val="22"/>
-        </w:rPr>
-      </w:pPr>
-    </w:p>
-    <w:p>
-      <w:pPr>
-        <w:spacing w:line="320" w:lineRule="atLeast"/>
-        <w:rPr>
-          <w:rFonts w:ascii="Helvetica" w:hAnsi="Helvetica"/>
-          <w:iCs/>
-          <w:sz w:val="22"/>
-          <w:szCs w:val="22"/>
-        </w:rPr>
-      </w:pPr>
-      <w:r>
-        <w:rPr>
-          <w:rFonts w:ascii="Helvetica" w:hAnsi="Helvetica"/>
-          <w:iCs/>
-          <w:sz w:val="22"/>
-          <w:szCs w:val="22"/>
-        </w:rPr>
-        <w:t xml:space="preserve">The Hyundai likely had to travel around 57 feet to </w:t>
-      </w:r>
-      <w:r>
-        <w:rPr>
-          <w:rFonts w:ascii="Helvetica" w:hAnsi="Helvetica"/>
-          <w:iCs/>
-          <w:sz w:val="22"/>
-          <w:szCs w:val="22"/>
-        </w:rPr>
-        <w:t>the area of impact. If the Hyundai was stopped</w:t>
-      </w:r>
-      <w:r>
-        <w:rPr>
-          <w:rFonts w:ascii="Helvetica" w:hAnsi="Helvetica"/>
-          <w:iCs/>
-          <w:sz w:val="22"/>
-          <w:szCs w:val="22"/>
-        </w:rPr>
-        <w:t>,</w:t>
-      </w:r>
-      <w:r>
-        <w:rPr>
-          <w:rFonts w:ascii="Helvetica" w:hAnsi="Helvetica"/>
-          <w:iCs/>
-          <w:sz w:val="22"/>
-          <w:szCs w:val="22"/>
-        </w:rPr>
-        <w:t xml:space="preserve"> as Mr. Rine has claimed, then it would have needed to accelerate at almost 12 fps</w:t>
-      </w:r>
-      <w:r>
-        <w:rPr>
-          <w:rFonts w:ascii="Helvetica" w:hAnsi="Helvetica"/>
-          <w:iCs/>
-          <w:sz w:val="22"/>
-          <w:szCs w:val="22"/>
-          <w:vertAlign w:val="superscript"/>
-        </w:rPr>
-        <w:t>2</w:t>
-      </w:r>
-      <w:r>
-        <w:rPr>
-          <w:rFonts w:ascii="Helvetica" w:hAnsi="Helvetica"/>
-          <w:iCs/>
-          <w:sz w:val="22"/>
-          <w:szCs w:val="22"/>
-        </w:rPr>
-        <w:t xml:space="preserve"> which is very high (rapid acceleration is considered 10 fps</w:t>
-      </w:r>
-      <w:r>
-        <w:rPr>
-          <w:rFonts w:ascii="Helvetica" w:hAnsi="Helvetica"/>
-          <w:iCs/>
-          <w:sz w:val="22"/>
-          <w:szCs w:val="22"/>
-          <w:vertAlign w:val="superscript"/>
-        </w:rPr>
-        <w:t>2</w:t>
-      </w:r>
-      <w:r>
-        <w:rPr>
-          <w:rFonts w:ascii="Helvetica" w:hAnsi="Helvetica"/>
-          <w:iCs/>
-          <w:sz w:val="22"/>
-          <w:szCs w:val="22"/>
-        </w:rPr>
-        <w:t>). An internet search</w:t>
-      </w:r>
-      <w:r>
-        <w:rPr>
-          <w:rStyle w:val="FootnoteReference"/>
-          <w:rFonts w:ascii="Helvetica" w:hAnsi="Helvetica"/>
-          <w:iCs/>
-          <w:sz w:val="22"/>
-          <w:szCs w:val="22"/>
-        </w:rPr>
-        <w:footnoteReference w:id="2"/>
-      </w:r>
-      <w:r>
-        <w:rPr>
-          <w:rFonts w:ascii="Helvetica" w:hAnsi="Helvetica"/>
-          <w:iCs/>
-          <w:sz w:val="22"/>
-          <w:szCs w:val="22"/>
-        </w:rPr>
-        <w:t xml:space="preserve"> indicates a new Hyundai Elantra accelerates 0-60 mph in 9.0 seconds which is an average of just under 10 fps</w:t>
-      </w:r>
-      <w:r>
-        <w:rPr>
-          <w:rFonts w:ascii="Helvetica" w:hAnsi="Helvetica"/>
-          <w:iCs/>
-          <w:sz w:val="22"/>
-          <w:szCs w:val="22"/>
-          <w:vertAlign w:val="superscript"/>
-        </w:rPr>
-        <w:t>2</w:t>
-      </w:r>
-      <w:r>
-        <w:rPr>
-          <w:rFonts w:ascii="Helvetica" w:hAnsi="Helvetica"/>
-          <w:iCs/>
-          <w:sz w:val="22"/>
-          <w:szCs w:val="22"/>
-        </w:rPr>
-        <w:t xml:space="preserve">. Cars generally accelerate at a higher rate during the first couple of seconds so it is possible the Hyundai would have stopped but Mr. Rine would have probably needed to “floor” the accelerator to reach the impact speed of 25 mph. Any higher impact speed (such as 30 mph </w:t>
-      </w:r>
-      <w:r>
-        <w:rPr>
-          <w:rFonts w:ascii="Helvetica" w:hAnsi="Helvetica"/>
-          <w:iCs/>
-          <w:sz w:val="22"/>
-          <w:szCs w:val="22"/>
-        </w:rPr>
-        <w:t xml:space="preserve">as </w:t>
-      </w:r>
-      <w:r>
-        <w:rPr>
-          <w:rFonts w:ascii="Helvetica" w:hAnsi="Helvetica"/>
-          <w:iCs/>
-          <w:sz w:val="22"/>
-          <w:szCs w:val="22"/>
-        </w:rPr>
-        <w:t>opined by Dr. Potma</w:t>
-      </w:r>
-      <w:r>
-        <w:rPr>
-          <w:rFonts w:ascii="Helvetica" w:hAnsi="Helvetica"/>
-          <w:iCs/>
-          <w:sz w:val="22"/>
-          <w:szCs w:val="22"/>
-        </w:rPr>
-        <w:t xml:space="preserve"> and Mr. Bradshaw</w:t>
-      </w:r>
-      <w:r>
-        <w:rPr>
-          <w:rFonts w:ascii="Helvetica" w:hAnsi="Helvetica"/>
-          <w:iCs/>
-          <w:sz w:val="22"/>
-          <w:szCs w:val="22"/>
-        </w:rPr>
-        <w:t>)</w:t>
-      </w:r>
-      <w:r>
-        <w:rPr>
-          <w:rFonts w:ascii="Helvetica" w:hAnsi="Helvetica"/>
-          <w:iCs/>
-          <w:sz w:val="22"/>
-          <w:szCs w:val="22"/>
-        </w:rPr>
-        <w:t xml:space="preserve"> then it is likely Mr. Rine did not stop before entering </w:t>
-      </w:r>
-      <w:r>
-        <w:rPr>
-          <w:rFonts w:ascii="Helvetica" w:hAnsi="Helvetica"/>
-          <w:iCs/>
-          <w:sz w:val="22"/>
-          <w:szCs w:val="22"/>
-        </w:rPr>
-        <w:t>SW 2</w:t>
-      </w:r>
-      <w:r>
-        <w:rPr>
-          <w:rFonts w:ascii="Helvetica" w:hAnsi="Helvetica"/>
-          <w:iCs/>
-          <w:sz w:val="22"/>
-          <w:szCs w:val="22"/>
-          <w:vertAlign w:val="superscript"/>
-        </w:rPr>
-        <w:t>nd</w:t>
-      </w:r>
-      <w:r>
-        <w:rPr>
-          <w:rFonts w:ascii="Helvetica" w:hAnsi="Helvetica"/>
-          <w:iCs/>
-          <w:sz w:val="22"/>
-          <w:szCs w:val="22"/>
-        </w:rPr>
-        <w:t xml:space="preserve"> Ave.</w:t>
-      </w:r>
-    </w:p>
-    <w:p>
-      <w:pPr>
-        <w:spacing w:line="320" w:lineRule="atLeast"/>
-        <w:rPr>
-          <w:rFonts w:ascii="Helvetica" w:hAnsi="Helvetica"/>
-          <w:iCs/>
-          <w:sz w:val="22"/>
-          <w:szCs w:val="22"/>
-        </w:rPr>
-      </w:pPr>
-    </w:p>
-    <w:p>
-      <w:pPr>
-        <w:spacing w:line="320" w:lineRule="atLeast"/>
-        <w:rPr>
-          <w:rFonts w:ascii="Helvetica" w:hAnsi="Helvetica"/>
-          <w:iCs/>
-          <w:sz w:val="22"/>
-          <w:szCs w:val="22"/>
-        </w:rPr>
-      </w:pPr>
-      <w:r>
-        <w:rPr>
-          <w:rFonts w:ascii="Helvetica" w:hAnsi="Helvetica"/>
-          <w:iCs/>
-          <w:sz w:val="22"/>
-          <w:szCs w:val="22"/>
-        </w:rPr>
-        <w:t>Dr. Potma relied on a reconstruction by Jeff Bradshaw</w:t>
-      </w:r>
-      <w:r>
-        <w:rPr>
-          <w:rFonts w:ascii="Helvetica" w:hAnsi="Helvetica"/>
-          <w:iCs/>
-          <w:sz w:val="22"/>
-          <w:szCs w:val="22"/>
-        </w:rPr>
-        <w:t>.</w:t>
-      </w:r>
-      <w:r>
-        <w:rPr>
-          <w:rFonts w:ascii="Helvetica" w:hAnsi="Helvetica"/>
-          <w:iCs/>
-          <w:sz w:val="22"/>
-          <w:szCs w:val="22"/>
-        </w:rPr>
-        <w:t xml:space="preserve"> Mr. Bradshaw came to his conclusion</w:t>
-      </w:r>
-      <w:r>
-        <w:rPr>
-          <w:rFonts w:ascii="Helvetica" w:hAnsi="Helvetica"/>
-          <w:iCs/>
-          <w:sz w:val="22"/>
-          <w:szCs w:val="22"/>
-        </w:rPr>
-        <w:t xml:space="preserve"> using a crush analysis but none of his work was provided</w:t>
-      </w:r>
-      <w:r>
-        <w:rPr>
-          <w:rFonts w:ascii="Helvetica" w:hAnsi="Helvetica"/>
-          <w:iCs/>
-          <w:sz w:val="22"/>
-          <w:szCs w:val="22"/>
-        </w:rPr>
-        <w:t>.</w:t>
-      </w:r>
-      <w:r>
-        <w:rPr>
-          <w:rFonts w:ascii="Helvetica" w:hAnsi="Helvetica"/>
-          <w:iCs/>
-          <w:sz w:val="22"/>
-          <w:szCs w:val="22"/>
-        </w:rPr>
-        <w:t xml:space="preserve"> </w:t>
-      </w:r>
-      <w:r>
-        <w:rPr>
-          <w:rFonts w:ascii="Helvetica" w:hAnsi="Helvetica"/>
-          <w:iCs/>
-          <w:sz w:val="22"/>
-          <w:szCs w:val="22"/>
-        </w:rPr>
-        <w:t xml:space="preserve">Both Mr. Bradshaw and Dr. </w:t>
-      </w:r>
-      <w:proofErr w:type="spellStart"/>
-      <w:r>
-        <w:rPr>
-          <w:rFonts w:ascii="Helvetica" w:hAnsi="Helvetica"/>
-          <w:iCs/>
-          <w:sz w:val="22"/>
-          <w:szCs w:val="22"/>
-        </w:rPr>
-        <w:t>Potma</w:t>
-      </w:r>
-      <w:proofErr w:type="spellEnd"/>
-      <w:r>
-        <w:rPr>
-          <w:rFonts w:ascii="Helvetica" w:hAnsi="Helvetica"/>
-          <w:iCs/>
-          <w:sz w:val="22"/>
-          <w:szCs w:val="22"/>
-        </w:rPr>
-        <w:t xml:space="preserve"> incorrectly identify the collision as a sideswipe. </w:t>
-      </w:r>
-      <w:r>
-        <w:rPr>
-          <w:rFonts w:ascii="Helvetica" w:hAnsi="Helvetica"/>
-          <w:iCs/>
-          <w:sz w:val="22"/>
-          <w:szCs w:val="22"/>
-        </w:rPr>
-        <w:t>Sideswipes are defined as “</w:t>
-      </w:r>
-      <w:r>
-        <w:rPr>
-          <w:rFonts w:ascii="Helvetica" w:hAnsi="Helvetica"/>
-          <w:iCs/>
-          <w:sz w:val="22"/>
-          <w:szCs w:val="22"/>
-        </w:rPr>
-        <w:t>a collision of two vehicles in</w:t>
-      </w:r>
-      <w:r>
-        <w:rPr>
-          <w:rFonts w:ascii="Helvetica" w:hAnsi="Helvetica"/>
-          <w:iCs/>
-          <w:sz w:val="22"/>
-          <w:szCs w:val="22"/>
-        </w:rPr>
-        <w:t xml:space="preserve"> </w:t>
-      </w:r>
-      <w:r>
-        <w:rPr>
-          <w:rFonts w:ascii="Helvetica" w:hAnsi="Helvetica"/>
-          <w:iCs/>
-          <w:sz w:val="22"/>
-          <w:szCs w:val="22"/>
-        </w:rPr>
-        <w:t>which the sides of both vehicles sustain minimal</w:t>
-      </w:r>
-      <w:r>
-        <w:rPr>
-          <w:rFonts w:ascii="Helvetica" w:hAnsi="Helvetica"/>
-          <w:iCs/>
-          <w:sz w:val="22"/>
-          <w:szCs w:val="22"/>
-        </w:rPr>
-        <w:t xml:space="preserve"> </w:t>
-      </w:r>
-      <w:r>
-        <w:rPr>
-          <w:rFonts w:ascii="Helvetica" w:hAnsi="Helvetica"/>
-          <w:iCs/>
-          <w:sz w:val="22"/>
-          <w:szCs w:val="22"/>
-        </w:rPr>
-        <w:t>engagements</w:t>
-      </w:r>
-      <w:r>
-        <w:rPr>
-          <w:rFonts w:ascii="Helvetica" w:hAnsi="Helvetica"/>
-          <w:iCs/>
-          <w:sz w:val="22"/>
-          <w:szCs w:val="22"/>
-        </w:rPr>
-        <w:t>”</w:t>
-      </w:r>
-      <w:r>
-        <w:rPr>
-          <w:rStyle w:val="FootnoteReference"/>
-          <w:rFonts w:ascii="Helvetica" w:hAnsi="Helvetica"/>
-          <w:iCs/>
-          <w:sz w:val="22"/>
-          <w:szCs w:val="22"/>
-        </w:rPr>
-        <w:footnoteReference w:id="3"/>
-      </w:r>
-      <w:r>
-        <w:rPr>
-          <w:rFonts w:ascii="Helvetica" w:hAnsi="Helvetica"/>
-          <w:iCs/>
-          <w:sz w:val="22"/>
-          <w:szCs w:val="22"/>
-        </w:rPr>
-        <w:t xml:space="preserve"> and are typically impacts of less than 15 degrees relative to each vehicle</w:t>
-      </w:r>
-      <w:r>
-        <w:rPr>
-          <w:rFonts w:ascii="Helvetica" w:hAnsi="Helvetica"/>
-          <w:iCs/>
-          <w:sz w:val="22"/>
-          <w:szCs w:val="22"/>
-        </w:rPr>
-        <w:t xml:space="preserve"> and where surfaces do </w:t>
-      </w:r>
-      <w:r>
-        <w:rPr>
-          <w:rFonts w:ascii="Helvetica" w:hAnsi="Helvetica"/>
-          <w:iCs/>
-          <w:sz w:val="22"/>
-          <w:szCs w:val="22"/>
-        </w:rPr>
-        <w:t xml:space="preserve">not necessarily </w:t>
-      </w:r>
-      <w:r>
-        <w:rPr>
-          <w:rFonts w:ascii="Helvetica" w:hAnsi="Helvetica"/>
-          <w:iCs/>
-          <w:sz w:val="22"/>
-          <w:szCs w:val="22"/>
-        </w:rPr>
-        <w:t>reach a common velocity during the engagement</w:t>
-      </w:r>
-      <w:r>
-        <w:rPr>
-          <w:rStyle w:val="FootnoteReference"/>
-          <w:rFonts w:ascii="Helvetica" w:hAnsi="Helvetica"/>
-          <w:iCs/>
-          <w:sz w:val="22"/>
-          <w:szCs w:val="22"/>
-        </w:rPr>
-        <w:footnoteReference w:id="4"/>
-      </w:r>
-      <w:r>
-        <w:rPr>
-          <w:rFonts w:ascii="Helvetica" w:hAnsi="Helvetica"/>
-          <w:iCs/>
-          <w:sz w:val="22"/>
-          <w:szCs w:val="22"/>
-        </w:rPr>
-        <w:t xml:space="preserve"> and no significant transfer of energy is </w:t>
-      </w:r>
-      <w:r>
-        <w:rPr>
-          <w:rFonts w:ascii="Helvetica" w:hAnsi="Helvetica"/>
-          <w:iCs/>
-          <w:sz w:val="22"/>
-          <w:szCs w:val="22"/>
-        </w:rPr>
-        <w:t>completed</w:t>
-      </w:r>
-      <w:r>
-        <w:rPr>
-          <w:rFonts w:ascii="Helvetica" w:hAnsi="Helvetica"/>
-          <w:iCs/>
-          <w:sz w:val="22"/>
-          <w:szCs w:val="22"/>
-        </w:rPr>
-        <w:t>. Damage to the Hyundai indicates the impact Principal Direction of Force (PDOF) is around 45 degrees</w:t>
-      </w:r>
-      <w:r>
-        <w:rPr>
-          <w:rFonts w:ascii="Helvetica" w:hAnsi="Helvetica"/>
-          <w:iCs/>
-          <w:sz w:val="22"/>
-          <w:szCs w:val="22"/>
-        </w:rPr>
-        <w:t xml:space="preserve"> and there is significant energy transfer</w:t>
-      </w:r>
-      <w:r>
-        <w:rPr>
-          <w:rFonts w:ascii="Helvetica" w:hAnsi="Helvetica"/>
-          <w:iCs/>
-          <w:sz w:val="22"/>
-          <w:szCs w:val="22"/>
-        </w:rPr>
-        <w:t xml:space="preserve">. </w:t>
-      </w:r>
-      <w:r>
-        <w:rPr>
-          <w:rFonts w:ascii="Helvetica" w:hAnsi="Helvetica"/>
-          <w:iCs/>
-          <w:sz w:val="22"/>
-          <w:szCs w:val="22"/>
-        </w:rPr>
-        <w:t xml:space="preserve">There is evidence of sustained contact, that is also indicated in the simulation, but this does not indicate a sideswipe as Mr. Bradshaw has opined. </w:t>
-      </w:r>
-      <w:r>
-        <w:rPr>
-          <w:rFonts w:ascii="Helvetica" w:hAnsi="Helvetica"/>
-          <w:iCs/>
-          <w:sz w:val="22"/>
-          <w:szCs w:val="22"/>
-        </w:rPr>
-        <w:t>It does not appear that Dr. Potma considered rotational forces in her analysis.</w:t>
-      </w:r>
-    </w:p>
-    <w:p>
-      <w:pPr>
-        <w:spacing w:line="320" w:lineRule="atLeast"/>
-        <w:rPr>
-          <w:rFonts w:ascii="Helvetica" w:hAnsi="Helvetica"/>
-          <w:iCs/>
-          <w:sz w:val="22"/>
-          <w:szCs w:val="22"/>
-        </w:rPr>
-      </w:pPr>
-    </w:p>
-    <w:bookmarkEnd w:id="0"/>
-    <w:p>
-      <w:pPr>
-        <w:rPr>
-          <w:rFonts w:ascii="Helvetica Neue" w:hAnsi="Helvetica Neue"/>
+          <w:rFonts w:ascii="Helvetica" w:hAnsi="Helvetica" w:cs="Helvetica"/>
           <w:bCs/>
           <w:iCs/>
           <w:sz w:val="22"/>
@@ -1150,10 +754,10 @@
       </w:pPr>
     </w:p>
     <w:sectPr>
-      <w:headerReference w:type="even" r:id="rId19"/>
-      <w:headerReference w:type="default" r:id="rId20"/>
-      <w:headerReference w:type="first" r:id="rId21"/>
-      <w:footerReference w:type="first" r:id="rId22"/>
+      <w:headerReference w:type="even" r:id="rId20"/>
+      <w:headerReference w:type="default" r:id="rId21"/>
+      <w:headerReference w:type="first" r:id="rId22"/>
+      <w:footerReference w:type="first" r:id="rId23"/>
       <w:pgSz w:w="12240" w:h="15840"/>
       <w:pgMar w:top="1440" w:right="1291" w:bottom="1440" w:left="1296" w:header="725" w:footer="720" w:gutter="0"/>
       <w:cols w:space="720"/>
@@ -1255,94 +859,25 @@
           <w:sz w:val="18"/>
           <w:szCs w:val="18"/>
         </w:rPr>
-        <w:t xml:space="preserve"> Virtual Crash 5, vCrash America Inc.</w:t>
-      </w:r>
-    </w:p>
-  </w:footnote>
-  <w:footnote w:id="2">
-    <w:p>
-      <w:pPr>
-        <w:pStyle w:val="FootnoteText"/>
-        <w:rPr>
-          <w:rFonts w:ascii="Helvetica" w:hAnsi="Helvetica" w:cs="Helvetica"/>
+        <w:t xml:space="preserve"> Virtual Crash 5, </w:t>
+      </w:r>
+      <w:proofErr w:type="spellStart"/>
+      <w:r>
+        <w:rPr>
+          <w:rFonts w:ascii="Helvetica Neue" w:hAnsi="Helvetica Neue"/>
           <w:sz w:val="18"/>
           <w:szCs w:val="18"/>
         </w:rPr>
-      </w:pPr>
-      <w:r>
-        <w:rPr>
-          <w:rStyle w:val="FootnoteReference"/>
-          <w:rFonts w:ascii="Helvetica" w:hAnsi="Helvetica" w:cs="Helvetica"/>
+        <w:t>vCrash</w:t>
+      </w:r>
+      <w:proofErr w:type="spellEnd"/>
+      <w:r>
+        <w:rPr>
+          <w:rFonts w:ascii="Helvetica Neue" w:hAnsi="Helvetica Neue"/>
           <w:sz w:val="18"/>
           <w:szCs w:val="18"/>
         </w:rPr>
-        <w:footnoteRef/>
-      </w:r>
-      <w:r>
-        <w:rPr>
-          <w:rFonts w:ascii="Helvetica" w:hAnsi="Helvetica" w:cs="Helvetica"/>
-          <w:sz w:val="18"/>
-          <w:szCs w:val="18"/>
-        </w:rPr>
-        <w:t xml:space="preserve"> https://www.motortrend.com/reviews/2017-hyundai-elantra-first-test-review/</w:t>
-      </w:r>
-    </w:p>
-  </w:footnote>
-  <w:footnote w:id="3">
-    <w:p>
-      <w:pPr>
-        <w:pStyle w:val="FootnoteText"/>
-        <w:rPr>
-          <w:rFonts w:ascii="Helvetica" w:hAnsi="Helvetica" w:cs="Helvetica"/>
-          <w:sz w:val="18"/>
-          <w:szCs w:val="18"/>
-        </w:rPr>
-      </w:pPr>
-      <w:r>
-        <w:rPr>
-          <w:rStyle w:val="FootnoteReference"/>
-          <w:rFonts w:ascii="Helvetica" w:hAnsi="Helvetica" w:cs="Helvetica"/>
-          <w:sz w:val="18"/>
-          <w:szCs w:val="18"/>
-        </w:rPr>
-        <w:footnoteRef/>
-      </w:r>
-      <w:r>
-        <w:rPr>
-          <w:rFonts w:ascii="Helvetica" w:hAnsi="Helvetica" w:cs="Helvetica"/>
-          <w:sz w:val="18"/>
-          <w:szCs w:val="18"/>
-        </w:rPr>
-        <w:t xml:space="preserve"> SAE 89-0634, “The Vocabulary of Accident Reconstruction”, Sens, Guenther, et.al., 1989</w:t>
-      </w:r>
-    </w:p>
-  </w:footnote>
-  <w:footnote w:id="4">
-    <w:p>
-      <w:pPr>
-        <w:pStyle w:val="FootnoteText"/>
-        <w:rPr>
-          <w:rFonts w:ascii="Helvetica" w:hAnsi="Helvetica" w:cs="Helvetica"/>
-          <w:sz w:val="18"/>
-          <w:szCs w:val="18"/>
-        </w:rPr>
-      </w:pPr>
-      <w:r>
-        <w:rPr>
-          <w:rStyle w:val="FootnoteReference"/>
-          <w:rFonts w:ascii="Helvetica" w:hAnsi="Helvetica" w:cs="Helvetica"/>
-          <w:sz w:val="18"/>
-          <w:szCs w:val="18"/>
-        </w:rPr>
-        <w:footnoteRef/>
-      </w:r>
-      <w:r>
-        <w:rPr>
-          <w:rFonts w:ascii="Helvetica" w:hAnsi="Helvetica" w:cs="Helvetica"/>
-          <w:sz w:val="18"/>
-          <w:szCs w:val="18"/>
-        </w:rPr>
-        <w:t xml:space="preserve"> SAE 99-0094, “Practical Analysis Technique for Quantifying Sideswipe Collisions”, Toor, et al., 1999</w:t>
+        <w:t xml:space="preserve"> America Inc.</w:t>
       </w:r>
     </w:p>
   </w:footnote>
@@ -1484,7 +1019,7 @@
           <wp:extent cx="2743200" cy="854710"/>
           <wp:effectExtent l="0" t="0" r="0" b="8890"/>
           <wp:wrapNone/>
-          <wp:docPr id="3" name="Picture 1"/>
+          <wp:docPr id="5" name="Picture 1"/>
           <wp:cNvGraphicFramePr>
             <a:graphicFrameLocks xmlns:a="http://schemas.openxmlformats.org/drawingml/2006/main" noChangeAspect="1"/>
           </wp:cNvGraphicFramePr>
@@ -1492,7 +1027,7 @@
             <a:graphicData uri="http://schemas.openxmlformats.org/drawingml/2006/picture">
               <pic:pic xmlns:pic="http://schemas.openxmlformats.org/drawingml/2006/picture">
                 <pic:nvPicPr>
-                  <pic:cNvPr id="4" name="Picture 1"/>
+                  <pic:cNvPr id="6" name="Picture 1"/>
                   <pic:cNvPicPr>
                     <a:picLocks noChangeAspect="1"/>
                   </pic:cNvPicPr>
@@ -1579,119 +1114,6 @@
 <file path=word/numbering.xml><?xml version="1.0" encoding="utf-8"?>
 <w:numbering xmlns:wpc="http://schemas.microsoft.com/office/word/2010/wordprocessingCanvas" xmlns:cx="http://schemas.microsoft.com/office/drawing/2014/chartex" xmlns:cx1="http://schemas.microsoft.com/office/drawing/2015/9/8/chartex" xmlns:cx2="http://schemas.microsoft.com/office/drawing/2015/10/21/chartex" xmlns:cx3="http://schemas.microsoft.com/office/drawing/2016/5/9/chartex" xmlns:cx4="http://schemas.microsoft.com/office/drawing/2016/5/10/chartex" xmlns:cx5="http://schemas.microsoft.com/office/drawing/2016/5/11/chartex" xmlns:cx6="http://schemas.microsoft.com/office/drawing/2016/5/12/chartex" xmlns:cx7="http://schemas.microsoft.com/office/drawing/2016/5/13/chartex" xmlns:cx8="http://schemas.microsoft.com/office/drawing/2016/5/14/chartex" xmlns:mc="http://schemas.openxmlformats.org/markup-compatibility/2006" xmlns:aink="http://schemas.microsoft.com/office/drawing/2016/ink" xmlns:am3d="http://schemas.microsoft.com/office/drawing/2017/model3d" xmlns:o="urn:schemas-microsoft-com:office:office" xmlns:oel="http://schemas.microsoft.com/office/2019/extlst" xmlns:r="http://schemas.openxmlformats.org/officeDocument/2006/relationships" xmlns:m="http://schemas.openxmlformats.org/officeDocument/2006/math" xmlns:v="urn:schemas-microsoft-com:vml" xmlns:wp14="http://schemas.microsoft.com/office/word/2010/wordprocessingDrawing" xmlns:wp="http://schemas.openxmlformats.org/drawingml/2006/wordprocessingDrawing" xmlns:w10="urn:schemas-microsoft-com:office:word" xmlns:w="http://schemas.openxmlformats.org/wordprocessingml/2006/main" xmlns:w14="http://schemas.microsoft.com/office/word/2010/wordml" xmlns:w15="http://schemas.microsoft.com/office/word/2012/wordml" xmlns:w16cex="http://schemas.microsoft.com/office/word/2018/wordml/cex" xmlns:w16cid="http://schemas.microsoft.com/office/word/2016/wordml/cid" xmlns:w16="http://schemas.microsoft.com/office/word/2018/wordml" xmlns:w16du="http://schemas.microsoft.com/office/word/2023/wordml/word16du" xmlns:w16sdtdh="http://schemas.microsoft.com/office/word/2020/wordml/sdtdatahash" xmlns:w16se="http://schemas.microsoft.com/office/word/2015/wordml/symex" xmlns:wpg="http://schemas.microsoft.com/office/word/2010/wordprocessingGroup" xmlns:wpi="http://schemas.microsoft.com/office/word/2010/wordprocessingInk" xmlns:wne="http://schemas.microsoft.com/office/word/2006/wordml" xmlns:wps="http://schemas.microsoft.com/office/word/2010/wordprocessingShape" mc:Ignorable="w14 w15 w16se w16cid w16 w16cex w16sdtdh w16du wp14">
   <w:abstractNum w:abstractNumId="0" w15:restartNumberingAfterBreak="0">
-    <w:nsid w:val="03057BF9"/>
-    <w:multiLevelType w:val="hybridMultilevel"/>
-    <w:tmpl w:val="9C9206EA"/>
-    <w:lvl w:ilvl="0" w:tplc="04090001">
-      <w:start w:val="1"/>
-      <w:numFmt w:val="bullet"/>
-      <w:lvlText w:val=""/>
-      <w:lvlJc w:val="left"/>
-      <w:pPr>
-        <w:ind w:left="720" w:hanging="360"/>
-      </w:pPr>
-      <w:rPr>
-        <w:rFonts w:ascii="Symbol" w:hAnsi="Symbol" w:hint="default"/>
-      </w:rPr>
-    </w:lvl>
-    <w:lvl w:ilvl="1" w:tplc="04090003" w:tentative="1">
-      <w:start w:val="1"/>
-      <w:numFmt w:val="bullet"/>
-      <w:lvlText w:val="o"/>
-      <w:lvlJc w:val="left"/>
-      <w:pPr>
-        <w:ind w:left="1440" w:hanging="360"/>
-      </w:pPr>
-      <w:rPr>
-        <w:rFonts w:ascii="Courier New" w:hAnsi="Courier New" w:cs="Courier New" w:hint="default"/>
-      </w:rPr>
-    </w:lvl>
-    <w:lvl w:ilvl="2" w:tplc="04090005" w:tentative="1">
-      <w:start w:val="1"/>
-      <w:numFmt w:val="bullet"/>
-      <w:lvlText w:val=""/>
-      <w:lvlJc w:val="left"/>
-      <w:pPr>
-        <w:ind w:left="2160" w:hanging="360"/>
-      </w:pPr>
-      <w:rPr>
-        <w:rFonts w:ascii="Wingdings" w:hAnsi="Wingdings" w:hint="default"/>
-      </w:rPr>
-    </w:lvl>
-    <w:lvl w:ilvl="3" w:tplc="04090001" w:tentative="1">
-      <w:start w:val="1"/>
-      <w:numFmt w:val="bullet"/>
-      <w:lvlText w:val=""/>
-      <w:lvlJc w:val="left"/>
-      <w:pPr>
-        <w:ind w:left="2880" w:hanging="360"/>
-      </w:pPr>
-      <w:rPr>
-        <w:rFonts w:ascii="Symbol" w:hAnsi="Symbol" w:hint="default"/>
-      </w:rPr>
-    </w:lvl>
-    <w:lvl w:ilvl="4" w:tplc="04090003" w:tentative="1">
-      <w:start w:val="1"/>
-      <w:numFmt w:val="bullet"/>
-      <w:lvlText w:val="o"/>
-      <w:lvlJc w:val="left"/>
-      <w:pPr>
-        <w:ind w:left="3600" w:hanging="360"/>
-      </w:pPr>
-      <w:rPr>
-        <w:rFonts w:ascii="Courier New" w:hAnsi="Courier New" w:cs="Courier New" w:hint="default"/>
-      </w:rPr>
-    </w:lvl>
-    <w:lvl w:ilvl="5" w:tplc="04090005" w:tentative="1">
-      <w:start w:val="1"/>
-      <w:numFmt w:val="bullet"/>
-      <w:lvlText w:val=""/>
-      <w:lvlJc w:val="left"/>
-      <w:pPr>
-        <w:ind w:left="4320" w:hanging="360"/>
-      </w:pPr>
-      <w:rPr>
-        <w:rFonts w:ascii="Wingdings" w:hAnsi="Wingdings" w:hint="default"/>
-      </w:rPr>
-    </w:lvl>
-    <w:lvl w:ilvl="6" w:tplc="04090001" w:tentative="1">
-      <w:start w:val="1"/>
-      <w:numFmt w:val="bullet"/>
-      <w:lvlText w:val=""/>
-      <w:lvlJc w:val="left"/>
-      <w:pPr>
-        <w:ind w:left="5040" w:hanging="360"/>
-      </w:pPr>
-      <w:rPr>
-        <w:rFonts w:ascii="Symbol" w:hAnsi="Symbol" w:hint="default"/>
-      </w:rPr>
-    </w:lvl>
-    <w:lvl w:ilvl="7" w:tplc="04090003" w:tentative="1">
-      <w:start w:val="1"/>
-      <w:numFmt w:val="bullet"/>
-      <w:lvlText w:val="o"/>
-      <w:lvlJc w:val="left"/>
-      <w:pPr>
-        <w:ind w:left="5760" w:hanging="360"/>
-      </w:pPr>
-      <w:rPr>
-        <w:rFonts w:ascii="Courier New" w:hAnsi="Courier New" w:cs="Courier New" w:hint="default"/>
-      </w:rPr>
-    </w:lvl>
-    <w:lvl w:ilvl="8" w:tplc="04090005" w:tentative="1">
-      <w:start w:val="1"/>
-      <w:numFmt w:val="bullet"/>
-      <w:lvlText w:val=""/>
-      <w:lvlJc w:val="left"/>
-      <w:pPr>
-        <w:ind w:left="6480" w:hanging="360"/>
-      </w:pPr>
-      <w:rPr>
-        <w:rFonts w:ascii="Wingdings" w:hAnsi="Wingdings" w:hint="default"/>
-      </w:rPr>
-    </w:lvl>
-  </w:abstractNum>
-  <w:abstractNum w:abstractNumId="1" w15:restartNumberingAfterBreak="0">
     <w:nsid w:val="16A624EC"/>
     <w:multiLevelType w:val="hybridMultilevel"/>
     <w:tmpl w:val="5FACCAEC"/>
@@ -1804,10 +1226,10 @@
       </w:pPr>
     </w:lvl>
   </w:abstractNum>
-  <w:abstractNum w:abstractNumId="2" w15:restartNumberingAfterBreak="0">
-    <w:nsid w:val="3EA3276F"/>
+  <w:abstractNum w:abstractNumId="1" w15:restartNumberingAfterBreak="0">
+    <w:nsid w:val="47CB03B1"/>
     <w:multiLevelType w:val="hybridMultilevel"/>
-    <w:tmpl w:val="125C96E0"/>
+    <w:tmpl w:val="9FE829C4"/>
     <w:lvl w:ilvl="0" w:tplc="04090001">
       <w:start w:val="1"/>
       <w:numFmt w:val="bullet"/>
@@ -1917,7 +1339,7 @@
       </w:rPr>
     </w:lvl>
   </w:abstractNum>
-  <w:abstractNum w:abstractNumId="3" w15:restartNumberingAfterBreak="0">
+  <w:abstractNum w:abstractNumId="2" w15:restartNumberingAfterBreak="0">
     <w:nsid w:val="52EA1CD3"/>
     <w:multiLevelType w:val="hybridMultilevel"/>
     <w:tmpl w:val="E8A8F244"/>
@@ -2030,7 +1452,7 @@
       </w:rPr>
     </w:lvl>
   </w:abstractNum>
-  <w:abstractNum w:abstractNumId="4" w15:restartNumberingAfterBreak="0">
+  <w:abstractNum w:abstractNumId="3" w15:restartNumberingAfterBreak="0">
     <w:nsid w:val="5EB63F70"/>
     <w:multiLevelType w:val="multilevel"/>
     <w:tmpl w:val="BE0209FC"/>
@@ -2143,120 +1565,7 @@
       </w:pPr>
     </w:lvl>
   </w:abstractNum>
-  <w:abstractNum w:abstractNumId="5" w15:restartNumberingAfterBreak="0">
-    <w:nsid w:val="6B1D7F46"/>
-    <w:multiLevelType w:val="hybridMultilevel"/>
-    <w:tmpl w:val="C91820DE"/>
-    <w:lvl w:ilvl="0" w:tplc="04090001">
-      <w:start w:val="1"/>
-      <w:numFmt w:val="bullet"/>
-      <w:lvlText w:val=""/>
-      <w:lvlJc w:val="left"/>
-      <w:pPr>
-        <w:ind w:left="720" w:hanging="360"/>
-      </w:pPr>
-      <w:rPr>
-        <w:rFonts w:ascii="Symbol" w:hAnsi="Symbol" w:hint="default"/>
-      </w:rPr>
-    </w:lvl>
-    <w:lvl w:ilvl="1" w:tplc="04090003">
-      <w:start w:val="1"/>
-      <w:numFmt w:val="bullet"/>
-      <w:lvlText w:val="o"/>
-      <w:lvlJc w:val="left"/>
-      <w:pPr>
-        <w:ind w:left="1440" w:hanging="360"/>
-      </w:pPr>
-      <w:rPr>
-        <w:rFonts w:ascii="Courier New" w:hAnsi="Courier New" w:cs="Courier New" w:hint="default"/>
-      </w:rPr>
-    </w:lvl>
-    <w:lvl w:ilvl="2" w:tplc="04090005" w:tentative="1">
-      <w:start w:val="1"/>
-      <w:numFmt w:val="bullet"/>
-      <w:lvlText w:val=""/>
-      <w:lvlJc w:val="left"/>
-      <w:pPr>
-        <w:ind w:left="2160" w:hanging="360"/>
-      </w:pPr>
-      <w:rPr>
-        <w:rFonts w:ascii="Wingdings" w:hAnsi="Wingdings" w:hint="default"/>
-      </w:rPr>
-    </w:lvl>
-    <w:lvl w:ilvl="3" w:tplc="04090001" w:tentative="1">
-      <w:start w:val="1"/>
-      <w:numFmt w:val="bullet"/>
-      <w:lvlText w:val=""/>
-      <w:lvlJc w:val="left"/>
-      <w:pPr>
-        <w:ind w:left="2880" w:hanging="360"/>
-      </w:pPr>
-      <w:rPr>
-        <w:rFonts w:ascii="Symbol" w:hAnsi="Symbol" w:hint="default"/>
-      </w:rPr>
-    </w:lvl>
-    <w:lvl w:ilvl="4" w:tplc="04090003" w:tentative="1">
-      <w:start w:val="1"/>
-      <w:numFmt w:val="bullet"/>
-      <w:lvlText w:val="o"/>
-      <w:lvlJc w:val="left"/>
-      <w:pPr>
-        <w:ind w:left="3600" w:hanging="360"/>
-      </w:pPr>
-      <w:rPr>
-        <w:rFonts w:ascii="Courier New" w:hAnsi="Courier New" w:cs="Courier New" w:hint="default"/>
-      </w:rPr>
-    </w:lvl>
-    <w:lvl w:ilvl="5" w:tplc="04090005" w:tentative="1">
-      <w:start w:val="1"/>
-      <w:numFmt w:val="bullet"/>
-      <w:lvlText w:val=""/>
-      <w:lvlJc w:val="left"/>
-      <w:pPr>
-        <w:ind w:left="4320" w:hanging="360"/>
-      </w:pPr>
-      <w:rPr>
-        <w:rFonts w:ascii="Wingdings" w:hAnsi="Wingdings" w:hint="default"/>
-      </w:rPr>
-    </w:lvl>
-    <w:lvl w:ilvl="6" w:tplc="04090001" w:tentative="1">
-      <w:start w:val="1"/>
-      <w:numFmt w:val="bullet"/>
-      <w:lvlText w:val=""/>
-      <w:lvlJc w:val="left"/>
-      <w:pPr>
-        <w:ind w:left="5040" w:hanging="360"/>
-      </w:pPr>
-      <w:rPr>
-        <w:rFonts w:ascii="Symbol" w:hAnsi="Symbol" w:hint="default"/>
-      </w:rPr>
-    </w:lvl>
-    <w:lvl w:ilvl="7" w:tplc="04090003" w:tentative="1">
-      <w:start w:val="1"/>
-      <w:numFmt w:val="bullet"/>
-      <w:lvlText w:val="o"/>
-      <w:lvlJc w:val="left"/>
-      <w:pPr>
-        <w:ind w:left="5760" w:hanging="360"/>
-      </w:pPr>
-      <w:rPr>
-        <w:rFonts w:ascii="Courier New" w:hAnsi="Courier New" w:cs="Courier New" w:hint="default"/>
-      </w:rPr>
-    </w:lvl>
-    <w:lvl w:ilvl="8" w:tplc="04090005" w:tentative="1">
-      <w:start w:val="1"/>
-      <w:numFmt w:val="bullet"/>
-      <w:lvlText w:val=""/>
-      <w:lvlJc w:val="left"/>
-      <w:pPr>
-        <w:ind w:left="6480" w:hanging="360"/>
-      </w:pPr>
-      <w:rPr>
-        <w:rFonts w:ascii="Wingdings" w:hAnsi="Wingdings" w:hint="default"/>
-      </w:rPr>
-    </w:lvl>
-  </w:abstractNum>
-  <w:abstractNum w:abstractNumId="6" w15:restartNumberingAfterBreak="0">
+  <w:abstractNum w:abstractNumId="4" w15:restartNumberingAfterBreak="0">
     <w:nsid w:val="72462609"/>
     <w:multiLevelType w:val="multilevel"/>
     <w:tmpl w:val="72462609"/>
@@ -2400,7 +1709,7 @@
       </w:rPr>
     </w:lvl>
   </w:abstractNum>
-  <w:abstractNum w:abstractNumId="7" w15:restartNumberingAfterBreak="0">
+  <w:abstractNum w:abstractNumId="5" w15:restartNumberingAfterBreak="0">
     <w:nsid w:val="7C8E364B"/>
     <w:multiLevelType w:val="hybridMultilevel"/>
     <w:tmpl w:val="528E9998"/>
@@ -2514,7 +1823,7 @@
     </w:lvl>
   </w:abstractNum>
   <w:num w:numId="1" w16cid:durableId="1144738088">
-    <w:abstractNumId w:val="6"/>
+    <w:abstractNumId w:val="4"/>
     <w:lvlOverride w:ilvl="0">
       <w:startOverride w:val="1"/>
     </w:lvlOverride>
@@ -2544,10 +1853,10 @@
     </w:lvlOverride>
   </w:num>
   <w:num w:numId="2" w16cid:durableId="1768427792">
-    <w:abstractNumId w:val="4"/>
+    <w:abstractNumId w:val="3"/>
   </w:num>
   <w:num w:numId="3" w16cid:durableId="1493981115">
-    <w:abstractNumId w:val="1"/>
+    <w:abstractNumId w:val="0"/>
     <w:lvlOverride w:ilvl="0">
       <w:startOverride w:val="1"/>
     </w:lvlOverride>
@@ -2577,22 +1886,16 @@
     </w:lvlOverride>
   </w:num>
   <w:num w:numId="4" w16cid:durableId="149713861">
-    <w:abstractNumId w:val="1"/>
+    <w:abstractNumId w:val="0"/>
   </w:num>
   <w:num w:numId="5" w16cid:durableId="1773623714">
-    <w:abstractNumId w:val="3"/>
+    <w:abstractNumId w:val="2"/>
   </w:num>
   <w:num w:numId="6" w16cid:durableId="111286673">
-    <w:abstractNumId w:val="7"/>
-  </w:num>
-  <w:num w:numId="7" w16cid:durableId="288560141">
     <w:abstractNumId w:val="5"/>
   </w:num>
-  <w:num w:numId="8" w16cid:durableId="371926761">
-    <w:abstractNumId w:val="0"/>
-  </w:num>
-  <w:num w:numId="9" w16cid:durableId="1823422285">
-    <w:abstractNumId w:val="2"/>
+  <w:num w:numId="7" w16cid:durableId="628363323">
+    <w:abstractNumId w:val="1"/>
   </w:num>
 </w:numbering>
 </file>
@@ -3927,22 +3230,6 @@
       <w:color w:val="808080"/>
     </w:rPr>
   </w:style>
-  <w:style w:type="paragraph" w:styleId="Revision">
-    <w:name w:val="Revision"/>
-    <w:hidden/>
-    <w:uiPriority w:val="99"/>
-    <w:semiHidden/>
-    <w:rsid w:val="0078703D"/>
-    <w:pPr>
-      <w:spacing w:line="240" w:lineRule="auto"/>
-      <w:jc w:val="left"/>
-    </w:pPr>
-    <w:rPr>
-      <w:rFonts w:ascii="Times New Roman" w:eastAsia="Times New Roman" w:hAnsi="Times New Roman"/>
-      <w:sz w:val="24"/>
-      <w:szCs w:val="24"/>
-    </w:rPr>
-  </w:style>
 </w:styles>
 </file>
 

</xml_diff>

<commit_message>
working well. next: experts and their fields in parts of text (start to think about how to create custom piecemeal rebuttal system)
</commit_message>
<xml_diff>
--- a/data/temp_import_docx/analysis.docx
+++ b/data/temp_import_docx/analysis.docx
@@ -1,12 +1,13 @@
 
 <file path=word/document.xml><?xml version="1.0" encoding="utf-8"?>
-<w:document xmlns:wpc="http://schemas.microsoft.com/office/word/2010/wordprocessingCanvas" xmlns:cx="http://schemas.microsoft.com/office/drawing/2014/chartex" xmlns:cx1="http://schemas.microsoft.com/office/drawing/2015/9/8/chartex" xmlns:cx2="http://schemas.microsoft.com/office/drawing/2015/10/21/chartex" xmlns:cx3="http://schemas.microsoft.com/office/drawing/2016/5/9/chartex" xmlns:cx4="http://schemas.microsoft.com/office/drawing/2016/5/10/chartex" xmlns:cx5="http://schemas.microsoft.com/office/drawing/2016/5/11/chartex" xmlns:cx6="http://schemas.microsoft.com/office/drawing/2016/5/12/chartex" xmlns:cx7="http://schemas.microsoft.com/office/drawing/2016/5/13/chartex" xmlns:cx8="http://schemas.microsoft.com/office/drawing/2016/5/14/chartex" xmlns:mc="http://schemas.openxmlformats.org/markup-compatibility/2006" xmlns:aink="http://schemas.microsoft.com/office/drawing/2016/ink" xmlns:am3d="http://schemas.microsoft.com/office/drawing/2017/model3d" xmlns:o="urn:schemas-microsoft-com:office:office" xmlns:oel="http://schemas.microsoft.com/office/2019/extlst" xmlns:r="http://schemas.openxmlformats.org/officeDocument/2006/relationships" xmlns:m="http://schemas.openxmlformats.org/officeDocument/2006/math" xmlns:v="urn:schemas-microsoft-com:vml" xmlns:wp14="http://schemas.microsoft.com/office/word/2010/wordprocessingDrawing" xmlns:wp="http://schemas.openxmlformats.org/drawingml/2006/wordprocessingDrawing" xmlns:w10="urn:schemas-microsoft-com:office:word" xmlns:w="http://schemas.openxmlformats.org/wordprocessingml/2006/main" xmlns:w14="http://schemas.microsoft.com/office/word/2010/wordml" xmlns:w15="http://schemas.microsoft.com/office/word/2012/wordml" xmlns:w16cex="http://schemas.microsoft.com/office/word/2018/wordml/cex" xmlns:w16cid="http://schemas.microsoft.com/office/word/2016/wordml/cid" xmlns:w16="http://schemas.microsoft.com/office/word/2018/wordml" xmlns:w16du="http://schemas.microsoft.com/office/word/2023/wordml/word16du" xmlns:w16sdtdh="http://schemas.microsoft.com/office/word/2020/wordml/sdtdatahash" xmlns:w16se="http://schemas.microsoft.com/office/word/2015/wordml/symex" xmlns:wpg="http://schemas.microsoft.com/office/word/2010/wordprocessingGroup" xmlns:wpi="http://schemas.microsoft.com/office/word/2010/wordprocessingInk" xmlns:wne="http://schemas.microsoft.com/office/word/2006/wordml" xmlns:wps="http://schemas.microsoft.com/office/word/2010/wordprocessingShape" mc:Ignorable="w14 w15 w16se w16cid w16 w16cex w16sdtdh w16du wp14">
+<w:document xmlns:wpc="http://schemas.microsoft.com/office/word/2010/wordprocessingCanvas" xmlns:cx="http://schemas.microsoft.com/office/drawing/2014/chartex" xmlns:cx1="http://schemas.microsoft.com/office/drawing/2015/9/8/chartex" xmlns:cx2="http://schemas.microsoft.com/office/drawing/2015/10/21/chartex" xmlns:cx3="http://schemas.microsoft.com/office/drawing/2016/5/9/chartex" xmlns:cx4="http://schemas.microsoft.com/office/drawing/2016/5/10/chartex" xmlns:cx5="http://schemas.microsoft.com/office/drawing/2016/5/11/chartex" xmlns:cx6="http://schemas.microsoft.com/office/drawing/2016/5/12/chartex" xmlns:cx7="http://schemas.microsoft.com/office/drawing/2016/5/13/chartex" xmlns:cx8="http://schemas.microsoft.com/office/drawing/2016/5/14/chartex" xmlns:mc="http://schemas.openxmlformats.org/markup-compatibility/2006" xmlns:aink="http://schemas.microsoft.com/office/drawing/2016/ink" xmlns:am3d="http://schemas.microsoft.com/office/drawing/2017/model3d" xmlns:o="urn:schemas-microsoft-com:office:office" xmlns:oel="http://schemas.microsoft.com/office/2019/extlst" xmlns:r="http://schemas.openxmlformats.org/officeDocument/2006/relationships" xmlns:m="http://schemas.openxmlformats.org/officeDocument/2006/math" xmlns:v="urn:schemas-microsoft-com:vml" xmlns:wp14="http://schemas.microsoft.com/office/word/2010/wordprocessingDrawing" xmlns:wp="http://schemas.openxmlformats.org/drawingml/2006/wordprocessingDrawing" xmlns:w10="urn:schemas-microsoft-com:office:word" xmlns:w="http://schemas.openxmlformats.org/wordprocessingml/2006/main" xmlns:w14="http://schemas.microsoft.com/office/word/2010/wordml" xmlns:w15="http://schemas.microsoft.com/office/word/2012/wordml" xmlns:w16cex="http://schemas.microsoft.com/office/word/2018/wordml/cex" xmlns:w16cid="http://schemas.microsoft.com/office/word/2016/wordml/cid" xmlns:w16="http://schemas.microsoft.com/office/word/2018/wordml" xmlns:w16sdtdh="http://schemas.microsoft.com/office/word/2020/wordml/sdtdatahash" xmlns:w16se="http://schemas.microsoft.com/office/word/2015/wordml/symex" xmlns:wpg="http://schemas.microsoft.com/office/word/2010/wordprocessingGroup" xmlns:wpi="http://schemas.microsoft.com/office/word/2010/wordprocessingInk" xmlns:wne="http://schemas.microsoft.com/office/word/2006/wordml" xmlns:wps="http://schemas.microsoft.com/office/word/2010/wordprocessingShape" mc:Ignorable="w14 w15 w16se w16cid w16 w16cex w16sdtdh wp14">
   <w:body>
     <w:p>
       <w:pPr>
-        <w:spacing w:line="320" w:lineRule="atLeast"/>
-        <w:rPr>
-          <w:rFonts w:ascii="Helvetica" w:hAnsi="Helvetica" w:cs="Helvetica"/>
+        <w:spacing w:line="320" w:lineRule="exact"/>
+        <w:jc w:val="both"/>
+        <w:rPr>
+          <w:rFonts w:ascii="Helvetica Neue" w:hAnsi="Helvetica Neue"/>
           <w:bCs/>
           <w:iCs/>
           <w:sz w:val="22"/>
@@ -15,122 +16,82 @@
       </w:pPr>
       <w:r>
         <w:rPr>
-          <w:rFonts w:ascii="Helvetica" w:hAnsi="Helvetica" w:cs="Helvetica"/>
-          <w:bCs/>
-          <w:iCs/>
-          <w:sz w:val="22"/>
-          <w:szCs w:val="22"/>
-        </w:rPr>
-        <w:t xml:space="preserve">Deformation in the Ford extends into the trunk space and includes induced damage to the rear doors. The Kia sustained deformation back to the radiator supports and induced damage back to the front </w:t>
+          <w:rFonts w:ascii="Helvetica Neue" w:hAnsi="Helvetica Neue"/>
+          <w:bCs/>
+          <w:iCs/>
+          <w:sz w:val="22"/>
+          <w:szCs w:val="22"/>
+        </w:rPr>
+        <w:t xml:space="preserve">Based on the </w:t>
       </w:r>
       <w:r>
         <w:rPr>
-          <w:rFonts w:ascii="Helvetica" w:hAnsi="Helvetica" w:cs="Helvetica"/>
-          <w:bCs/>
-          <w:iCs/>
-          <w:sz w:val="22"/>
-          <w:szCs w:val="22"/>
-        </w:rPr>
-        <w:lastRenderedPageBreak/>
-        <w:t xml:space="preserve">door frame. </w:t>
+          <w:rFonts w:ascii="Helvetica Neue" w:hAnsi="Helvetica Neue"/>
+          <w:bCs/>
+          <w:iCs/>
+          <w:sz w:val="22"/>
+          <w:szCs w:val="22"/>
+        </w:rPr>
+        <w:t xml:space="preserve">GMC </w:t>
       </w:r>
       <w:r>
         <w:rPr>
-          <w:rFonts w:ascii="Helvetica" w:hAnsi="Helvetica" w:cs="Helvetica"/>
-          <w:bCs/>
-          <w:iCs/>
-          <w:sz w:val="22"/>
-          <w:szCs w:val="22"/>
-        </w:rPr>
-        <w:t>A widely used crash simulation program</w:t>
+          <w:rFonts w:ascii="Helvetica Neue" w:hAnsi="Helvetica Neue"/>
+          <w:bCs/>
+          <w:iCs/>
+          <w:sz w:val="22"/>
+          <w:szCs w:val="22"/>
+        </w:rPr>
+        <w:t>EDR data, it is possible to</w:t>
       </w:r>
       <w:r>
         <w:rPr>
-          <w:rFonts w:ascii="Helvetica" w:hAnsi="Helvetica" w:cs="Helvetica"/>
-          <w:bCs/>
-          <w:iCs/>
-          <w:sz w:val="22"/>
-          <w:szCs w:val="22"/>
-          <w:vertAlign w:val="superscript"/>
-        </w:rPr>
-        <w:footnoteReference w:id="1"/>
+          <w:rFonts w:ascii="Helvetica Neue" w:hAnsi="Helvetica Neue"/>
+          <w:bCs/>
+          <w:iCs/>
+          <w:sz w:val="22"/>
+          <w:szCs w:val="22"/>
+        </w:rPr>
+        <w:t xml:space="preserve"> estimate an approximate speed change or delta V imparted to the </w:t>
       </w:r>
       <w:r>
         <w:rPr>
-          <w:rFonts w:ascii="Helvetica" w:hAnsi="Helvetica" w:cs="Helvetica"/>
-          <w:bCs/>
-          <w:iCs/>
-          <w:sz w:val="22"/>
-          <w:szCs w:val="22"/>
-        </w:rPr>
-        <w:t xml:space="preserve"> is capable of modeling deformation and depth of penetration or maximum engagement during a collision. By overlapping the damage between scale models of the </w:t>
+          <w:rFonts w:ascii="Helvetica Neue" w:hAnsi="Helvetica Neue"/>
+          <w:bCs/>
+          <w:iCs/>
+          <w:sz w:val="22"/>
+          <w:szCs w:val="22"/>
+        </w:rPr>
+        <w:t>Kenworth semi-tractor/trailer</w:t>
       </w:r>
       <w:r>
         <w:rPr>
-          <w:rFonts w:ascii="Helvetica" w:hAnsi="Helvetica" w:cs="Helvetica"/>
-          <w:bCs/>
-          <w:iCs/>
-          <w:sz w:val="22"/>
-          <w:szCs w:val="22"/>
-        </w:rPr>
-        <w:t>Kia</w:t>
+          <w:rFonts w:ascii="Helvetica Neue" w:hAnsi="Helvetica Neue"/>
+          <w:bCs/>
+          <w:iCs/>
+          <w:sz w:val="22"/>
+          <w:szCs w:val="22"/>
+        </w:rPr>
+        <w:t xml:space="preserve"> in the crash, using a momentum, energy and restitution (MER) analysis, and then matching these results to the physical and other evidence with a widely used crash simulation program.</w:t>
       </w:r>
       <w:r>
         <w:rPr>
-          <w:rFonts w:ascii="Helvetica" w:hAnsi="Helvetica" w:cs="Helvetica"/>
-          <w:bCs/>
-          <w:iCs/>
-          <w:sz w:val="22"/>
-          <w:szCs w:val="22"/>
-        </w:rPr>
-        <w:t xml:space="preserve"> and the </w:t>
-      </w:r>
-      <w:r>
-        <w:rPr>
-          <w:rFonts w:ascii="Helvetica" w:hAnsi="Helvetica" w:cs="Helvetica"/>
-          <w:bCs/>
-          <w:iCs/>
-          <w:sz w:val="22"/>
-          <w:szCs w:val="22"/>
-        </w:rPr>
-        <w:t>Ford</w:t>
-      </w:r>
-      <w:r>
-        <w:rPr>
-          <w:rFonts w:ascii="Helvetica" w:hAnsi="Helvetica" w:cs="Helvetica"/>
-          <w:bCs/>
-          <w:iCs/>
-          <w:sz w:val="22"/>
-          <w:szCs w:val="22"/>
-        </w:rPr>
-        <w:t xml:space="preserve"> as observed in the photos, I can model the subject crash to determine a closing speed estimate, which will in turn, estimate an approximate speed change or delta V imparted to the </w:t>
-      </w:r>
-      <w:r>
-        <w:rPr>
-          <w:rFonts w:ascii="Helvetica" w:hAnsi="Helvetica" w:cs="Helvetica"/>
-          <w:bCs/>
-          <w:iCs/>
-          <w:sz w:val="22"/>
-          <w:szCs w:val="22"/>
-        </w:rPr>
-        <w:t>Ford</w:t>
-      </w:r>
-      <w:r>
-        <w:rPr>
-          <w:rFonts w:ascii="Helvetica" w:hAnsi="Helvetica" w:cs="Helvetica"/>
-          <w:bCs/>
-          <w:iCs/>
-          <w:sz w:val="22"/>
-          <w:szCs w:val="22"/>
-        </w:rPr>
-        <w:t xml:space="preserve"> in the crash by using a momentum, energy and restitution (MER) analysis, and then matching these results to the physical and other evidence.</w:t>
+          <w:rFonts w:ascii="Helvetica Neue" w:hAnsi="Helvetica Neue"/>
+          <w:bCs/>
+          <w:iCs/>
+          <w:sz w:val="22"/>
+          <w:szCs w:val="22"/>
+          <w:vertAlign w:val="superscript"/>
+        </w:rPr>
+        <w:footnoteReference w:id="1"/>
       </w:r>
     </w:p>
     <w:p>
       <w:pPr>
-        <w:spacing w:line="320" w:lineRule="atLeast"/>
-        <w:rPr>
-          <w:rFonts w:ascii="Helvetica" w:hAnsi="Helvetica" w:cs="Helvetica"/>
+        <w:spacing w:line="320" w:lineRule="exact"/>
+        <w:jc w:val="both"/>
+        <w:rPr>
+          <w:rFonts w:ascii="Helvetica Neue" w:hAnsi="Helvetica Neue"/>
           <w:bCs/>
           <w:iCs/>
           <w:sz w:val="22"/>
@@ -140,9 +101,10 @@
     </w:p>
     <w:p>
       <w:pPr>
-        <w:spacing w:line="320" w:lineRule="atLeast"/>
-        <w:rPr>
-          <w:rFonts w:ascii="Helvetica" w:hAnsi="Helvetica" w:cs="Helvetica"/>
+        <w:spacing w:line="320" w:lineRule="exact"/>
+        <w:jc w:val="both"/>
+        <w:rPr>
+          <w:rFonts w:ascii="Helvetica Neue" w:hAnsi="Helvetica Neue"/>
           <w:bCs/>
           <w:iCs/>
           <w:sz w:val="22"/>
@@ -151,210 +113,151 @@
       </w:pPr>
       <w:r>
         <w:rPr>
-          <w:rFonts w:ascii="Helvetica" w:hAnsi="Helvetica" w:cs="Helvetica"/>
-          <w:bCs/>
-          <w:iCs/>
-          <w:sz w:val="22"/>
-          <w:szCs w:val="22"/>
-        </w:rPr>
-        <w:t xml:space="preserve">Mr. Bond thought he was going 45 mph when the crash occurred. </w:t>
+          <w:rFonts w:ascii="Helvetica Neue" w:hAnsi="Helvetica Neue"/>
+          <w:bCs/>
+          <w:iCs/>
+          <w:sz w:val="22"/>
+          <w:szCs w:val="22"/>
+        </w:rPr>
+        <w:t xml:space="preserve">A closing speed of </w:t>
       </w:r>
       <w:r>
         <w:rPr>
-          <w:rFonts w:ascii="Helvetica" w:hAnsi="Helvetica" w:cs="Helvetica"/>
-          <w:bCs/>
-          <w:iCs/>
-          <w:sz w:val="22"/>
-          <w:szCs w:val="22"/>
-        </w:rPr>
-        <w:t>A</w:t>
+          <w:rFonts w:ascii="Helvetica Neue" w:hAnsi="Helvetica Neue"/>
+          <w:bCs/>
+          <w:iCs/>
+          <w:sz w:val="22"/>
+          <w:szCs w:val="22"/>
+        </w:rPr>
+        <w:t>37</w:t>
       </w:r>
       <w:r>
         <w:rPr>
-          <w:rFonts w:ascii="Helvetica" w:hAnsi="Helvetica" w:cs="Helvetica"/>
-          <w:bCs/>
-          <w:iCs/>
-          <w:sz w:val="22"/>
-          <w:szCs w:val="22"/>
-        </w:rPr>
-        <w:t xml:space="preserve"> </w:t>
+          <w:rFonts w:ascii="Helvetica Neue" w:hAnsi="Helvetica Neue"/>
+          <w:bCs/>
+          <w:iCs/>
+          <w:sz w:val="22"/>
+          <w:szCs w:val="22"/>
+        </w:rPr>
+        <w:t xml:space="preserve"> mph </w:t>
       </w:r>
       <w:r>
         <w:rPr>
-          <w:rFonts w:ascii="Helvetica" w:hAnsi="Helvetica" w:cs="Helvetica"/>
-          <w:bCs/>
-          <w:iCs/>
-          <w:sz w:val="22"/>
-          <w:szCs w:val="22"/>
-        </w:rPr>
-        <w:t>closing</w:t>
+          <w:rFonts w:ascii="Helvetica Neue" w:hAnsi="Helvetica Neue"/>
+          <w:bCs/>
+          <w:iCs/>
+          <w:sz w:val="22"/>
+          <w:szCs w:val="22"/>
+        </w:rPr>
+        <w:t xml:space="preserve">(estimated from </w:t>
       </w:r>
       <w:r>
         <w:rPr>
-          <w:rFonts w:ascii="Helvetica" w:hAnsi="Helvetica" w:cs="Helvetica"/>
-          <w:bCs/>
-          <w:iCs/>
-          <w:sz w:val="22"/>
-          <w:szCs w:val="22"/>
-        </w:rPr>
-        <w:t xml:space="preserve"> speed of </w:t>
+          <w:rFonts w:ascii="Helvetica Neue" w:hAnsi="Helvetica Neue"/>
+          <w:bCs/>
+          <w:iCs/>
+          <w:sz w:val="22"/>
+          <w:szCs w:val="22"/>
+        </w:rPr>
+        <w:t xml:space="preserve">the </w:t>
       </w:r>
       <w:r>
         <w:rPr>
-          <w:rFonts w:ascii="Helvetica" w:hAnsi="Helvetica" w:cs="Helvetica"/>
-          <w:bCs/>
-          <w:iCs/>
-          <w:sz w:val="22"/>
-          <w:szCs w:val="22"/>
-        </w:rPr>
-        <w:t>2</w:t>
+          <w:rFonts w:ascii="Helvetica Neue" w:hAnsi="Helvetica Neue"/>
+          <w:bCs/>
+          <w:iCs/>
+          <w:sz w:val="22"/>
+          <w:szCs w:val="22"/>
+        </w:rPr>
+        <w:t xml:space="preserve">EDR pre-impact data at time zero) </w:t>
       </w:r>
       <w:r>
         <w:rPr>
-          <w:rFonts w:ascii="Helvetica" w:hAnsi="Helvetica" w:cs="Helvetica"/>
-          <w:bCs/>
-          <w:iCs/>
-          <w:sz w:val="22"/>
-          <w:szCs w:val="22"/>
-        </w:rPr>
-        <w:t xml:space="preserve">0 mph from the </w:t>
+          <w:rFonts w:ascii="Helvetica Neue" w:hAnsi="Helvetica Neue"/>
+          <w:bCs/>
+          <w:iCs/>
+          <w:sz w:val="22"/>
+          <w:szCs w:val="22"/>
+        </w:rPr>
+        <w:t xml:space="preserve">from the </w:t>
       </w:r>
       <w:r>
         <w:rPr>
-          <w:rFonts w:ascii="Helvetica" w:hAnsi="Helvetica" w:cs="Helvetica"/>
-          <w:bCs/>
-          <w:iCs/>
-          <w:sz w:val="22"/>
-          <w:szCs w:val="22"/>
-        </w:rPr>
-        <w:t>Kia</w:t>
+          <w:rFonts w:ascii="Helvetica Neue" w:hAnsi="Helvetica Neue"/>
+          <w:bCs/>
+          <w:iCs/>
+          <w:sz w:val="22"/>
+          <w:szCs w:val="22"/>
+        </w:rPr>
+        <w:t>GMC</w:t>
       </w:r>
       <w:r>
         <w:rPr>
-          <w:rFonts w:ascii="Helvetica" w:hAnsi="Helvetica" w:cs="Helvetica"/>
-          <w:bCs/>
-          <w:iCs/>
-          <w:sz w:val="22"/>
-          <w:szCs w:val="22"/>
-        </w:rPr>
-        <w:t xml:space="preserve"> would have resulted in a delta V in the </w:t>
+          <w:rFonts w:ascii="Helvetica Neue" w:hAnsi="Helvetica Neue"/>
+          <w:bCs/>
+          <w:iCs/>
+          <w:sz w:val="22"/>
+          <w:szCs w:val="22"/>
+        </w:rPr>
+        <w:t xml:space="preserve"> would have resulted in a delta V in the Kenworth semi-tractor/trailer of approximately 5.6 mph, with a peak vehicle acceleration for the impact of approximately </w:t>
       </w:r>
       <w:r>
         <w:rPr>
-          <w:rFonts w:ascii="Helvetica" w:hAnsi="Helvetica" w:cs="Helvetica"/>
-          <w:bCs/>
-          <w:iCs/>
-          <w:sz w:val="22"/>
-          <w:szCs w:val="22"/>
-        </w:rPr>
-        <w:t>Ford</w:t>
+          <w:rFonts w:ascii="Helvetica Neue" w:hAnsi="Helvetica Neue"/>
+          <w:bCs/>
+          <w:iCs/>
+          <w:sz w:val="22"/>
+          <w:szCs w:val="22"/>
+        </w:rPr>
+        <w:t>2.3</w:t>
       </w:r>
       <w:r>
         <w:rPr>
-          <w:rFonts w:ascii="Helvetica" w:hAnsi="Helvetica" w:cs="Helvetica"/>
-          <w:bCs/>
-          <w:iCs/>
-          <w:sz w:val="22"/>
-          <w:szCs w:val="22"/>
-        </w:rPr>
-        <w:t xml:space="preserve"> of approximately </w:t>
+          <w:rFonts w:ascii="Helvetica Neue" w:hAnsi="Helvetica Neue"/>
+          <w:bCs/>
+          <w:iCs/>
+          <w:sz w:val="22"/>
+          <w:szCs w:val="22"/>
+        </w:rPr>
+        <w:t xml:space="preserve"> g. </w:t>
       </w:r>
       <w:r>
         <w:rPr>
-          <w:rFonts w:ascii="Helvetica" w:hAnsi="Helvetica" w:cs="Helvetica"/>
-          <w:bCs/>
-          <w:iCs/>
-          <w:sz w:val="22"/>
-          <w:szCs w:val="22"/>
-        </w:rPr>
-        <w:t>12.9</w:t>
+          <w:rFonts w:ascii="Helvetica Neue" w:hAnsi="Helvetica Neue"/>
+          <w:bCs/>
+          <w:iCs/>
+          <w:sz w:val="22"/>
+          <w:szCs w:val="22"/>
+        </w:rPr>
+        <w:t>Delta V in the simulation for the GMC is 34.8 mph which is</w:t>
       </w:r>
       <w:r>
         <w:rPr>
-          <w:rFonts w:ascii="Helvetica" w:hAnsi="Helvetica" w:cs="Helvetica"/>
-          <w:bCs/>
-          <w:iCs/>
-          <w:sz w:val="22"/>
-          <w:szCs w:val="22"/>
-        </w:rPr>
-        <w:t xml:space="preserve"> mph, with a peak vehicle acceleration for the impact of approximately </w:t>
+          <w:rFonts w:ascii="Helvetica Neue" w:hAnsi="Helvetica Neue"/>
+          <w:bCs/>
+          <w:iCs/>
+          <w:sz w:val="22"/>
+          <w:szCs w:val="22"/>
+        </w:rPr>
+        <w:t xml:space="preserve"> consistent with </w:t>
       </w:r>
       <w:r>
         <w:rPr>
-          <w:rFonts w:ascii="Helvetica" w:hAnsi="Helvetica" w:cs="Helvetica"/>
-          <w:bCs/>
-          <w:iCs/>
-          <w:sz w:val="22"/>
-          <w:szCs w:val="22"/>
-        </w:rPr>
-        <w:t>9</w:t>
-      </w:r>
-      <w:r>
-        <w:rPr>
-          <w:rFonts w:ascii="Helvetica" w:hAnsi="Helvetica" w:cs="Helvetica"/>
-          <w:bCs/>
-          <w:iCs/>
-          <w:sz w:val="22"/>
-          <w:szCs w:val="22"/>
-        </w:rPr>
-        <w:t xml:space="preserve">.4 g. Deformation (overlap or depth of penetration) between the </w:t>
-      </w:r>
-      <w:r>
-        <w:rPr>
-          <w:rFonts w:ascii="Helvetica" w:hAnsi="Helvetica" w:cs="Helvetica"/>
-          <w:bCs/>
-          <w:iCs/>
-          <w:sz w:val="22"/>
-          <w:szCs w:val="22"/>
-        </w:rPr>
-        <w:t>Kia</w:t>
-      </w:r>
-      <w:r>
-        <w:rPr>
-          <w:rFonts w:ascii="Helvetica" w:hAnsi="Helvetica" w:cs="Helvetica"/>
-          <w:bCs/>
-          <w:iCs/>
-          <w:sz w:val="22"/>
-          <w:szCs w:val="22"/>
-        </w:rPr>
-        <w:t xml:space="preserve"> and the </w:t>
-      </w:r>
-      <w:r>
-        <w:rPr>
-          <w:rFonts w:ascii="Helvetica" w:hAnsi="Helvetica" w:cs="Helvetica"/>
-          <w:bCs/>
-          <w:iCs/>
-          <w:sz w:val="22"/>
-          <w:szCs w:val="22"/>
-        </w:rPr>
-        <w:t>Ford</w:t>
-      </w:r>
-      <w:r>
-        <w:rPr>
-          <w:rFonts w:ascii="Helvetica" w:hAnsi="Helvetica" w:cs="Helvetica"/>
-          <w:bCs/>
-          <w:iCs/>
-          <w:sz w:val="22"/>
-          <w:szCs w:val="22"/>
-        </w:rPr>
-        <w:t xml:space="preserve"> is shown below and is fairly consistent with what is observed in the photos.</w:t>
-      </w:r>
-      <w:r>
-        <w:rPr>
-          <w:rFonts w:ascii="Helvetica" w:hAnsi="Helvetica" w:cs="Helvetica"/>
-          <w:bCs/>
-          <w:iCs/>
-          <w:sz w:val="22"/>
-          <w:szCs w:val="22"/>
-        </w:rPr>
-        <w:t xml:space="preserve"> Delta V in the Kia is approximately 11 mph which is consistent with a non-airbag deployment.</w:t>
+          <w:rFonts w:ascii="Helvetica Neue" w:hAnsi="Helvetica Neue"/>
+          <w:bCs/>
+          <w:iCs/>
+          <w:sz w:val="22"/>
+          <w:szCs w:val="22"/>
+        </w:rPr>
+        <w:t>the EDR data.</w:t>
       </w:r>
     </w:p>
     <w:p>
       <w:pPr>
-        <w:spacing w:line="320" w:lineRule="atLeast"/>
-        <w:rPr>
-          <w:rFonts w:ascii="Helvetica" w:hAnsi="Helvetica" w:cs="Helvetica"/>
+        <w:spacing w:line="320" w:lineRule="exact"/>
+        <w:jc w:val="both"/>
+        <w:rPr>
+          <w:rFonts w:ascii="Helvetica Neue" w:hAnsi="Helvetica Neue"/>
           <w:bCs/>
           <w:iCs/>
           <w:sz w:val="22"/>
@@ -364,9 +267,10 @@
     </w:p>
     <w:p>
       <w:pPr>
-        <w:spacing w:line="320" w:lineRule="atLeast"/>
-        <w:rPr>
-          <w:rFonts w:ascii="Helvetica" w:hAnsi="Helvetica" w:cs="Helvetica"/>
+        <w:spacing w:line="320" w:lineRule="exact"/>
+        <w:jc w:val="both"/>
+        <w:rPr>
+          <w:rFonts w:ascii="Helvetica Neue" w:hAnsi="Helvetica Neue"/>
           <w:bCs/>
           <w:iCs/>
           <w:sz w:val="22"/>
@@ -375,158 +279,71 @@
       </w:pPr>
       <w:r>
         <w:rPr>
-          <w:rFonts w:ascii="Helvetica" w:hAnsi="Helvetica" w:cs="Helvetica"/>
-          <w:bCs/>
-          <w:iCs/>
-          <w:noProof/>
-          <w:sz w:val="22"/>
-          <w:szCs w:val="22"/>
-        </w:rPr>
-        <w:drawing>
-          <wp:anchor distT="0" distB="0" distL="114300" distR="114300" simplePos="0" relativeHeight="251707904" behindDoc="0" locked="0" layoutInCell="1" allowOverlap="1" wp14:anchorId="5DAD8726" wp14:editId="1476AFFE">
-            <wp:simplePos x="0" y="0"/>
-            <wp:positionH relativeFrom="margin">
-              <wp:posOffset>3382645</wp:posOffset>
-            </wp:positionH>
-            <wp:positionV relativeFrom="paragraph">
-              <wp:posOffset>49530</wp:posOffset>
-            </wp:positionV>
-            <wp:extent cx="2660015" cy="1737093"/>
-            <wp:effectExtent l="19050" t="19050" r="26035" b="15875"/>
-            <wp:wrapNone/>
-            <wp:docPr id="1" name="Picture 2"/>
-            <wp:cNvGraphicFramePr>
-              <a:graphicFrameLocks xmlns:a="http://schemas.openxmlformats.org/drawingml/2006/main" noChangeAspect="1"/>
-            </wp:cNvGraphicFramePr>
-            <a:graphic xmlns:a="http://schemas.openxmlformats.org/drawingml/2006/main">
-              <a:graphicData uri="http://schemas.openxmlformats.org/drawingml/2006/picture">
-                <pic:pic xmlns:pic="http://schemas.openxmlformats.org/drawingml/2006/picture">
-                  <pic:nvPicPr>
-                    <pic:cNvPr id="2" name="Picture 943682971"/>
-                    <pic:cNvPicPr/>
-                  </pic:nvPicPr>
-                  <pic:blipFill rotWithShape="1">
-                    <a:blip r:embed="rId18" cstate="hqprint">
-                      <a:extLst>
-                        <a:ext uri="{28A0092B-C50C-407E-A947-70E740481C1C}">
-                          <a14:useLocalDpi xmlns:a14="http://schemas.microsoft.com/office/drawing/2010/main"/>
-                        </a:ext>
-                      </a:extLst>
-                    </a:blip>
-                    <a:srcRect/>
-                    <a:stretch/>
-                  </pic:blipFill>
-                  <pic:spPr bwMode="auto">
-                    <a:xfrm>
-                      <a:off x="0" y="0"/>
-                      <a:ext cx="2660015" cy="1737093"/>
-                    </a:xfrm>
-                    <a:prstGeom prst="rect">
-                      <a:avLst/>
-                    </a:prstGeom>
-                    <a:ln w="9525">
-                      <a:solidFill>
-                        <a:schemeClr val="tx1"/>
-                      </a:solidFill>
-                    </a:ln>
-                    <a:extLst>
-                      <a:ext uri="{53640926-AAD7-44D8-BBD7-CCE9431645EC}">
-                        <a14:shadowObscured xmlns:a14="http://schemas.microsoft.com/office/drawing/2010/main"/>
-                      </a:ext>
-                    </a:extLst>
-                  </pic:spPr>
-                </pic:pic>
-              </a:graphicData>
-            </a:graphic>
-            <wp14:sizeRelH relativeFrom="margin">
-              <wp14:pctWidth>0</wp14:pctWidth>
-            </wp14:sizeRelH>
-            <wp14:sizeRelV relativeFrom="margin">
-              <wp14:pctHeight>0</wp14:pctHeight>
-            </wp14:sizeRelV>
-          </wp:anchor>
-        </w:drawing>
+          <w:rFonts w:ascii="Helvetica Neue" w:hAnsi="Helvetica Neue"/>
+          <w:bCs/>
+          <w:iCs/>
+          <w:sz w:val="22"/>
+          <w:szCs w:val="22"/>
+        </w:rPr>
+        <w:t xml:space="preserve">Without </w:t>
       </w:r>
       <w:r>
         <w:rPr>
-          <w:rFonts w:ascii="Helvetica" w:hAnsi="Helvetica" w:cs="Helvetica"/>
-          <w:bCs/>
-          <w:iCs/>
-          <w:noProof/>
-          <w:sz w:val="22"/>
-          <w:szCs w:val="22"/>
-        </w:rPr>
-        <w:drawing>
-          <wp:anchor distT="0" distB="0" distL="114300" distR="114300" simplePos="0" relativeHeight="251706880" behindDoc="0" locked="0" layoutInCell="1" allowOverlap="1" wp14:anchorId="748D750F" wp14:editId="462E3E16">
-            <wp:simplePos x="0" y="0"/>
-            <wp:positionH relativeFrom="margin">
-              <wp:posOffset>95250</wp:posOffset>
-            </wp:positionH>
-            <wp:positionV relativeFrom="paragraph">
-              <wp:posOffset>45720</wp:posOffset>
-            </wp:positionV>
-            <wp:extent cx="3177540" cy="1736725"/>
-            <wp:effectExtent l="19050" t="19050" r="22860" b="15875"/>
-            <wp:wrapNone/>
-            <wp:docPr id="3" name="Picture 1"/>
-            <wp:cNvGraphicFramePr>
-              <a:graphicFrameLocks xmlns:a="http://schemas.openxmlformats.org/drawingml/2006/main" noChangeAspect="1"/>
-            </wp:cNvGraphicFramePr>
-            <a:graphic xmlns:a="http://schemas.openxmlformats.org/drawingml/2006/main">
-              <a:graphicData uri="http://schemas.openxmlformats.org/drawingml/2006/picture">
-                <pic:pic xmlns:pic="http://schemas.openxmlformats.org/drawingml/2006/picture">
-                  <pic:nvPicPr>
-                    <pic:cNvPr id="4" name="Picture 1187405676"/>
-                    <pic:cNvPicPr/>
-                  </pic:nvPicPr>
-                  <pic:blipFill rotWithShape="1">
-                    <a:blip r:embed="rId19" cstate="hqprint">
-                      <a:extLst>
-                        <a:ext uri="{28A0092B-C50C-407E-A947-70E740481C1C}">
-                          <a14:useLocalDpi xmlns:a14="http://schemas.microsoft.com/office/drawing/2010/main"/>
-                        </a:ext>
-                      </a:extLst>
-                    </a:blip>
-                    <a:srcRect/>
-                    <a:stretch/>
-                  </pic:blipFill>
-                  <pic:spPr bwMode="auto">
-                    <a:xfrm>
-                      <a:off x="0" y="0"/>
-                      <a:ext cx="3177540" cy="1736725"/>
-                    </a:xfrm>
-                    <a:prstGeom prst="rect">
-                      <a:avLst/>
-                    </a:prstGeom>
-                    <a:ln w="9525">
-                      <a:solidFill>
-                        <a:schemeClr val="tx1"/>
-                      </a:solidFill>
-                    </a:ln>
-                    <a:extLst>
-                      <a:ext uri="{53640926-AAD7-44D8-BBD7-CCE9431645EC}">
-                        <a14:shadowObscured xmlns:a14="http://schemas.microsoft.com/office/drawing/2010/main"/>
-                      </a:ext>
-                    </a:extLst>
-                  </pic:spPr>
-                </pic:pic>
-              </a:graphicData>
-            </a:graphic>
-            <wp14:sizeRelH relativeFrom="margin">
-              <wp14:pctWidth>0</wp14:pctWidth>
-            </wp14:sizeRelH>
-            <wp14:sizeRelV relativeFrom="margin">
-              <wp14:pctHeight>0</wp14:pctHeight>
-            </wp14:sizeRelV>
-          </wp:anchor>
-        </w:drawing>
+          <w:rFonts w:ascii="Helvetica Neue" w:hAnsi="Helvetica Neue"/>
+          <w:bCs/>
+          <w:iCs/>
+          <w:sz w:val="22"/>
+          <w:szCs w:val="22"/>
+        </w:rPr>
+        <w:t>Mr. Tremblay</w:t>
+      </w:r>
+      <w:r>
+        <w:rPr>
+          <w:rFonts w:ascii="Helvetica Neue" w:hAnsi="Helvetica Neue"/>
+          <w:bCs/>
+          <w:iCs/>
+          <w:sz w:val="22"/>
+          <w:szCs w:val="22"/>
+        </w:rPr>
+        <w:t xml:space="preserve">’s files it is not clear where he made an error that resulted in the </w:t>
+      </w:r>
+      <w:r>
+        <w:rPr>
+          <w:rFonts w:ascii="Helvetica Neue" w:hAnsi="Helvetica Neue"/>
+          <w:bCs/>
+          <w:iCs/>
+          <w:sz w:val="22"/>
+          <w:szCs w:val="22"/>
+        </w:rPr>
+        <w:t>Kenworth semi-tractor/trailer</w:t>
+      </w:r>
+      <w:r>
+        <w:rPr>
+          <w:rFonts w:ascii="Helvetica Neue" w:hAnsi="Helvetica Neue"/>
+          <w:bCs/>
+          <w:iCs/>
+          <w:sz w:val="22"/>
+          <w:szCs w:val="22"/>
+        </w:rPr>
+        <w:t xml:space="preserve"> delta V of 3 mph.</w:t>
+      </w:r>
+      <w:r>
+        <w:rPr>
+          <w:rFonts w:ascii="Helvetica Neue" w:hAnsi="Helvetica Neue"/>
+          <w:bCs/>
+          <w:iCs/>
+          <w:sz w:val="22"/>
+          <w:szCs w:val="22"/>
+        </w:rPr>
+        <w:t xml:space="preserve"> It is likely his impact speed of 35 mph is underestimated and it is unlikely that his simulation resulted in a 34.8 mph delta V in the GMC. </w:t>
       </w:r>
     </w:p>
     <w:p>
       <w:pPr>
-        <w:spacing w:line="320" w:lineRule="atLeast"/>
-        <w:rPr>
-          <w:rFonts w:ascii="Helvetica" w:hAnsi="Helvetica" w:cs="Helvetica"/>
+        <w:spacing w:line="320" w:lineRule="exact"/>
+        <w:jc w:val="both"/>
+        <w:rPr>
+          <w:rFonts w:ascii="Helvetica Neue" w:hAnsi="Helvetica Neue"/>
           <w:bCs/>
           <w:iCs/>
           <w:sz w:val="22"/>
@@ -536,9 +353,10 @@
     </w:p>
     <w:p>
       <w:pPr>
-        <w:spacing w:line="320" w:lineRule="atLeast"/>
-        <w:rPr>
-          <w:rFonts w:ascii="Helvetica" w:hAnsi="Helvetica" w:cs="Helvetica"/>
+        <w:spacing w:line="320" w:lineRule="exact"/>
+        <w:jc w:val="both"/>
+        <w:rPr>
+          <w:rFonts w:ascii="Helvetica Neue" w:hAnsi="Helvetica Neue"/>
           <w:bCs/>
           <w:iCs/>
           <w:sz w:val="22"/>
@@ -548,204 +366,10 @@
     </w:p>
     <w:p>
       <w:pPr>
-        <w:spacing w:line="320" w:lineRule="atLeast"/>
-        <w:rPr>
-          <w:rFonts w:ascii="Helvetica" w:hAnsi="Helvetica" w:cs="Helvetica"/>
-          <w:bCs/>
-          <w:iCs/>
-          <w:sz w:val="22"/>
-          <w:szCs w:val="22"/>
-        </w:rPr>
-      </w:pPr>
-    </w:p>
-    <w:p>
-      <w:pPr>
-        <w:spacing w:line="320" w:lineRule="atLeast"/>
-        <w:rPr>
-          <w:rFonts w:ascii="Helvetica" w:hAnsi="Helvetica" w:cs="Helvetica"/>
-          <w:bCs/>
-          <w:iCs/>
-          <w:sz w:val="22"/>
-          <w:szCs w:val="22"/>
-        </w:rPr>
-      </w:pPr>
-    </w:p>
-    <w:p>
-      <w:pPr>
-        <w:spacing w:line="320" w:lineRule="atLeast"/>
-        <w:rPr>
-          <w:rFonts w:ascii="Helvetica" w:hAnsi="Helvetica" w:cs="Helvetica"/>
-          <w:bCs/>
-          <w:iCs/>
-          <w:sz w:val="22"/>
-          <w:szCs w:val="22"/>
-        </w:rPr>
-      </w:pPr>
-    </w:p>
-    <w:p>
-      <w:pPr>
-        <w:spacing w:line="320" w:lineRule="atLeast"/>
-        <w:rPr>
-          <w:rFonts w:ascii="Helvetica" w:hAnsi="Helvetica" w:cs="Helvetica"/>
-          <w:bCs/>
-          <w:iCs/>
-          <w:sz w:val="22"/>
-          <w:szCs w:val="22"/>
-        </w:rPr>
-      </w:pPr>
-    </w:p>
-    <w:p>
-      <w:pPr>
-        <w:spacing w:line="320" w:lineRule="atLeast"/>
-        <w:rPr>
-          <w:rFonts w:ascii="Helvetica" w:hAnsi="Helvetica" w:cs="Helvetica"/>
-          <w:bCs/>
-          <w:iCs/>
-          <w:sz w:val="22"/>
-          <w:szCs w:val="22"/>
-        </w:rPr>
-      </w:pPr>
-    </w:p>
-    <w:p>
-      <w:pPr>
-        <w:spacing w:line="320" w:lineRule="atLeast"/>
-        <w:rPr>
-          <w:rFonts w:ascii="Helvetica" w:hAnsi="Helvetica" w:cs="Helvetica"/>
-          <w:bCs/>
-          <w:iCs/>
-          <w:sz w:val="22"/>
-          <w:szCs w:val="22"/>
-        </w:rPr>
-      </w:pPr>
-    </w:p>
-    <w:p>
-      <w:pPr>
-        <w:spacing w:line="320" w:lineRule="atLeast"/>
-        <w:rPr>
-          <w:rFonts w:ascii="Helvetica" w:hAnsi="Helvetica" w:cs="Helvetica"/>
-          <w:b/>
-          <w:bCs/>
-          <w:iCs/>
-          <w:sz w:val="22"/>
-          <w:szCs w:val="22"/>
-        </w:rPr>
-      </w:pPr>
-      <w:r>
-        <w:rPr>
-          <w:rFonts w:ascii="Helvetica" w:hAnsi="Helvetica" w:cs="Helvetica"/>
-          <w:b/>
-          <w:bCs/>
-          <w:iCs/>
-          <w:sz w:val="22"/>
-          <w:szCs w:val="22"/>
-        </w:rPr>
-        <w:t xml:space="preserve">Simulated </w:t>
-      </w:r>
-      <w:r>
-        <w:rPr>
-          <w:rFonts w:ascii="Helvetica" w:hAnsi="Helvetica" w:cs="Helvetica"/>
-          <w:b/>
-          <w:bCs/>
-          <w:iCs/>
-          <w:sz w:val="22"/>
-          <w:szCs w:val="22"/>
-        </w:rPr>
-        <w:t>2</w:t>
-      </w:r>
-      <w:r>
-        <w:rPr>
-          <w:rFonts w:ascii="Helvetica" w:hAnsi="Helvetica" w:cs="Helvetica"/>
-          <w:b/>
-          <w:bCs/>
-          <w:iCs/>
-          <w:sz w:val="22"/>
-          <w:szCs w:val="22"/>
-        </w:rPr>
-        <w:t>0 mph</w:t>
-      </w:r>
-      <w:r>
-        <w:rPr>
-          <w:rFonts w:ascii="Helvetica" w:hAnsi="Helvetica" w:cs="Helvetica"/>
-          <w:b/>
-          <w:bCs/>
-          <w:iCs/>
-          <w:sz w:val="22"/>
-          <w:szCs w:val="22"/>
-        </w:rPr>
-        <w:t xml:space="preserve"> closing speed</w:t>
-      </w:r>
-      <w:r>
-        <w:rPr>
-          <w:rFonts w:ascii="Helvetica" w:hAnsi="Helvetica" w:cs="Helvetica"/>
-          <w:b/>
-          <w:bCs/>
-          <w:iCs/>
-          <w:sz w:val="22"/>
-          <w:szCs w:val="22"/>
-        </w:rPr>
-        <w:t xml:space="preserve"> depth of penetration (overlap or maximum engagement) fairly consistent with photos. </w:t>
-      </w:r>
-      <w:r>
-        <w:rPr>
-          <w:rFonts w:ascii="Helvetica" w:hAnsi="Helvetica" w:cs="Helvetica"/>
-          <w:b/>
-          <w:bCs/>
-          <w:iCs/>
-          <w:sz w:val="22"/>
-          <w:szCs w:val="22"/>
-        </w:rPr>
-        <w:t xml:space="preserve">Mr. Bond’s </w:t>
-      </w:r>
-      <w:r>
-        <w:rPr>
-          <w:rFonts w:ascii="Helvetica" w:hAnsi="Helvetica" w:cs="Helvetica"/>
-          <w:b/>
-          <w:bCs/>
-          <w:iCs/>
-          <w:sz w:val="22"/>
-          <w:szCs w:val="22"/>
-        </w:rPr>
-        <w:t>Ford</w:t>
-      </w:r>
-      <w:r>
-        <w:rPr>
-          <w:rFonts w:ascii="Helvetica" w:hAnsi="Helvetica" w:cs="Helvetica"/>
-          <w:b/>
-          <w:bCs/>
-          <w:iCs/>
-          <w:sz w:val="22"/>
-          <w:szCs w:val="22"/>
-        </w:rPr>
-        <w:t xml:space="preserve"> is the vehicle on the right</w:t>
-      </w:r>
-      <w:r>
-        <w:rPr>
-          <w:rFonts w:ascii="Helvetica" w:hAnsi="Helvetica" w:cs="Helvetica"/>
-          <w:b/>
-          <w:bCs/>
-          <w:iCs/>
-          <w:sz w:val="22"/>
-          <w:szCs w:val="22"/>
-        </w:rPr>
-        <w:t xml:space="preserve"> in blue</w:t>
-      </w:r>
-      <w:r>
-        <w:rPr>
-          <w:rFonts w:ascii="Helvetica" w:hAnsi="Helvetica" w:cs="Helvetica"/>
-          <w:b/>
-          <w:bCs/>
-          <w:iCs/>
-          <w:sz w:val="22"/>
-          <w:szCs w:val="22"/>
-        </w:rPr>
-        <w:t xml:space="preserve">. </w:t>
-      </w:r>
-    </w:p>
-    <w:p>
-      <w:pPr>
-        <w:spacing w:line="320" w:lineRule="atLeast"/>
-        <w:rPr>
-          <w:rFonts w:ascii="Helvetica" w:hAnsi="Helvetica" w:cs="Helvetica"/>
+        <w:spacing w:line="320" w:lineRule="exact"/>
+        <w:jc w:val="both"/>
+        <w:rPr>
+          <w:rFonts w:ascii="Helvetica Neue" w:hAnsi="Helvetica Neue"/>
           <w:bCs/>
           <w:iCs/>
           <w:sz w:val="22"/>
@@ -754,10 +378,10 @@
       </w:pPr>
     </w:p>
     <w:sectPr>
-      <w:headerReference w:type="even" r:id="rId20"/>
-      <w:headerReference w:type="default" r:id="rId21"/>
-      <w:headerReference w:type="first" r:id="rId22"/>
-      <w:footerReference w:type="first" r:id="rId23"/>
+      <w:headerReference w:type="even" r:id="rId22"/>
+      <w:headerReference w:type="default" r:id="rId23"/>
+      <w:headerReference w:type="first" r:id="rId24"/>
+      <w:footerReference w:type="first" r:id="rId25"/>
       <w:pgSz w:w="12240" w:h="15840"/>
       <w:pgMar w:top="1440" w:right="1291" w:bottom="1440" w:left="1296" w:header="725" w:footer="720" w:gutter="0"/>
       <w:cols w:space="720"/>
@@ -774,7 +398,7 @@
 </file>
 
 <file path=word/endnotes.xml><?xml version="1.0" encoding="utf-8"?>
-<w:endnotes xmlns:wpc="http://schemas.microsoft.com/office/word/2010/wordprocessingCanvas" xmlns:cx="http://schemas.microsoft.com/office/drawing/2014/chartex" xmlns:cx1="http://schemas.microsoft.com/office/drawing/2015/9/8/chartex" xmlns:cx2="http://schemas.microsoft.com/office/drawing/2015/10/21/chartex" xmlns:cx3="http://schemas.microsoft.com/office/drawing/2016/5/9/chartex" xmlns:cx4="http://schemas.microsoft.com/office/drawing/2016/5/10/chartex" xmlns:cx5="http://schemas.microsoft.com/office/drawing/2016/5/11/chartex" xmlns:cx6="http://schemas.microsoft.com/office/drawing/2016/5/12/chartex" xmlns:cx7="http://schemas.microsoft.com/office/drawing/2016/5/13/chartex" xmlns:cx8="http://schemas.microsoft.com/office/drawing/2016/5/14/chartex" xmlns:mc="http://schemas.openxmlformats.org/markup-compatibility/2006" xmlns:aink="http://schemas.microsoft.com/office/drawing/2016/ink" xmlns:am3d="http://schemas.microsoft.com/office/drawing/2017/model3d" xmlns:o="urn:schemas-microsoft-com:office:office" xmlns:oel="http://schemas.microsoft.com/office/2019/extlst" xmlns:r="http://schemas.openxmlformats.org/officeDocument/2006/relationships" xmlns:m="http://schemas.openxmlformats.org/officeDocument/2006/math" xmlns:v="urn:schemas-microsoft-com:vml" xmlns:wp14="http://schemas.microsoft.com/office/word/2010/wordprocessingDrawing" xmlns:wp="http://schemas.openxmlformats.org/drawingml/2006/wordprocessingDrawing" xmlns:w10="urn:schemas-microsoft-com:office:word" xmlns:w="http://schemas.openxmlformats.org/wordprocessingml/2006/main" xmlns:w14="http://schemas.microsoft.com/office/word/2010/wordml" xmlns:w15="http://schemas.microsoft.com/office/word/2012/wordml" xmlns:w16cex="http://schemas.microsoft.com/office/word/2018/wordml/cex" xmlns:w16cid="http://schemas.microsoft.com/office/word/2016/wordml/cid" xmlns:w16="http://schemas.microsoft.com/office/word/2018/wordml" xmlns:w16du="http://schemas.microsoft.com/office/word/2023/wordml/word16du" xmlns:w16sdtdh="http://schemas.microsoft.com/office/word/2020/wordml/sdtdatahash" xmlns:w16se="http://schemas.microsoft.com/office/word/2015/wordml/symex" xmlns:wpg="http://schemas.microsoft.com/office/word/2010/wordprocessingGroup" xmlns:wpi="http://schemas.microsoft.com/office/word/2010/wordprocessingInk" xmlns:wne="http://schemas.microsoft.com/office/word/2006/wordml" xmlns:wps="http://schemas.microsoft.com/office/word/2010/wordprocessingShape" mc:Ignorable="w14 w15 w16se w16cid w16 w16cex w16sdtdh w16du wp14">
+<w:endnotes xmlns:wpc="http://schemas.microsoft.com/office/word/2010/wordprocessingCanvas" xmlns:cx="http://schemas.microsoft.com/office/drawing/2014/chartex" xmlns:cx1="http://schemas.microsoft.com/office/drawing/2015/9/8/chartex" xmlns:cx2="http://schemas.microsoft.com/office/drawing/2015/10/21/chartex" xmlns:cx3="http://schemas.microsoft.com/office/drawing/2016/5/9/chartex" xmlns:cx4="http://schemas.microsoft.com/office/drawing/2016/5/10/chartex" xmlns:cx5="http://schemas.microsoft.com/office/drawing/2016/5/11/chartex" xmlns:cx6="http://schemas.microsoft.com/office/drawing/2016/5/12/chartex" xmlns:cx7="http://schemas.microsoft.com/office/drawing/2016/5/13/chartex" xmlns:cx8="http://schemas.microsoft.com/office/drawing/2016/5/14/chartex" xmlns:mc="http://schemas.openxmlformats.org/markup-compatibility/2006" xmlns:aink="http://schemas.microsoft.com/office/drawing/2016/ink" xmlns:am3d="http://schemas.microsoft.com/office/drawing/2017/model3d" xmlns:o="urn:schemas-microsoft-com:office:office" xmlns:oel="http://schemas.microsoft.com/office/2019/extlst" xmlns:r="http://schemas.openxmlformats.org/officeDocument/2006/relationships" xmlns:m="http://schemas.openxmlformats.org/officeDocument/2006/math" xmlns:v="urn:schemas-microsoft-com:vml" xmlns:wp14="http://schemas.microsoft.com/office/word/2010/wordprocessingDrawing" xmlns:wp="http://schemas.openxmlformats.org/drawingml/2006/wordprocessingDrawing" xmlns:w10="urn:schemas-microsoft-com:office:word" xmlns:w="http://schemas.openxmlformats.org/wordprocessingml/2006/main" xmlns:w14="http://schemas.microsoft.com/office/word/2010/wordml" xmlns:w15="http://schemas.microsoft.com/office/word/2012/wordml" xmlns:w16cex="http://schemas.microsoft.com/office/word/2018/wordml/cex" xmlns:w16cid="http://schemas.microsoft.com/office/word/2016/wordml/cid" xmlns:w16="http://schemas.microsoft.com/office/word/2018/wordml" xmlns:w16sdtdh="http://schemas.microsoft.com/office/word/2020/wordml/sdtdatahash" xmlns:w16se="http://schemas.microsoft.com/office/word/2015/wordml/symex" xmlns:wpg="http://schemas.microsoft.com/office/word/2010/wordprocessingGroup" xmlns:wpi="http://schemas.microsoft.com/office/word/2010/wordprocessingInk" xmlns:wne="http://schemas.microsoft.com/office/word/2006/wordml" xmlns:wps="http://schemas.microsoft.com/office/word/2010/wordprocessingShape" mc:Ignorable="w14 w15 w16se w16cid w16 w16cex w16sdtdh wp14">
   <w:endnote w:type="separator" w:id="-1">
     <w:p>
       <w:r>
@@ -793,7 +417,7 @@
 </file>
 
 <file path=word/footer1.xml><?xml version="1.0" encoding="utf-8"?>
-<w:ftr xmlns:wpc="http://schemas.microsoft.com/office/word/2010/wordprocessingCanvas" xmlns:cx="http://schemas.microsoft.com/office/drawing/2014/chartex" xmlns:cx1="http://schemas.microsoft.com/office/drawing/2015/9/8/chartex" xmlns:cx2="http://schemas.microsoft.com/office/drawing/2015/10/21/chartex" xmlns:cx3="http://schemas.microsoft.com/office/drawing/2016/5/9/chartex" xmlns:cx4="http://schemas.microsoft.com/office/drawing/2016/5/10/chartex" xmlns:cx5="http://schemas.microsoft.com/office/drawing/2016/5/11/chartex" xmlns:cx6="http://schemas.microsoft.com/office/drawing/2016/5/12/chartex" xmlns:cx7="http://schemas.microsoft.com/office/drawing/2016/5/13/chartex" xmlns:cx8="http://schemas.microsoft.com/office/drawing/2016/5/14/chartex" xmlns:mc="http://schemas.openxmlformats.org/markup-compatibility/2006" xmlns:aink="http://schemas.microsoft.com/office/drawing/2016/ink" xmlns:am3d="http://schemas.microsoft.com/office/drawing/2017/model3d" xmlns:o="urn:schemas-microsoft-com:office:office" xmlns:oel="http://schemas.microsoft.com/office/2019/extlst" xmlns:r="http://schemas.openxmlformats.org/officeDocument/2006/relationships" xmlns:m="http://schemas.openxmlformats.org/officeDocument/2006/math" xmlns:v="urn:schemas-microsoft-com:vml" xmlns:wp14="http://schemas.microsoft.com/office/word/2010/wordprocessingDrawing" xmlns:wp="http://schemas.openxmlformats.org/drawingml/2006/wordprocessingDrawing" xmlns:w10="urn:schemas-microsoft-com:office:word" xmlns:w="http://schemas.openxmlformats.org/wordprocessingml/2006/main" xmlns:w14="http://schemas.microsoft.com/office/word/2010/wordml" xmlns:w15="http://schemas.microsoft.com/office/word/2012/wordml" xmlns:w16cex="http://schemas.microsoft.com/office/word/2018/wordml/cex" xmlns:w16cid="http://schemas.microsoft.com/office/word/2016/wordml/cid" xmlns:w16="http://schemas.microsoft.com/office/word/2018/wordml" xmlns:w16du="http://schemas.microsoft.com/office/word/2023/wordml/word16du" xmlns:w16sdtdh="http://schemas.microsoft.com/office/word/2020/wordml/sdtdatahash" xmlns:w16se="http://schemas.microsoft.com/office/word/2015/wordml/symex" xmlns:wpg="http://schemas.microsoft.com/office/word/2010/wordprocessingGroup" xmlns:wpi="http://schemas.microsoft.com/office/word/2010/wordprocessingInk" xmlns:wne="http://schemas.microsoft.com/office/word/2006/wordml" xmlns:wps="http://schemas.microsoft.com/office/word/2010/wordprocessingShape" mc:Ignorable="w14 w15 w16se w16cid w16 w16cex w16sdtdh w16du wp14">
+<w:ftr xmlns:wpc="http://schemas.microsoft.com/office/word/2010/wordprocessingCanvas" xmlns:cx="http://schemas.microsoft.com/office/drawing/2014/chartex" xmlns:cx1="http://schemas.microsoft.com/office/drawing/2015/9/8/chartex" xmlns:cx2="http://schemas.microsoft.com/office/drawing/2015/10/21/chartex" xmlns:cx3="http://schemas.microsoft.com/office/drawing/2016/5/9/chartex" xmlns:cx4="http://schemas.microsoft.com/office/drawing/2016/5/10/chartex" xmlns:cx5="http://schemas.microsoft.com/office/drawing/2016/5/11/chartex" xmlns:cx6="http://schemas.microsoft.com/office/drawing/2016/5/12/chartex" xmlns:cx7="http://schemas.microsoft.com/office/drawing/2016/5/13/chartex" xmlns:cx8="http://schemas.microsoft.com/office/drawing/2016/5/14/chartex" xmlns:mc="http://schemas.openxmlformats.org/markup-compatibility/2006" xmlns:aink="http://schemas.microsoft.com/office/drawing/2016/ink" xmlns:am3d="http://schemas.microsoft.com/office/drawing/2017/model3d" xmlns:o="urn:schemas-microsoft-com:office:office" xmlns:oel="http://schemas.microsoft.com/office/2019/extlst" xmlns:r="http://schemas.openxmlformats.org/officeDocument/2006/relationships" xmlns:m="http://schemas.openxmlformats.org/officeDocument/2006/math" xmlns:v="urn:schemas-microsoft-com:vml" xmlns:wp14="http://schemas.microsoft.com/office/word/2010/wordprocessingDrawing" xmlns:wp="http://schemas.openxmlformats.org/drawingml/2006/wordprocessingDrawing" xmlns:w10="urn:schemas-microsoft-com:office:word" xmlns:w="http://schemas.openxmlformats.org/wordprocessingml/2006/main" xmlns:w14="http://schemas.microsoft.com/office/word/2010/wordml" xmlns:w15="http://schemas.microsoft.com/office/word/2012/wordml" xmlns:w16cex="http://schemas.microsoft.com/office/word/2018/wordml/cex" xmlns:w16cid="http://schemas.microsoft.com/office/word/2016/wordml/cid" xmlns:w16="http://schemas.microsoft.com/office/word/2018/wordml" xmlns:w16sdtdh="http://schemas.microsoft.com/office/word/2020/wordml/sdtdatahash" xmlns:w16se="http://schemas.microsoft.com/office/word/2015/wordml/symex" xmlns:wpg="http://schemas.microsoft.com/office/word/2010/wordprocessingGroup" xmlns:wpi="http://schemas.microsoft.com/office/word/2010/wordprocessingInk" xmlns:wne="http://schemas.microsoft.com/office/word/2006/wordml" xmlns:wps="http://schemas.microsoft.com/office/word/2010/wordprocessingShape" mc:Ignorable="w14 w15 w16se w16cid w16 w16cex w16sdtdh wp14">
   <w:p>
     <w:pPr>
       <w:pStyle w:val="Footer"/>
@@ -819,7 +443,7 @@
 </file>
 
 <file path=word/footnotes.xml><?xml version="1.0" encoding="utf-8"?>
-<w:footnotes xmlns:wpc="http://schemas.microsoft.com/office/word/2010/wordprocessingCanvas" xmlns:cx="http://schemas.microsoft.com/office/drawing/2014/chartex" xmlns:cx1="http://schemas.microsoft.com/office/drawing/2015/9/8/chartex" xmlns:cx2="http://schemas.microsoft.com/office/drawing/2015/10/21/chartex" xmlns:cx3="http://schemas.microsoft.com/office/drawing/2016/5/9/chartex" xmlns:cx4="http://schemas.microsoft.com/office/drawing/2016/5/10/chartex" xmlns:cx5="http://schemas.microsoft.com/office/drawing/2016/5/11/chartex" xmlns:cx6="http://schemas.microsoft.com/office/drawing/2016/5/12/chartex" xmlns:cx7="http://schemas.microsoft.com/office/drawing/2016/5/13/chartex" xmlns:cx8="http://schemas.microsoft.com/office/drawing/2016/5/14/chartex" xmlns:mc="http://schemas.openxmlformats.org/markup-compatibility/2006" xmlns:aink="http://schemas.microsoft.com/office/drawing/2016/ink" xmlns:am3d="http://schemas.microsoft.com/office/drawing/2017/model3d" xmlns:o="urn:schemas-microsoft-com:office:office" xmlns:oel="http://schemas.microsoft.com/office/2019/extlst" xmlns:r="http://schemas.openxmlformats.org/officeDocument/2006/relationships" xmlns:m="http://schemas.openxmlformats.org/officeDocument/2006/math" xmlns:v="urn:schemas-microsoft-com:vml" xmlns:wp14="http://schemas.microsoft.com/office/word/2010/wordprocessingDrawing" xmlns:wp="http://schemas.openxmlformats.org/drawingml/2006/wordprocessingDrawing" xmlns:w10="urn:schemas-microsoft-com:office:word" xmlns:w="http://schemas.openxmlformats.org/wordprocessingml/2006/main" xmlns:w14="http://schemas.microsoft.com/office/word/2010/wordml" xmlns:w15="http://schemas.microsoft.com/office/word/2012/wordml" xmlns:w16cex="http://schemas.microsoft.com/office/word/2018/wordml/cex" xmlns:w16cid="http://schemas.microsoft.com/office/word/2016/wordml/cid" xmlns:w16="http://schemas.microsoft.com/office/word/2018/wordml" xmlns:w16du="http://schemas.microsoft.com/office/word/2023/wordml/word16du" xmlns:w16sdtdh="http://schemas.microsoft.com/office/word/2020/wordml/sdtdatahash" xmlns:w16se="http://schemas.microsoft.com/office/word/2015/wordml/symex" xmlns:wpg="http://schemas.microsoft.com/office/word/2010/wordprocessingGroup" xmlns:wpi="http://schemas.microsoft.com/office/word/2010/wordprocessingInk" xmlns:wne="http://schemas.microsoft.com/office/word/2006/wordml" xmlns:wps="http://schemas.microsoft.com/office/word/2010/wordprocessingShape" mc:Ignorable="w14 w15 w16se w16cid w16 w16cex w16sdtdh w16du wp14">
+<w:footnotes xmlns:wpc="http://schemas.microsoft.com/office/word/2010/wordprocessingCanvas" xmlns:cx="http://schemas.microsoft.com/office/drawing/2014/chartex" xmlns:cx1="http://schemas.microsoft.com/office/drawing/2015/9/8/chartex" xmlns:cx2="http://schemas.microsoft.com/office/drawing/2015/10/21/chartex" xmlns:cx3="http://schemas.microsoft.com/office/drawing/2016/5/9/chartex" xmlns:cx4="http://schemas.microsoft.com/office/drawing/2016/5/10/chartex" xmlns:cx5="http://schemas.microsoft.com/office/drawing/2016/5/11/chartex" xmlns:cx6="http://schemas.microsoft.com/office/drawing/2016/5/12/chartex" xmlns:cx7="http://schemas.microsoft.com/office/drawing/2016/5/13/chartex" xmlns:cx8="http://schemas.microsoft.com/office/drawing/2016/5/14/chartex" xmlns:mc="http://schemas.openxmlformats.org/markup-compatibility/2006" xmlns:aink="http://schemas.microsoft.com/office/drawing/2016/ink" xmlns:am3d="http://schemas.microsoft.com/office/drawing/2017/model3d" xmlns:o="urn:schemas-microsoft-com:office:office" xmlns:oel="http://schemas.microsoft.com/office/2019/extlst" xmlns:r="http://schemas.openxmlformats.org/officeDocument/2006/relationships" xmlns:m="http://schemas.openxmlformats.org/officeDocument/2006/math" xmlns:v="urn:schemas-microsoft-com:vml" xmlns:wp14="http://schemas.microsoft.com/office/word/2010/wordprocessingDrawing" xmlns:wp="http://schemas.openxmlformats.org/drawingml/2006/wordprocessingDrawing" xmlns:w10="urn:schemas-microsoft-com:office:word" xmlns:w="http://schemas.openxmlformats.org/wordprocessingml/2006/main" xmlns:w14="http://schemas.microsoft.com/office/word/2010/wordml" xmlns:w15="http://schemas.microsoft.com/office/word/2012/wordml" xmlns:w16cex="http://schemas.microsoft.com/office/word/2018/wordml/cex" xmlns:w16cid="http://schemas.microsoft.com/office/word/2016/wordml/cid" xmlns:w16="http://schemas.microsoft.com/office/word/2018/wordml" xmlns:w16sdtdh="http://schemas.microsoft.com/office/word/2020/wordml/sdtdatahash" xmlns:w16se="http://schemas.microsoft.com/office/word/2015/wordml/symex" xmlns:wpg="http://schemas.microsoft.com/office/word/2010/wordprocessingGroup" xmlns:wpi="http://schemas.microsoft.com/office/word/2010/wordprocessingInk" xmlns:wne="http://schemas.microsoft.com/office/word/2006/wordml" xmlns:wps="http://schemas.microsoft.com/office/word/2010/wordprocessingShape" mc:Ignorable="w14 w15 w16se w16cid w16 w16cex w16sdtdh wp14">
   <w:footnote w:type="separator" w:id="-1">
     <w:p>
       <w:r>
@@ -839,7 +463,7 @@
       <w:pPr>
         <w:pStyle w:val="FootnoteText"/>
         <w:rPr>
-          <w:rFonts w:ascii="Helvetica Neue" w:hAnsi="Helvetica Neue"/>
+          <w:rFonts w:ascii="Helvetica Neue" w:hAnsi="Helvetica Neue" w:cstheme="minorBidi"/>
           <w:sz w:val="18"/>
           <w:szCs w:val="18"/>
         </w:rPr>
@@ -859,25 +483,7 @@
           <w:sz w:val="18"/>
           <w:szCs w:val="18"/>
         </w:rPr>
-        <w:t xml:space="preserve"> Virtual Crash 5, </w:t>
-      </w:r>
-      <w:proofErr w:type="spellStart"/>
-      <w:r>
-        <w:rPr>
-          <w:rFonts w:ascii="Helvetica Neue" w:hAnsi="Helvetica Neue"/>
-          <w:sz w:val="18"/>
-          <w:szCs w:val="18"/>
-        </w:rPr>
-        <w:t>vCrash</w:t>
-      </w:r>
-      <w:proofErr w:type="spellEnd"/>
-      <w:r>
-        <w:rPr>
-          <w:rFonts w:ascii="Helvetica Neue" w:hAnsi="Helvetica Neue"/>
-          <w:sz w:val="18"/>
-          <w:szCs w:val="18"/>
-        </w:rPr>
-        <w:t xml:space="preserve"> America Inc.</w:t>
+        <w:t xml:space="preserve"> Virtual Crash 5, vCrash America Inc.</w:t>
       </w:r>
     </w:p>
   </w:footnote>
@@ -885,7 +491,7 @@
 </file>
 
 <file path=word/header1.xml><?xml version="1.0" encoding="utf-8"?>
-<w:hdr xmlns:wpc="http://schemas.microsoft.com/office/word/2010/wordprocessingCanvas" xmlns:cx="http://schemas.microsoft.com/office/drawing/2014/chartex" xmlns:cx1="http://schemas.microsoft.com/office/drawing/2015/9/8/chartex" xmlns:cx2="http://schemas.microsoft.com/office/drawing/2015/10/21/chartex" xmlns:cx3="http://schemas.microsoft.com/office/drawing/2016/5/9/chartex" xmlns:cx4="http://schemas.microsoft.com/office/drawing/2016/5/10/chartex" xmlns:cx5="http://schemas.microsoft.com/office/drawing/2016/5/11/chartex" xmlns:cx6="http://schemas.microsoft.com/office/drawing/2016/5/12/chartex" xmlns:cx7="http://schemas.microsoft.com/office/drawing/2016/5/13/chartex" xmlns:cx8="http://schemas.microsoft.com/office/drawing/2016/5/14/chartex" xmlns:mc="http://schemas.openxmlformats.org/markup-compatibility/2006" xmlns:aink="http://schemas.microsoft.com/office/drawing/2016/ink" xmlns:am3d="http://schemas.microsoft.com/office/drawing/2017/model3d" xmlns:o="urn:schemas-microsoft-com:office:office" xmlns:oel="http://schemas.microsoft.com/office/2019/extlst" xmlns:r="http://schemas.openxmlformats.org/officeDocument/2006/relationships" xmlns:m="http://schemas.openxmlformats.org/officeDocument/2006/math" xmlns:v="urn:schemas-microsoft-com:vml" xmlns:wp14="http://schemas.microsoft.com/office/word/2010/wordprocessingDrawing" xmlns:wp="http://schemas.openxmlformats.org/drawingml/2006/wordprocessingDrawing" xmlns:w10="urn:schemas-microsoft-com:office:word" xmlns:w="http://schemas.openxmlformats.org/wordprocessingml/2006/main" xmlns:w14="http://schemas.microsoft.com/office/word/2010/wordml" xmlns:w15="http://schemas.microsoft.com/office/word/2012/wordml" xmlns:w16cex="http://schemas.microsoft.com/office/word/2018/wordml/cex" xmlns:w16cid="http://schemas.microsoft.com/office/word/2016/wordml/cid" xmlns:w16="http://schemas.microsoft.com/office/word/2018/wordml" xmlns:w16du="http://schemas.microsoft.com/office/word/2023/wordml/word16du" xmlns:w16sdtdh="http://schemas.microsoft.com/office/word/2020/wordml/sdtdatahash" xmlns:w16se="http://schemas.microsoft.com/office/word/2015/wordml/symex" xmlns:wpg="http://schemas.microsoft.com/office/word/2010/wordprocessingGroup" xmlns:wpi="http://schemas.microsoft.com/office/word/2010/wordprocessingInk" xmlns:wne="http://schemas.microsoft.com/office/word/2006/wordml" xmlns:wps="http://schemas.microsoft.com/office/word/2010/wordprocessingShape" mc:Ignorable="w14 w15 w16se w16cid w16 w16cex w16sdtdh w16du wp14">
+<w:hdr xmlns:wpc="http://schemas.microsoft.com/office/word/2010/wordprocessingCanvas" xmlns:cx="http://schemas.microsoft.com/office/drawing/2014/chartex" xmlns:cx1="http://schemas.microsoft.com/office/drawing/2015/9/8/chartex" xmlns:cx2="http://schemas.microsoft.com/office/drawing/2015/10/21/chartex" xmlns:cx3="http://schemas.microsoft.com/office/drawing/2016/5/9/chartex" xmlns:cx4="http://schemas.microsoft.com/office/drawing/2016/5/10/chartex" xmlns:cx5="http://schemas.microsoft.com/office/drawing/2016/5/11/chartex" xmlns:cx6="http://schemas.microsoft.com/office/drawing/2016/5/12/chartex" xmlns:cx7="http://schemas.microsoft.com/office/drawing/2016/5/13/chartex" xmlns:cx8="http://schemas.microsoft.com/office/drawing/2016/5/14/chartex" xmlns:mc="http://schemas.openxmlformats.org/markup-compatibility/2006" xmlns:aink="http://schemas.microsoft.com/office/drawing/2016/ink" xmlns:am3d="http://schemas.microsoft.com/office/drawing/2017/model3d" xmlns:o="urn:schemas-microsoft-com:office:office" xmlns:oel="http://schemas.microsoft.com/office/2019/extlst" xmlns:r="http://schemas.openxmlformats.org/officeDocument/2006/relationships" xmlns:m="http://schemas.openxmlformats.org/officeDocument/2006/math" xmlns:v="urn:schemas-microsoft-com:vml" xmlns:wp14="http://schemas.microsoft.com/office/word/2010/wordprocessingDrawing" xmlns:wp="http://schemas.openxmlformats.org/drawingml/2006/wordprocessingDrawing" xmlns:w10="urn:schemas-microsoft-com:office:word" xmlns:w="http://schemas.openxmlformats.org/wordprocessingml/2006/main" xmlns:w14="http://schemas.microsoft.com/office/word/2010/wordml" xmlns:w15="http://schemas.microsoft.com/office/word/2012/wordml" xmlns:w16cex="http://schemas.microsoft.com/office/word/2018/wordml/cex" xmlns:w16cid="http://schemas.microsoft.com/office/word/2016/wordml/cid" xmlns:w16="http://schemas.microsoft.com/office/word/2018/wordml" xmlns:w16sdtdh="http://schemas.microsoft.com/office/word/2020/wordml/sdtdatahash" xmlns:w16se="http://schemas.microsoft.com/office/word/2015/wordml/symex" xmlns:wpg="http://schemas.microsoft.com/office/word/2010/wordprocessingGroup" xmlns:wpi="http://schemas.microsoft.com/office/word/2010/wordprocessingInk" xmlns:wne="http://schemas.microsoft.com/office/word/2006/wordml" xmlns:wps="http://schemas.microsoft.com/office/word/2010/wordprocessingShape" mc:Ignorable="w14 w15 w16se w16cid w16 w16cex w16sdtdh wp14">
   <w:p>
     <w:pPr>
       <w:pStyle w:val="Header"/>
@@ -981,7 +587,7 @@
 </file>
 
 <file path=word/header2.xml><?xml version="1.0" encoding="utf-8"?>
-<w:hdr xmlns:wpc="http://schemas.microsoft.com/office/word/2010/wordprocessingCanvas" xmlns:cx="http://schemas.microsoft.com/office/drawing/2014/chartex" xmlns:cx1="http://schemas.microsoft.com/office/drawing/2015/9/8/chartex" xmlns:cx2="http://schemas.microsoft.com/office/drawing/2015/10/21/chartex" xmlns:cx3="http://schemas.microsoft.com/office/drawing/2016/5/9/chartex" xmlns:cx4="http://schemas.microsoft.com/office/drawing/2016/5/10/chartex" xmlns:cx5="http://schemas.microsoft.com/office/drawing/2016/5/11/chartex" xmlns:cx6="http://schemas.microsoft.com/office/drawing/2016/5/12/chartex" xmlns:cx7="http://schemas.microsoft.com/office/drawing/2016/5/13/chartex" xmlns:cx8="http://schemas.microsoft.com/office/drawing/2016/5/14/chartex" xmlns:mc="http://schemas.openxmlformats.org/markup-compatibility/2006" xmlns:aink="http://schemas.microsoft.com/office/drawing/2016/ink" xmlns:am3d="http://schemas.microsoft.com/office/drawing/2017/model3d" xmlns:o="urn:schemas-microsoft-com:office:office" xmlns:oel="http://schemas.microsoft.com/office/2019/extlst" xmlns:r="http://schemas.openxmlformats.org/officeDocument/2006/relationships" xmlns:m="http://schemas.openxmlformats.org/officeDocument/2006/math" xmlns:v="urn:schemas-microsoft-com:vml" xmlns:wp14="http://schemas.microsoft.com/office/word/2010/wordprocessingDrawing" xmlns:wp="http://schemas.openxmlformats.org/drawingml/2006/wordprocessingDrawing" xmlns:w10="urn:schemas-microsoft-com:office:word" xmlns:w="http://schemas.openxmlformats.org/wordprocessingml/2006/main" xmlns:w14="http://schemas.microsoft.com/office/word/2010/wordml" xmlns:w15="http://schemas.microsoft.com/office/word/2012/wordml" xmlns:w16cex="http://schemas.microsoft.com/office/word/2018/wordml/cex" xmlns:w16cid="http://schemas.microsoft.com/office/word/2016/wordml/cid" xmlns:w16="http://schemas.microsoft.com/office/word/2018/wordml" xmlns:w16du="http://schemas.microsoft.com/office/word/2023/wordml/word16du" xmlns:w16sdtdh="http://schemas.microsoft.com/office/word/2020/wordml/sdtdatahash" xmlns:w16se="http://schemas.microsoft.com/office/word/2015/wordml/symex" xmlns:wpg="http://schemas.microsoft.com/office/word/2010/wordprocessingGroup" xmlns:wpi="http://schemas.microsoft.com/office/word/2010/wordprocessingInk" xmlns:wne="http://schemas.microsoft.com/office/word/2006/wordml" xmlns:wps="http://schemas.microsoft.com/office/word/2010/wordprocessingShape" mc:Ignorable="w14 w15 w16se w16cid w16 w16cex w16sdtdh w16du wp14">
+<w:hdr xmlns:wpc="http://schemas.microsoft.com/office/word/2010/wordprocessingCanvas" xmlns:cx="http://schemas.microsoft.com/office/drawing/2014/chartex" xmlns:cx1="http://schemas.microsoft.com/office/drawing/2015/9/8/chartex" xmlns:cx2="http://schemas.microsoft.com/office/drawing/2015/10/21/chartex" xmlns:cx3="http://schemas.microsoft.com/office/drawing/2016/5/9/chartex" xmlns:cx4="http://schemas.microsoft.com/office/drawing/2016/5/10/chartex" xmlns:cx5="http://schemas.microsoft.com/office/drawing/2016/5/11/chartex" xmlns:cx6="http://schemas.microsoft.com/office/drawing/2016/5/12/chartex" xmlns:cx7="http://schemas.microsoft.com/office/drawing/2016/5/13/chartex" xmlns:cx8="http://schemas.microsoft.com/office/drawing/2016/5/14/chartex" xmlns:mc="http://schemas.openxmlformats.org/markup-compatibility/2006" xmlns:aink="http://schemas.microsoft.com/office/drawing/2016/ink" xmlns:am3d="http://schemas.microsoft.com/office/drawing/2017/model3d" xmlns:o="urn:schemas-microsoft-com:office:office" xmlns:oel="http://schemas.microsoft.com/office/2019/extlst" xmlns:r="http://schemas.openxmlformats.org/officeDocument/2006/relationships" xmlns:m="http://schemas.openxmlformats.org/officeDocument/2006/math" xmlns:v="urn:schemas-microsoft-com:vml" xmlns:wp14="http://schemas.microsoft.com/office/word/2010/wordprocessingDrawing" xmlns:wp="http://schemas.openxmlformats.org/drawingml/2006/wordprocessingDrawing" xmlns:w10="urn:schemas-microsoft-com:office:word" xmlns:w="http://schemas.openxmlformats.org/wordprocessingml/2006/main" xmlns:w14="http://schemas.microsoft.com/office/word/2010/wordml" xmlns:w15="http://schemas.microsoft.com/office/word/2012/wordml" xmlns:w16cex="http://schemas.microsoft.com/office/word/2018/wordml/cex" xmlns:w16cid="http://schemas.microsoft.com/office/word/2016/wordml/cid" xmlns:w16="http://schemas.microsoft.com/office/word/2018/wordml" xmlns:w16sdtdh="http://schemas.microsoft.com/office/word/2020/wordml/sdtdatahash" xmlns:w16se="http://schemas.microsoft.com/office/word/2015/wordml/symex" xmlns:wpg="http://schemas.microsoft.com/office/word/2010/wordprocessingGroup" xmlns:wpi="http://schemas.microsoft.com/office/word/2010/wordprocessingInk" xmlns:wne="http://schemas.microsoft.com/office/word/2006/wordml" xmlns:wps="http://schemas.microsoft.com/office/word/2010/wordprocessingShape" mc:Ignorable="w14 w15 w16se w16cid w16 w16cex w16sdtdh wp14">
   <w:p>
     <w:pPr>
       <w:spacing w:line="259" w:lineRule="auto"/>
@@ -995,7 +601,7 @@
 </file>
 
 <file path=word/header3.xml><?xml version="1.0" encoding="utf-8"?>
-<w:hdr xmlns:wpc="http://schemas.microsoft.com/office/word/2010/wordprocessingCanvas" xmlns:cx="http://schemas.microsoft.com/office/drawing/2014/chartex" xmlns:cx1="http://schemas.microsoft.com/office/drawing/2015/9/8/chartex" xmlns:cx2="http://schemas.microsoft.com/office/drawing/2015/10/21/chartex" xmlns:cx3="http://schemas.microsoft.com/office/drawing/2016/5/9/chartex" xmlns:cx4="http://schemas.microsoft.com/office/drawing/2016/5/10/chartex" xmlns:cx5="http://schemas.microsoft.com/office/drawing/2016/5/11/chartex" xmlns:cx6="http://schemas.microsoft.com/office/drawing/2016/5/12/chartex" xmlns:cx7="http://schemas.microsoft.com/office/drawing/2016/5/13/chartex" xmlns:cx8="http://schemas.microsoft.com/office/drawing/2016/5/14/chartex" xmlns:mc="http://schemas.openxmlformats.org/markup-compatibility/2006" xmlns:aink="http://schemas.microsoft.com/office/drawing/2016/ink" xmlns:am3d="http://schemas.microsoft.com/office/drawing/2017/model3d" xmlns:o="urn:schemas-microsoft-com:office:office" xmlns:oel="http://schemas.microsoft.com/office/2019/extlst" xmlns:r="http://schemas.openxmlformats.org/officeDocument/2006/relationships" xmlns:m="http://schemas.openxmlformats.org/officeDocument/2006/math" xmlns:v="urn:schemas-microsoft-com:vml" xmlns:wp14="http://schemas.microsoft.com/office/word/2010/wordprocessingDrawing" xmlns:wp="http://schemas.openxmlformats.org/drawingml/2006/wordprocessingDrawing" xmlns:w10="urn:schemas-microsoft-com:office:word" xmlns:w="http://schemas.openxmlformats.org/wordprocessingml/2006/main" xmlns:w14="http://schemas.microsoft.com/office/word/2010/wordml" xmlns:w15="http://schemas.microsoft.com/office/word/2012/wordml" xmlns:w16cex="http://schemas.microsoft.com/office/word/2018/wordml/cex" xmlns:w16cid="http://schemas.microsoft.com/office/word/2016/wordml/cid" xmlns:w16="http://schemas.microsoft.com/office/word/2018/wordml" xmlns:w16du="http://schemas.microsoft.com/office/word/2023/wordml/word16du" xmlns:w16sdtdh="http://schemas.microsoft.com/office/word/2020/wordml/sdtdatahash" xmlns:w16se="http://schemas.microsoft.com/office/word/2015/wordml/symex" xmlns:wpg="http://schemas.microsoft.com/office/word/2010/wordprocessingGroup" xmlns:wpi="http://schemas.microsoft.com/office/word/2010/wordprocessingInk" xmlns:wne="http://schemas.microsoft.com/office/word/2006/wordml" xmlns:wps="http://schemas.microsoft.com/office/word/2010/wordprocessingShape" mc:Ignorable="w14 w15 w16se w16cid w16 w16cex w16sdtdh w16du wp14">
+<w:hdr xmlns:wpc="http://schemas.microsoft.com/office/word/2010/wordprocessingCanvas" xmlns:cx="http://schemas.microsoft.com/office/drawing/2014/chartex" xmlns:cx1="http://schemas.microsoft.com/office/drawing/2015/9/8/chartex" xmlns:cx2="http://schemas.microsoft.com/office/drawing/2015/10/21/chartex" xmlns:cx3="http://schemas.microsoft.com/office/drawing/2016/5/9/chartex" xmlns:cx4="http://schemas.microsoft.com/office/drawing/2016/5/10/chartex" xmlns:cx5="http://schemas.microsoft.com/office/drawing/2016/5/11/chartex" xmlns:cx6="http://schemas.microsoft.com/office/drawing/2016/5/12/chartex" xmlns:cx7="http://schemas.microsoft.com/office/drawing/2016/5/13/chartex" xmlns:cx8="http://schemas.microsoft.com/office/drawing/2016/5/14/chartex" xmlns:mc="http://schemas.openxmlformats.org/markup-compatibility/2006" xmlns:aink="http://schemas.microsoft.com/office/drawing/2016/ink" xmlns:am3d="http://schemas.microsoft.com/office/drawing/2017/model3d" xmlns:o="urn:schemas-microsoft-com:office:office" xmlns:oel="http://schemas.microsoft.com/office/2019/extlst" xmlns:r="http://schemas.openxmlformats.org/officeDocument/2006/relationships" xmlns:m="http://schemas.openxmlformats.org/officeDocument/2006/math" xmlns:v="urn:schemas-microsoft-com:vml" xmlns:wp14="http://schemas.microsoft.com/office/word/2010/wordprocessingDrawing" xmlns:wp="http://schemas.openxmlformats.org/drawingml/2006/wordprocessingDrawing" xmlns:w10="urn:schemas-microsoft-com:office:word" xmlns:w="http://schemas.openxmlformats.org/wordprocessingml/2006/main" xmlns:w14="http://schemas.microsoft.com/office/word/2010/wordml" xmlns:w15="http://schemas.microsoft.com/office/word/2012/wordml" xmlns:w16cex="http://schemas.microsoft.com/office/word/2018/wordml/cex" xmlns:w16cid="http://schemas.microsoft.com/office/word/2016/wordml/cid" xmlns:w16="http://schemas.microsoft.com/office/word/2018/wordml" xmlns:w16sdtdh="http://schemas.microsoft.com/office/word/2020/wordml/sdtdatahash" xmlns:w16se="http://schemas.microsoft.com/office/word/2015/wordml/symex" xmlns:wpg="http://schemas.microsoft.com/office/word/2010/wordprocessingGroup" xmlns:wpi="http://schemas.microsoft.com/office/word/2010/wordprocessingInk" xmlns:wne="http://schemas.microsoft.com/office/word/2006/wordml" xmlns:wps="http://schemas.microsoft.com/office/word/2010/wordprocessingShape" mc:Ignorable="w14 w15 w16se w16cid w16 w16cex w16sdtdh wp14">
   <w:p>
     <w:pPr>
       <w:spacing w:line="259" w:lineRule="auto"/>
@@ -1019,7 +625,7 @@
           <wp:extent cx="2743200" cy="854710"/>
           <wp:effectExtent l="0" t="0" r="0" b="8890"/>
           <wp:wrapNone/>
-          <wp:docPr id="5" name="Picture 1"/>
+          <wp:docPr id="1" name="Picture 1"/>
           <wp:cNvGraphicFramePr>
             <a:graphicFrameLocks xmlns:a="http://schemas.openxmlformats.org/drawingml/2006/main" noChangeAspect="1"/>
           </wp:cNvGraphicFramePr>
@@ -1027,7 +633,7 @@
             <a:graphicData uri="http://schemas.openxmlformats.org/drawingml/2006/picture">
               <pic:pic xmlns:pic="http://schemas.openxmlformats.org/drawingml/2006/picture">
                 <pic:nvPicPr>
-                  <pic:cNvPr id="6" name="Picture 1"/>
+                  <pic:cNvPr id="2" name="Picture 1"/>
                   <pic:cNvPicPr>
                     <a:picLocks noChangeAspect="1"/>
                   </pic:cNvPicPr>
@@ -1112,8 +718,121 @@
 </file>
 
 <file path=word/numbering.xml><?xml version="1.0" encoding="utf-8"?>
-<w:numbering xmlns:wpc="http://schemas.microsoft.com/office/word/2010/wordprocessingCanvas" xmlns:cx="http://schemas.microsoft.com/office/drawing/2014/chartex" xmlns:cx1="http://schemas.microsoft.com/office/drawing/2015/9/8/chartex" xmlns:cx2="http://schemas.microsoft.com/office/drawing/2015/10/21/chartex" xmlns:cx3="http://schemas.microsoft.com/office/drawing/2016/5/9/chartex" xmlns:cx4="http://schemas.microsoft.com/office/drawing/2016/5/10/chartex" xmlns:cx5="http://schemas.microsoft.com/office/drawing/2016/5/11/chartex" xmlns:cx6="http://schemas.microsoft.com/office/drawing/2016/5/12/chartex" xmlns:cx7="http://schemas.microsoft.com/office/drawing/2016/5/13/chartex" xmlns:cx8="http://schemas.microsoft.com/office/drawing/2016/5/14/chartex" xmlns:mc="http://schemas.openxmlformats.org/markup-compatibility/2006" xmlns:aink="http://schemas.microsoft.com/office/drawing/2016/ink" xmlns:am3d="http://schemas.microsoft.com/office/drawing/2017/model3d" xmlns:o="urn:schemas-microsoft-com:office:office" xmlns:oel="http://schemas.microsoft.com/office/2019/extlst" xmlns:r="http://schemas.openxmlformats.org/officeDocument/2006/relationships" xmlns:m="http://schemas.openxmlformats.org/officeDocument/2006/math" xmlns:v="urn:schemas-microsoft-com:vml" xmlns:wp14="http://schemas.microsoft.com/office/word/2010/wordprocessingDrawing" xmlns:wp="http://schemas.openxmlformats.org/drawingml/2006/wordprocessingDrawing" xmlns:w10="urn:schemas-microsoft-com:office:word" xmlns:w="http://schemas.openxmlformats.org/wordprocessingml/2006/main" xmlns:w14="http://schemas.microsoft.com/office/word/2010/wordml" xmlns:w15="http://schemas.microsoft.com/office/word/2012/wordml" xmlns:w16cex="http://schemas.microsoft.com/office/word/2018/wordml/cex" xmlns:w16cid="http://schemas.microsoft.com/office/word/2016/wordml/cid" xmlns:w16="http://schemas.microsoft.com/office/word/2018/wordml" xmlns:w16du="http://schemas.microsoft.com/office/word/2023/wordml/word16du" xmlns:w16sdtdh="http://schemas.microsoft.com/office/word/2020/wordml/sdtdatahash" xmlns:w16se="http://schemas.microsoft.com/office/word/2015/wordml/symex" xmlns:wpg="http://schemas.microsoft.com/office/word/2010/wordprocessingGroup" xmlns:wpi="http://schemas.microsoft.com/office/word/2010/wordprocessingInk" xmlns:wne="http://schemas.microsoft.com/office/word/2006/wordml" xmlns:wps="http://schemas.microsoft.com/office/word/2010/wordprocessingShape" mc:Ignorable="w14 w15 w16se w16cid w16 w16cex w16sdtdh w16du wp14">
+<w:numbering xmlns:wpc="http://schemas.microsoft.com/office/word/2010/wordprocessingCanvas" xmlns:cx="http://schemas.microsoft.com/office/drawing/2014/chartex" xmlns:cx1="http://schemas.microsoft.com/office/drawing/2015/9/8/chartex" xmlns:cx2="http://schemas.microsoft.com/office/drawing/2015/10/21/chartex" xmlns:cx3="http://schemas.microsoft.com/office/drawing/2016/5/9/chartex" xmlns:cx4="http://schemas.microsoft.com/office/drawing/2016/5/10/chartex" xmlns:cx5="http://schemas.microsoft.com/office/drawing/2016/5/11/chartex" xmlns:cx6="http://schemas.microsoft.com/office/drawing/2016/5/12/chartex" xmlns:cx7="http://schemas.microsoft.com/office/drawing/2016/5/13/chartex" xmlns:cx8="http://schemas.microsoft.com/office/drawing/2016/5/14/chartex" xmlns:mc="http://schemas.openxmlformats.org/markup-compatibility/2006" xmlns:aink="http://schemas.microsoft.com/office/drawing/2016/ink" xmlns:am3d="http://schemas.microsoft.com/office/drawing/2017/model3d" xmlns:o="urn:schemas-microsoft-com:office:office" xmlns:oel="http://schemas.microsoft.com/office/2019/extlst" xmlns:r="http://schemas.openxmlformats.org/officeDocument/2006/relationships" xmlns:m="http://schemas.openxmlformats.org/officeDocument/2006/math" xmlns:v="urn:schemas-microsoft-com:vml" xmlns:wp14="http://schemas.microsoft.com/office/word/2010/wordprocessingDrawing" xmlns:wp="http://schemas.openxmlformats.org/drawingml/2006/wordprocessingDrawing" xmlns:w10="urn:schemas-microsoft-com:office:word" xmlns:w="http://schemas.openxmlformats.org/wordprocessingml/2006/main" xmlns:w14="http://schemas.microsoft.com/office/word/2010/wordml" xmlns:w15="http://schemas.microsoft.com/office/word/2012/wordml" xmlns:w16cex="http://schemas.microsoft.com/office/word/2018/wordml/cex" xmlns:w16cid="http://schemas.microsoft.com/office/word/2016/wordml/cid" xmlns:w16="http://schemas.microsoft.com/office/word/2018/wordml" xmlns:w16sdtdh="http://schemas.microsoft.com/office/word/2020/wordml/sdtdatahash" xmlns:w16se="http://schemas.microsoft.com/office/word/2015/wordml/symex" xmlns:wpg="http://schemas.microsoft.com/office/word/2010/wordprocessingGroup" xmlns:wpi="http://schemas.microsoft.com/office/word/2010/wordprocessingInk" xmlns:wne="http://schemas.microsoft.com/office/word/2006/wordml" xmlns:wps="http://schemas.microsoft.com/office/word/2010/wordprocessingShape" mc:Ignorable="w14 w15 w16se w16cid w16 w16cex w16sdtdh wp14">
   <w:abstractNum w:abstractNumId="0" w15:restartNumberingAfterBreak="0">
+    <w:nsid w:val="0170666E"/>
+    <w:multiLevelType w:val="hybridMultilevel"/>
+    <w:tmpl w:val="5358BD92"/>
+    <w:lvl w:ilvl="0" w:tplc="04090001">
+      <w:start w:val="1"/>
+      <w:numFmt w:val="bullet"/>
+      <w:lvlText w:val=""/>
+      <w:lvlJc w:val="left"/>
+      <w:pPr>
+        <w:ind w:left="720" w:hanging="360"/>
+      </w:pPr>
+      <w:rPr>
+        <w:rFonts w:ascii="Symbol" w:hAnsi="Symbol" w:hint="default"/>
+      </w:rPr>
+    </w:lvl>
+    <w:lvl w:ilvl="1" w:tplc="04090003" w:tentative="1">
+      <w:start w:val="1"/>
+      <w:numFmt w:val="bullet"/>
+      <w:lvlText w:val="o"/>
+      <w:lvlJc w:val="left"/>
+      <w:pPr>
+        <w:ind w:left="1440" w:hanging="360"/>
+      </w:pPr>
+      <w:rPr>
+        <w:rFonts w:ascii="Courier New" w:hAnsi="Courier New" w:cs="Courier New" w:hint="default"/>
+      </w:rPr>
+    </w:lvl>
+    <w:lvl w:ilvl="2" w:tplc="04090005" w:tentative="1">
+      <w:start w:val="1"/>
+      <w:numFmt w:val="bullet"/>
+      <w:lvlText w:val=""/>
+      <w:lvlJc w:val="left"/>
+      <w:pPr>
+        <w:ind w:left="2160" w:hanging="360"/>
+      </w:pPr>
+      <w:rPr>
+        <w:rFonts w:ascii="Wingdings" w:hAnsi="Wingdings" w:hint="default"/>
+      </w:rPr>
+    </w:lvl>
+    <w:lvl w:ilvl="3" w:tplc="04090001" w:tentative="1">
+      <w:start w:val="1"/>
+      <w:numFmt w:val="bullet"/>
+      <w:lvlText w:val=""/>
+      <w:lvlJc w:val="left"/>
+      <w:pPr>
+        <w:ind w:left="2880" w:hanging="360"/>
+      </w:pPr>
+      <w:rPr>
+        <w:rFonts w:ascii="Symbol" w:hAnsi="Symbol" w:hint="default"/>
+      </w:rPr>
+    </w:lvl>
+    <w:lvl w:ilvl="4" w:tplc="04090003" w:tentative="1">
+      <w:start w:val="1"/>
+      <w:numFmt w:val="bullet"/>
+      <w:lvlText w:val="o"/>
+      <w:lvlJc w:val="left"/>
+      <w:pPr>
+        <w:ind w:left="3600" w:hanging="360"/>
+      </w:pPr>
+      <w:rPr>
+        <w:rFonts w:ascii="Courier New" w:hAnsi="Courier New" w:cs="Courier New" w:hint="default"/>
+      </w:rPr>
+    </w:lvl>
+    <w:lvl w:ilvl="5" w:tplc="04090005" w:tentative="1">
+      <w:start w:val="1"/>
+      <w:numFmt w:val="bullet"/>
+      <w:lvlText w:val=""/>
+      <w:lvlJc w:val="left"/>
+      <w:pPr>
+        <w:ind w:left="4320" w:hanging="360"/>
+      </w:pPr>
+      <w:rPr>
+        <w:rFonts w:ascii="Wingdings" w:hAnsi="Wingdings" w:hint="default"/>
+      </w:rPr>
+    </w:lvl>
+    <w:lvl w:ilvl="6" w:tplc="04090001" w:tentative="1">
+      <w:start w:val="1"/>
+      <w:numFmt w:val="bullet"/>
+      <w:lvlText w:val=""/>
+      <w:lvlJc w:val="left"/>
+      <w:pPr>
+        <w:ind w:left="5040" w:hanging="360"/>
+      </w:pPr>
+      <w:rPr>
+        <w:rFonts w:ascii="Symbol" w:hAnsi="Symbol" w:hint="default"/>
+      </w:rPr>
+    </w:lvl>
+    <w:lvl w:ilvl="7" w:tplc="04090003" w:tentative="1">
+      <w:start w:val="1"/>
+      <w:numFmt w:val="bullet"/>
+      <w:lvlText w:val="o"/>
+      <w:lvlJc w:val="left"/>
+      <w:pPr>
+        <w:ind w:left="5760" w:hanging="360"/>
+      </w:pPr>
+      <w:rPr>
+        <w:rFonts w:ascii="Courier New" w:hAnsi="Courier New" w:cs="Courier New" w:hint="default"/>
+      </w:rPr>
+    </w:lvl>
+    <w:lvl w:ilvl="8" w:tplc="04090005" w:tentative="1">
+      <w:start w:val="1"/>
+      <w:numFmt w:val="bullet"/>
+      <w:lvlText w:val=""/>
+      <w:lvlJc w:val="left"/>
+      <w:pPr>
+        <w:ind w:left="6480" w:hanging="360"/>
+      </w:pPr>
+      <w:rPr>
+        <w:rFonts w:ascii="Wingdings" w:hAnsi="Wingdings" w:hint="default"/>
+      </w:rPr>
+    </w:lvl>
+  </w:abstractNum>
+  <w:abstractNum w:abstractNumId="1" w15:restartNumberingAfterBreak="0">
     <w:nsid w:val="16A624EC"/>
     <w:multiLevelType w:val="hybridMultilevel"/>
     <w:tmpl w:val="5FACCAEC"/>
@@ -1226,10 +945,10 @@
       </w:pPr>
     </w:lvl>
   </w:abstractNum>
-  <w:abstractNum w:abstractNumId="1" w15:restartNumberingAfterBreak="0">
-    <w:nsid w:val="47CB03B1"/>
+  <w:abstractNum w:abstractNumId="2" w15:restartNumberingAfterBreak="0">
+    <w:nsid w:val="2DD74346"/>
     <w:multiLevelType w:val="hybridMultilevel"/>
-    <w:tmpl w:val="9FE829C4"/>
+    <w:tmpl w:val="181644A4"/>
     <w:lvl w:ilvl="0" w:tplc="04090001">
       <w:start w:val="1"/>
       <w:numFmt w:val="bullet"/>
@@ -1339,7 +1058,7 @@
       </w:rPr>
     </w:lvl>
   </w:abstractNum>
-  <w:abstractNum w:abstractNumId="2" w15:restartNumberingAfterBreak="0">
+  <w:abstractNum w:abstractNumId="3" w15:restartNumberingAfterBreak="0">
     <w:nsid w:val="52EA1CD3"/>
     <w:multiLevelType w:val="hybridMultilevel"/>
     <w:tmpl w:val="E8A8F244"/>
@@ -1452,7 +1171,7 @@
       </w:rPr>
     </w:lvl>
   </w:abstractNum>
-  <w:abstractNum w:abstractNumId="3" w15:restartNumberingAfterBreak="0">
+  <w:abstractNum w:abstractNumId="4" w15:restartNumberingAfterBreak="0">
     <w:nsid w:val="5EB63F70"/>
     <w:multiLevelType w:val="multilevel"/>
     <w:tmpl w:val="BE0209FC"/>
@@ -1565,7 +1284,7 @@
       </w:pPr>
     </w:lvl>
   </w:abstractNum>
-  <w:abstractNum w:abstractNumId="4" w15:restartNumberingAfterBreak="0">
+  <w:abstractNum w:abstractNumId="5" w15:restartNumberingAfterBreak="0">
     <w:nsid w:val="72462609"/>
     <w:multiLevelType w:val="multilevel"/>
     <w:tmpl w:val="72462609"/>
@@ -1709,7 +1428,7 @@
       </w:rPr>
     </w:lvl>
   </w:abstractNum>
-  <w:abstractNum w:abstractNumId="5" w15:restartNumberingAfterBreak="0">
+  <w:abstractNum w:abstractNumId="6" w15:restartNumberingAfterBreak="0">
     <w:nsid w:val="7C8E364B"/>
     <w:multiLevelType w:val="hybridMultilevel"/>
     <w:tmpl w:val="528E9998"/>
@@ -1823,7 +1542,7 @@
     </w:lvl>
   </w:abstractNum>
   <w:num w:numId="1" w16cid:durableId="1144738088">
-    <w:abstractNumId w:val="4"/>
+    <w:abstractNumId w:val="5"/>
     <w:lvlOverride w:ilvl="0">
       <w:startOverride w:val="1"/>
     </w:lvlOverride>
@@ -1853,10 +1572,10 @@
     </w:lvlOverride>
   </w:num>
   <w:num w:numId="2" w16cid:durableId="1768427792">
-    <w:abstractNumId w:val="3"/>
+    <w:abstractNumId w:val="4"/>
   </w:num>
   <w:num w:numId="3" w16cid:durableId="1493981115">
-    <w:abstractNumId w:val="0"/>
+    <w:abstractNumId w:val="1"/>
     <w:lvlOverride w:ilvl="0">
       <w:startOverride w:val="1"/>
     </w:lvlOverride>
@@ -1886,22 +1605,25 @@
     </w:lvlOverride>
   </w:num>
   <w:num w:numId="4" w16cid:durableId="149713861">
+    <w:abstractNumId w:val="1"/>
+  </w:num>
+  <w:num w:numId="5" w16cid:durableId="1773623714">
+    <w:abstractNumId w:val="3"/>
+  </w:num>
+  <w:num w:numId="6" w16cid:durableId="111286673">
+    <w:abstractNumId w:val="6"/>
+  </w:num>
+  <w:num w:numId="7" w16cid:durableId="1418869042">
     <w:abstractNumId w:val="0"/>
   </w:num>
-  <w:num w:numId="5" w16cid:durableId="1773623714">
+  <w:num w:numId="8" w16cid:durableId="90781219">
     <w:abstractNumId w:val="2"/>
-  </w:num>
-  <w:num w:numId="6" w16cid:durableId="111286673">
-    <w:abstractNumId w:val="5"/>
-  </w:num>
-  <w:num w:numId="7" w16cid:durableId="628363323">
-    <w:abstractNumId w:val="1"/>
   </w:num>
 </w:numbering>
 </file>
 
 <file path=word/styles.xml><?xml version="1.0" encoding="utf-8"?>
-<w:styles xmlns:mc="http://schemas.openxmlformats.org/markup-compatibility/2006" xmlns:r="http://schemas.openxmlformats.org/officeDocument/2006/relationships" xmlns:w="http://schemas.openxmlformats.org/wordprocessingml/2006/main" xmlns:w14="http://schemas.microsoft.com/office/word/2010/wordml" xmlns:w15="http://schemas.microsoft.com/office/word/2012/wordml" xmlns:w16cex="http://schemas.microsoft.com/office/word/2018/wordml/cex" xmlns:w16cid="http://schemas.microsoft.com/office/word/2016/wordml/cid" xmlns:w16="http://schemas.microsoft.com/office/word/2018/wordml" xmlns:w16du="http://schemas.microsoft.com/office/word/2023/wordml/word16du" xmlns:w16sdtdh="http://schemas.microsoft.com/office/word/2020/wordml/sdtdatahash" xmlns:w16se="http://schemas.microsoft.com/office/word/2015/wordml/symex" mc:Ignorable="w14 w15 w16se w16cid w16 w16cex w16sdtdh w16du">
+<w:styles xmlns:mc="http://schemas.openxmlformats.org/markup-compatibility/2006" xmlns:r="http://schemas.openxmlformats.org/officeDocument/2006/relationships" xmlns:w="http://schemas.openxmlformats.org/wordprocessingml/2006/main" xmlns:w14="http://schemas.microsoft.com/office/word/2010/wordml" xmlns:w15="http://schemas.microsoft.com/office/word/2012/wordml" xmlns:w16cex="http://schemas.microsoft.com/office/word/2018/wordml/cex" xmlns:w16cid="http://schemas.microsoft.com/office/word/2016/wordml/cid" xmlns:w16="http://schemas.microsoft.com/office/word/2018/wordml" xmlns:w16sdtdh="http://schemas.microsoft.com/office/word/2020/wordml/sdtdatahash" xmlns:w16se="http://schemas.microsoft.com/office/word/2015/wordml/symex" mc:Ignorable="w14 w15 w16se w16cid w16 w16cex w16sdtdh">
   <w:docDefaults>
     <w:rPrDefault>
       <w:rPr>
@@ -1909,12 +1631,7 @@
         <w:lang w:val="en-US" w:eastAsia="en-US" w:bidi="ar-SA"/>
       </w:rPr>
     </w:rPrDefault>
-    <w:pPrDefault>
-      <w:pPr>
-        <w:spacing w:line="320" w:lineRule="exact"/>
-        <w:jc w:val="both"/>
-      </w:pPr>
-    </w:pPrDefault>
+    <w:pPrDefault/>
   </w:docDefaults>
   <w:latentStyles w:defLockedState="0" w:defUIPriority="99" w:defSemiHidden="0" w:defUnhideWhenUsed="0" w:defQFormat="0" w:count="376">
     <w:lsdException w:name="Normal" w:uiPriority="0" w:qFormat="1"/>
@@ -2351,6 +2068,7 @@
     <w:qFormat/>
     <w:pPr>
       <w:keepNext/>
+      <w:spacing w:line="320" w:lineRule="exact"/>
       <w:outlineLvl w:val="2"/>
     </w:pPr>
     <w:rPr>
@@ -2367,6 +2085,7 @@
     <w:qFormat/>
     <w:pPr>
       <w:keepNext/>
+      <w:spacing w:line="320" w:lineRule="exact"/>
       <w:outlineLvl w:val="3"/>
     </w:pPr>
     <w:rPr>
@@ -2386,6 +2105,7 @@
       <w:tabs>
         <w:tab w:val="left" w:pos="450"/>
       </w:tabs>
+      <w:spacing w:line="320" w:lineRule="exact"/>
       <w:outlineLvl w:val="4"/>
     </w:pPr>
     <w:rPr>
@@ -2403,6 +2123,7 @@
     <w:qFormat/>
     <w:pPr>
       <w:keepNext/>
+      <w:spacing w:line="320" w:lineRule="exact"/>
       <w:outlineLvl w:val="5"/>
     </w:pPr>
     <w:rPr>
@@ -2463,7 +2184,7 @@
     <w:link w:val="BodyTextChar"/>
     <w:qFormat/>
     <w:pPr>
-      <w:spacing w:after="120"/>
+      <w:spacing w:after="120" w:line="320" w:lineRule="exact"/>
     </w:pPr>
     <w:rPr>
       <w:sz w:val="23"/>
@@ -2488,6 +2209,9 @@
     <w:basedOn w:val="Normal"/>
     <w:link w:val="BodyText2Char"/>
     <w:qFormat/>
+    <w:pPr>
+      <w:spacing w:line="320" w:lineRule="exact"/>
+    </w:pPr>
     <w:rPr>
       <w:i/>
       <w:iCs/>
@@ -2513,6 +2237,7 @@
     <w:link w:val="BodyTextIndent2Char"/>
     <w:qFormat/>
     <w:pPr>
+      <w:spacing w:line="320" w:lineRule="exact"/>
       <w:ind w:left="720"/>
     </w:pPr>
     <w:rPr>
@@ -2527,6 +2252,7 @@
     <w:link w:val="BodyTextIndent3Char"/>
     <w:qFormat/>
     <w:pPr>
+      <w:spacing w:line="320" w:lineRule="exact"/>
       <w:ind w:left="720"/>
     </w:pPr>
     <w:rPr>
@@ -2551,6 +2277,7 @@
     <w:pPr>
       <w:spacing w:after="3"/>
       <w:ind w:left="10" w:hanging="10"/>
+      <w:jc w:val="both"/>
     </w:pPr>
     <w:rPr>
       <w:rFonts w:ascii="Arial" w:eastAsia="Arial" w:hAnsi="Arial" w:cs="Arial"/>
@@ -2603,6 +2330,9 @@
     <w:link w:val="EndnoteTextChar"/>
     <w:semiHidden/>
     <w:qFormat/>
+    <w:pPr>
+      <w:spacing w:line="320" w:lineRule="exact"/>
+    </w:pPr>
     <w:rPr>
       <w:sz w:val="20"/>
     </w:rPr>
@@ -2628,6 +2358,7 @@
         <w:tab w:val="right" w:pos="8640"/>
       </w:tabs>
       <w:ind w:left="10" w:hanging="10"/>
+      <w:jc w:val="both"/>
     </w:pPr>
     <w:rPr>
       <w:rFonts w:ascii="Arial" w:eastAsia="Arial" w:hAnsi="Arial" w:cs="Arial"/>
@@ -2651,6 +2382,7 @@
     <w:qFormat/>
     <w:pPr>
       <w:ind w:left="10" w:hanging="10"/>
+      <w:jc w:val="both"/>
     </w:pPr>
     <w:rPr>
       <w:rFonts w:ascii="Arial" w:eastAsia="Arial" w:hAnsi="Arial" w:cs="Arial"/>
@@ -2670,6 +2402,7 @@
         <w:tab w:val="right" w:pos="8640"/>
       </w:tabs>
       <w:ind w:left="10" w:hanging="10"/>
+      <w:jc w:val="both"/>
     </w:pPr>
     <w:rPr>
       <w:rFonts w:ascii="Arial" w:eastAsia="Arial" w:hAnsi="Arial" w:cs="Arial"/>
@@ -2940,6 +2673,7 @@
     <w:basedOn w:val="Normal"/>
     <w:qFormat/>
     <w:pPr>
+      <w:spacing w:line="320" w:lineRule="exact"/>
       <w:ind w:left="720"/>
       <w:contextualSpacing/>
     </w:pPr>
@@ -3109,6 +2843,7 @@
     <w:uiPriority w:val="34"/>
     <w:qFormat/>
     <w:pPr>
+      <w:spacing w:line="320" w:lineRule="exact"/>
       <w:ind w:left="720"/>
       <w:contextualSpacing/>
     </w:pPr>
@@ -3187,6 +2922,7 @@
     <w:basedOn w:val="Normal"/>
     <w:qFormat/>
     <w:pPr>
+      <w:spacing w:line="320" w:lineRule="exact"/>
       <w:ind w:left="720"/>
       <w:contextualSpacing/>
     </w:pPr>

</xml_diff>

<commit_message>
added Analysis to non-rebuttal notes
</commit_message>
<xml_diff>
--- a/data/temp_import_docx/analysis.docx
+++ b/data/temp_import_docx/analysis.docx
@@ -4,107 +4,27 @@
   <w:body>
     <w:p>
       <w:pPr>
-        <w:pStyle w:val="ListParagraph"/>
         <w:spacing w:line="320" w:lineRule="atLeast"/>
-        <w:ind w:left="0"/>
-        <w:rPr>
-          <w:rFonts w:ascii="Helvetica" w:hAnsi="Helvetica"/>
-          <w:bCs/>
-          <w:iCs/>
-          <w:sz w:val="22"/>
-          <w:szCs w:val="22"/>
-        </w:rPr>
-      </w:pPr>
-      <w:r>
-        <w:rPr>
-          <w:rFonts w:ascii="Helvetica" w:hAnsi="Helvetica"/>
-          <w:bCs/>
-          <w:iCs/>
-          <w:sz w:val="22"/>
-          <w:szCs w:val="22"/>
-        </w:rPr>
-        <w:t xml:space="preserve">No speeds are were estimated by the involved parties. Deformation to Ms. Lema’s Mercedes is around 2-3 inches and 3-4 inches in the Genesis. </w:t>
-      </w:r>
-      <w:r>
-        <w:rPr>
-          <w:rFonts w:ascii="Helvetica" w:hAnsi="Helvetica"/>
-          <w:bCs/>
-          <w:iCs/>
-          <w:sz w:val="22"/>
-          <w:szCs w:val="22"/>
-        </w:rPr>
-        <w:t xml:space="preserve">A widely used crash simulation program is capable of modeling deformation and depth of penetration or maximum engagement during a collision. </w:t>
-      </w:r>
-      <w:r>
-        <w:rPr>
-          <w:rFonts w:ascii="Helvetica" w:hAnsi="Helvetica"/>
-          <w:bCs/>
-          <w:iCs/>
-          <w:sz w:val="22"/>
-          <w:szCs w:val="22"/>
-        </w:rPr>
-        <w:t xml:space="preserve">It is also capable of modeling vehicle dynamics to estimate vehicle positions at the time of collisions. </w:t>
-      </w:r>
-      <w:r>
-        <w:rPr>
-          <w:rFonts w:ascii="Helvetica" w:hAnsi="Helvetica"/>
-          <w:bCs/>
-          <w:iCs/>
-          <w:sz w:val="22"/>
-          <w:szCs w:val="22"/>
-        </w:rPr>
-        <w:t xml:space="preserve">By overlapping the damage between scale models of the </w:t>
-      </w:r>
-      <w:r>
-        <w:rPr>
-          <w:rFonts w:ascii="Helvetica" w:hAnsi="Helvetica"/>
-          <w:bCs/>
-          <w:iCs/>
-          <w:sz w:val="22"/>
-          <w:szCs w:val="22"/>
-        </w:rPr>
-        <w:t>involved vehicles</w:t>
-      </w:r>
-      <w:r>
-        <w:rPr>
-          <w:rFonts w:ascii="Helvetica" w:hAnsi="Helvetica"/>
-          <w:bCs/>
-          <w:iCs/>
-          <w:sz w:val="22"/>
-          <w:szCs w:val="22"/>
-        </w:rPr>
-        <w:t xml:space="preserve"> as observed in the photos, I can model the subject crash to determine a closing speed estimate, which will in turn, estimate an approximate speed change or delta V imparted to the </w:t>
-      </w:r>
-      <w:r>
-        <w:rPr>
-          <w:rFonts w:ascii="Helvetica" w:hAnsi="Helvetica"/>
-          <w:bCs/>
-          <w:iCs/>
-          <w:sz w:val="22"/>
-          <w:szCs w:val="22"/>
-        </w:rPr>
-        <w:t>Mercedes</w:t>
-      </w:r>
-      <w:r>
-        <w:rPr>
-          <w:rFonts w:ascii="Helvetica" w:hAnsi="Helvetica"/>
-          <w:bCs/>
-          <w:iCs/>
-          <w:sz w:val="22"/>
-          <w:szCs w:val="22"/>
-        </w:rPr>
-        <w:t xml:space="preserve"> in the crash by using a momentum, energy and restitution (MER) analysis, and then matching these results to the physical and other evidence.</w:t>
+        <w:rPr>
+          <w:rFonts w:ascii="Helvetica" w:hAnsi="Helvetica"/>
+          <w:sz w:val="22"/>
+          <w:szCs w:val="22"/>
+        </w:rPr>
+      </w:pPr>
+      <w:r>
+        <w:rPr>
+          <w:rFonts w:ascii="Helvetica" w:hAnsi="Helvetica"/>
+          <w:sz w:val="22"/>
+          <w:szCs w:val="22"/>
+        </w:rPr>
+        <w:t>The damage to the Ford is described as minor however the damage to the Hyundai is fairly significant and extends beyond the rear bumper plan into the rear body panel. If the damage to the Hyundai were only rear bumper parts it is unlikely that it would have been totaled. Estimated deformation to the Hyundai is 4+ inches and likely 1+ inches in the Ford. The Ford bumper level is slightly higher than the Hyundai’s. If the Ford is configured to manufacturers specifications, it does not appear there was any significant pre-impact braking by the Ford based on the contact damage observed in the photos.</w:t>
       </w:r>
     </w:p>
     <w:p>
       <w:pPr>
-        <w:pStyle w:val="ListParagraph"/>
         <w:spacing w:line="320" w:lineRule="atLeast"/>
-        <w:ind w:left="0"/>
-        <w:rPr>
-          <w:rFonts w:ascii="Helvetica" w:hAnsi="Helvetica"/>
-          <w:bCs/>
-          <w:iCs/>
+        <w:rPr>
+          <w:rFonts w:ascii="Helvetica" w:hAnsi="Helvetica"/>
           <w:sz w:val="22"/>
           <w:szCs w:val="22"/>
         </w:rPr>
@@ -112,141 +32,55 @@
     </w:p>
     <w:p>
       <w:pPr>
-        <w:pStyle w:val="ListParagraph"/>
         <w:spacing w:line="320" w:lineRule="atLeast"/>
-        <w:ind w:left="0"/>
-        <w:rPr>
-          <w:rFonts w:ascii="Helvetica" w:hAnsi="Helvetica"/>
-          <w:bCs/>
-          <w:iCs/>
-          <w:sz w:val="22"/>
-          <w:szCs w:val="22"/>
-        </w:rPr>
-      </w:pPr>
-      <w:r>
-        <w:rPr>
-          <w:rFonts w:ascii="Helvetica" w:hAnsi="Helvetica"/>
-          <w:bCs/>
-          <w:iCs/>
-          <w:sz w:val="22"/>
-          <w:szCs w:val="22"/>
-        </w:rPr>
-        <w:t xml:space="preserve">An impact speed of </w:t>
-      </w:r>
-      <w:r>
-        <w:rPr>
-          <w:rFonts w:ascii="Helvetica" w:hAnsi="Helvetica"/>
-          <w:bCs/>
-          <w:iCs/>
-          <w:sz w:val="22"/>
-          <w:szCs w:val="22"/>
-        </w:rPr>
-        <w:t>3</w:t>
-      </w:r>
-      <w:r>
-        <w:rPr>
-          <w:rFonts w:ascii="Helvetica" w:hAnsi="Helvetica"/>
-          <w:bCs/>
-          <w:iCs/>
-          <w:sz w:val="22"/>
-          <w:szCs w:val="22"/>
-        </w:rPr>
-        <w:t xml:space="preserve">0 mph from the </w:t>
-      </w:r>
-      <w:r>
-        <w:rPr>
-          <w:rFonts w:ascii="Helvetica" w:hAnsi="Helvetica"/>
-          <w:bCs/>
-          <w:iCs/>
-          <w:sz w:val="22"/>
-          <w:szCs w:val="22"/>
-        </w:rPr>
-        <w:t>Toyota into the Genesis traveling 20 mph causes the Genesis to collide into the Mercedes at approximately 15 mph. This</w:t>
-      </w:r>
-      <w:r>
-        <w:rPr>
-          <w:rFonts w:ascii="Helvetica" w:hAnsi="Helvetica"/>
-          <w:bCs/>
-          <w:iCs/>
-          <w:sz w:val="22"/>
-          <w:szCs w:val="22"/>
-        </w:rPr>
-        <w:t xml:space="preserve"> would have resulted in a delta V in the </w:t>
-      </w:r>
-      <w:r>
-        <w:rPr>
-          <w:rFonts w:ascii="Helvetica" w:hAnsi="Helvetica"/>
-          <w:bCs/>
-          <w:iCs/>
-          <w:sz w:val="22"/>
-          <w:szCs w:val="22"/>
-        </w:rPr>
-        <w:t>Mercedes</w:t>
-      </w:r>
-      <w:r>
-        <w:rPr>
-          <w:rFonts w:ascii="Helvetica" w:hAnsi="Helvetica"/>
-          <w:bCs/>
-          <w:iCs/>
-          <w:sz w:val="22"/>
-          <w:szCs w:val="22"/>
-        </w:rPr>
-        <w:t xml:space="preserve"> of approximately </w:t>
-      </w:r>
-      <w:r>
-        <w:rPr>
-          <w:rFonts w:ascii="Helvetica" w:hAnsi="Helvetica"/>
-          <w:bCs/>
-          <w:iCs/>
-          <w:sz w:val="22"/>
-          <w:szCs w:val="22"/>
-        </w:rPr>
-        <w:t>5.9</w:t>
-      </w:r>
-      <w:r>
-        <w:rPr>
-          <w:rFonts w:ascii="Helvetica" w:hAnsi="Helvetica"/>
-          <w:bCs/>
-          <w:iCs/>
-          <w:sz w:val="22"/>
-          <w:szCs w:val="22"/>
-        </w:rPr>
-        <w:t xml:space="preserve"> mph, with a peak vehicle acceleration for the impact of approximately </w:t>
-      </w:r>
-      <w:r>
-        <w:rPr>
-          <w:rFonts w:ascii="Helvetica" w:hAnsi="Helvetica"/>
-          <w:bCs/>
-          <w:iCs/>
-          <w:sz w:val="22"/>
-          <w:szCs w:val="22"/>
-        </w:rPr>
-        <w:t>4.2</w:t>
-      </w:r>
-      <w:r>
-        <w:rPr>
-          <w:rFonts w:ascii="Helvetica" w:hAnsi="Helvetica"/>
-          <w:bCs/>
-          <w:iCs/>
-          <w:sz w:val="22"/>
-          <w:szCs w:val="22"/>
-        </w:rPr>
-        <w:t xml:space="preserve"> g. Deformation (overlap or depth of penetration) between the </w:t>
-      </w:r>
-      <w:r>
-        <w:rPr>
-          <w:rFonts w:ascii="Helvetica" w:hAnsi="Helvetica"/>
-          <w:bCs/>
-          <w:iCs/>
-          <w:sz w:val="22"/>
-          <w:szCs w:val="22"/>
-        </w:rPr>
-        <w:t>Genesis</w:t>
-      </w:r>
-      <w:r>
-        <w:rPr>
-          <w:rFonts w:ascii="Helvetica" w:hAnsi="Helvetica"/>
-          <w:bCs/>
+        <w:rPr>
+          <w:rFonts w:ascii="Helvetica" w:hAnsi="Helvetica"/>
+          <w:iCs/>
+          <w:sz w:val="22"/>
+          <w:szCs w:val="22"/>
+        </w:rPr>
+      </w:pPr>
+      <w:r>
+        <w:rPr>
+          <w:rFonts w:ascii="Helvetica" w:hAnsi="Helvetica"/>
+          <w:iCs/>
+          <w:sz w:val="22"/>
+          <w:szCs w:val="22"/>
+        </w:rPr>
+        <w:lastRenderedPageBreak/>
+        <w:t>A widely used crash simulation program</w:t>
+      </w:r>
+      <w:r>
+        <w:rPr>
+          <w:rFonts w:ascii="Helvetica" w:hAnsi="Helvetica"/>
+          <w:iCs/>
+          <w:sz w:val="22"/>
+          <w:szCs w:val="22"/>
+          <w:vertAlign w:val="superscript"/>
+        </w:rPr>
+        <w:footnoteReference w:id="1"/>
+      </w:r>
+      <w:r>
+        <w:rPr>
+          <w:rFonts w:ascii="Helvetica" w:hAnsi="Helvetica"/>
+          <w:iCs/>
+          <w:sz w:val="22"/>
+          <w:szCs w:val="22"/>
+        </w:rPr>
+        <w:t xml:space="preserve"> is capable of modeling deformation and depth of penetration or maximum engagement during a collision. By overlapping the damage between scale models of the </w:t>
+      </w:r>
+      <w:r>
+        <w:rPr>
+          <w:rFonts w:ascii="Helvetica" w:hAnsi="Helvetica"/>
+          <w:iCs/>
+          <w:sz w:val="22"/>
+          <w:szCs w:val="22"/>
+        </w:rPr>
+        <w:t>Ford</w:t>
+      </w:r>
+      <w:r>
+        <w:rPr>
+          <w:rFonts w:ascii="Helvetica" w:hAnsi="Helvetica"/>
           <w:iCs/>
           <w:sz w:val="22"/>
           <w:szCs w:val="22"/>
@@ -256,29 +90,54 @@
       <w:r>
         <w:rPr>
           <w:rFonts w:ascii="Helvetica" w:hAnsi="Helvetica"/>
-          <w:bCs/>
-          <w:iCs/>
-          <w:sz w:val="22"/>
-          <w:szCs w:val="22"/>
-        </w:rPr>
-        <w:t>Mercedes</w:t>
-      </w:r>
-      <w:r>
-        <w:rPr>
-          <w:rFonts w:ascii="Helvetica" w:hAnsi="Helvetica"/>
-          <w:bCs/>
-          <w:iCs/>
-          <w:sz w:val="22"/>
-          <w:szCs w:val="22"/>
-        </w:rPr>
-        <w:t xml:space="preserve"> is shown below and is fairly consistent with what is observed in the photos.</w:t>
+          <w:iCs/>
+          <w:sz w:val="22"/>
+          <w:szCs w:val="22"/>
+        </w:rPr>
+        <w:t>Hyundai</w:t>
+      </w:r>
+      <w:r>
+        <w:rPr>
+          <w:rFonts w:ascii="Helvetica" w:hAnsi="Helvetica"/>
+          <w:iCs/>
+          <w:sz w:val="22"/>
+          <w:szCs w:val="22"/>
+        </w:rPr>
+        <w:t xml:space="preserve"> as observed in the photos, I can model the subject crash to determine a closing speed estimate, which will in turn, estimate an approximate speed change or delta V imparted to the </w:t>
+      </w:r>
+      <w:r>
+        <w:rPr>
+          <w:rFonts w:ascii="Helvetica" w:hAnsi="Helvetica"/>
+          <w:iCs/>
+          <w:sz w:val="22"/>
+          <w:szCs w:val="22"/>
+        </w:rPr>
+        <w:t>Hyundai</w:t>
+      </w:r>
+      <w:r>
+        <w:rPr>
+          <w:rFonts w:ascii="Helvetica" w:hAnsi="Helvetica"/>
+          <w:iCs/>
+          <w:sz w:val="22"/>
+          <w:szCs w:val="22"/>
+        </w:rPr>
+        <w:t xml:space="preserve"> in the crash by using a momentum, energy and restitution (MER) analysis, and then matching these results to the physical and other evidence.</w:t>
       </w:r>
     </w:p>
     <w:p>
       <w:pPr>
-        <w:pStyle w:val="ListParagraph"/>
         <w:spacing w:line="320" w:lineRule="atLeast"/>
-        <w:ind w:left="0"/>
+        <w:rPr>
+          <w:rFonts w:ascii="Helvetica" w:hAnsi="Helvetica"/>
+          <w:iCs/>
+          <w:sz w:val="22"/>
+          <w:szCs w:val="22"/>
+        </w:rPr>
+      </w:pPr>
+    </w:p>
+    <w:p>
+      <w:pPr>
+        <w:spacing w:line="320" w:lineRule="atLeast"/>
         <w:rPr>
           <w:rFonts w:ascii="Helvetica" w:hAnsi="Helvetica"/>
           <w:bCs/>
@@ -292,23 +151,251 @@
           <w:rFonts w:ascii="Helvetica" w:hAnsi="Helvetica"/>
           <w:bCs/>
           <w:iCs/>
+          <w:sz w:val="22"/>
+          <w:szCs w:val="22"/>
+        </w:rPr>
+        <w:t>A</w:t>
+      </w:r>
+      <w:r>
+        <w:rPr>
+          <w:rFonts w:ascii="Helvetica" w:hAnsi="Helvetica"/>
+          <w:bCs/>
+          <w:iCs/>
+          <w:sz w:val="22"/>
+          <w:szCs w:val="22"/>
+        </w:rPr>
+        <w:t xml:space="preserve"> </w:t>
+      </w:r>
+      <w:r>
+        <w:rPr>
+          <w:rFonts w:ascii="Helvetica" w:hAnsi="Helvetica"/>
+          <w:bCs/>
+          <w:iCs/>
+          <w:sz w:val="22"/>
+          <w:szCs w:val="22"/>
+        </w:rPr>
+        <w:t>closing</w:t>
+      </w:r>
+      <w:r>
+        <w:rPr>
+          <w:rFonts w:ascii="Helvetica" w:hAnsi="Helvetica"/>
+          <w:bCs/>
+          <w:iCs/>
+          <w:sz w:val="22"/>
+          <w:szCs w:val="22"/>
+        </w:rPr>
+        <w:t xml:space="preserve"> speed of </w:t>
+      </w:r>
+      <w:r>
+        <w:rPr>
+          <w:rFonts w:ascii="Helvetica" w:hAnsi="Helvetica"/>
+          <w:bCs/>
+          <w:iCs/>
+          <w:sz w:val="22"/>
+          <w:szCs w:val="22"/>
+        </w:rPr>
+        <w:t>10-</w:t>
+      </w:r>
+      <w:r>
+        <w:rPr>
+          <w:rFonts w:ascii="Helvetica" w:hAnsi="Helvetica"/>
+          <w:bCs/>
+          <w:iCs/>
+          <w:sz w:val="22"/>
+          <w:szCs w:val="22"/>
+        </w:rPr>
+        <w:t>1</w:t>
+      </w:r>
+      <w:r>
+        <w:rPr>
+          <w:rFonts w:ascii="Helvetica" w:hAnsi="Helvetica"/>
+          <w:bCs/>
+          <w:iCs/>
+          <w:sz w:val="22"/>
+          <w:szCs w:val="22"/>
+        </w:rPr>
+        <w:t>5</w:t>
+      </w:r>
+      <w:r>
+        <w:rPr>
+          <w:rFonts w:ascii="Helvetica" w:hAnsi="Helvetica"/>
+          <w:bCs/>
+          <w:iCs/>
+          <w:sz w:val="22"/>
+          <w:szCs w:val="22"/>
+        </w:rPr>
+        <w:t xml:space="preserve"> mph from the </w:t>
+      </w:r>
+      <w:r>
+        <w:rPr>
+          <w:rFonts w:ascii="Helvetica" w:hAnsi="Helvetica"/>
+          <w:bCs/>
+          <w:iCs/>
+          <w:sz w:val="22"/>
+          <w:szCs w:val="22"/>
+        </w:rPr>
+        <w:t>Ford</w:t>
+      </w:r>
+      <w:r>
+        <w:rPr>
+          <w:rFonts w:ascii="Helvetica" w:hAnsi="Helvetica"/>
+          <w:bCs/>
+          <w:iCs/>
+          <w:sz w:val="22"/>
+          <w:szCs w:val="22"/>
+        </w:rPr>
+        <w:t xml:space="preserve"> would have resulted in a delta V in the </w:t>
+      </w:r>
+      <w:r>
+        <w:rPr>
+          <w:rFonts w:ascii="Helvetica" w:hAnsi="Helvetica"/>
+          <w:bCs/>
+          <w:iCs/>
+          <w:sz w:val="22"/>
+          <w:szCs w:val="22"/>
+        </w:rPr>
+        <w:t>Hyundai</w:t>
+      </w:r>
+      <w:r>
+        <w:rPr>
+          <w:rFonts w:ascii="Helvetica" w:hAnsi="Helvetica"/>
+          <w:bCs/>
+          <w:iCs/>
+          <w:sz w:val="22"/>
+          <w:szCs w:val="22"/>
+        </w:rPr>
+        <w:t xml:space="preserve"> of approximately </w:t>
+      </w:r>
+      <w:r>
+        <w:rPr>
+          <w:rFonts w:ascii="Helvetica" w:hAnsi="Helvetica"/>
+          <w:bCs/>
+          <w:iCs/>
+          <w:sz w:val="22"/>
+          <w:szCs w:val="22"/>
+        </w:rPr>
+        <w:t>8.7-</w:t>
+      </w:r>
+      <w:r>
+        <w:rPr>
+          <w:rFonts w:ascii="Helvetica" w:hAnsi="Helvetica"/>
+          <w:bCs/>
+          <w:iCs/>
+          <w:sz w:val="22"/>
+          <w:szCs w:val="22"/>
+        </w:rPr>
+        <w:t>12.3</w:t>
+      </w:r>
+      <w:r>
+        <w:rPr>
+          <w:rFonts w:ascii="Helvetica" w:hAnsi="Helvetica"/>
+          <w:bCs/>
+          <w:iCs/>
+          <w:sz w:val="22"/>
+          <w:szCs w:val="22"/>
+        </w:rPr>
+        <w:t xml:space="preserve"> mph, with a peak vehicle acceleration for the impact of approximately </w:t>
+      </w:r>
+      <w:r>
+        <w:rPr>
+          <w:rFonts w:ascii="Helvetica" w:hAnsi="Helvetica"/>
+          <w:bCs/>
+          <w:iCs/>
+          <w:sz w:val="22"/>
+          <w:szCs w:val="22"/>
+        </w:rPr>
+        <w:t>6.3-</w:t>
+      </w:r>
+      <w:r>
+        <w:rPr>
+          <w:rFonts w:ascii="Helvetica" w:hAnsi="Helvetica"/>
+          <w:bCs/>
+          <w:iCs/>
+          <w:sz w:val="22"/>
+          <w:szCs w:val="22"/>
+        </w:rPr>
+        <w:t>8.9</w:t>
+      </w:r>
+      <w:r>
+        <w:rPr>
+          <w:rFonts w:ascii="Helvetica" w:hAnsi="Helvetica"/>
+          <w:bCs/>
+          <w:iCs/>
+          <w:sz w:val="22"/>
+          <w:szCs w:val="22"/>
+        </w:rPr>
+        <w:t xml:space="preserve"> g. Deformation (overlap or depth of penetration) between the </w:t>
+      </w:r>
+      <w:r>
+        <w:rPr>
+          <w:rFonts w:ascii="Helvetica" w:hAnsi="Helvetica"/>
+          <w:bCs/>
+          <w:iCs/>
+          <w:sz w:val="22"/>
+          <w:szCs w:val="22"/>
+        </w:rPr>
+        <w:t>Ford</w:t>
+      </w:r>
+      <w:r>
+        <w:rPr>
+          <w:rFonts w:ascii="Helvetica" w:hAnsi="Helvetica"/>
+          <w:bCs/>
+          <w:iCs/>
+          <w:sz w:val="22"/>
+          <w:szCs w:val="22"/>
+        </w:rPr>
+        <w:t xml:space="preserve"> and the </w:t>
+      </w:r>
+      <w:r>
+        <w:rPr>
+          <w:rFonts w:ascii="Helvetica" w:hAnsi="Helvetica"/>
+          <w:bCs/>
+          <w:iCs/>
+          <w:sz w:val="22"/>
+          <w:szCs w:val="22"/>
+        </w:rPr>
+        <w:t>Hyundai</w:t>
+      </w:r>
+      <w:r>
+        <w:rPr>
+          <w:rFonts w:ascii="Helvetica" w:hAnsi="Helvetica"/>
+          <w:bCs/>
+          <w:iCs/>
+          <w:sz w:val="22"/>
+          <w:szCs w:val="22"/>
+        </w:rPr>
+        <w:t xml:space="preserve"> is shown below and is fairly consistent with what is observed in the photos.</w:t>
+      </w:r>
+    </w:p>
+    <w:p>
+      <w:pPr>
+        <w:spacing w:line="320" w:lineRule="atLeast"/>
+        <w:rPr>
+          <w:rFonts w:ascii="Helvetica" w:hAnsi="Helvetica"/>
+          <w:sz w:val="22"/>
+          <w:szCs w:val="22"/>
+        </w:rPr>
+      </w:pPr>
+      <w:r>
+        <w:rPr>
+          <w:rFonts w:ascii="Helvetica" w:hAnsi="Helvetica"/>
           <w:noProof/>
           <w:sz w:val="22"/>
           <w:szCs w:val="22"/>
         </w:rPr>
         <w:drawing>
-          <wp:anchor distT="0" distB="0" distL="114300" distR="114300" simplePos="0" relativeHeight="251693568" behindDoc="0" locked="0" layoutInCell="1" allowOverlap="1" wp14:anchorId="35C82CC2" wp14:editId="1E41A5F2">
+          <wp:anchor distT="0" distB="0" distL="114300" distR="114300" simplePos="0" relativeHeight="251687424" behindDoc="0" locked="0" layoutInCell="1" allowOverlap="1" wp14:anchorId="5CF2E50D" wp14:editId="7A2D6C33">
             <wp:simplePos x="0" y="0"/>
             <wp:positionH relativeFrom="margin">
-              <wp:align>center</wp:align>
+              <wp:align>left</wp:align>
             </wp:positionH>
             <wp:positionV relativeFrom="paragraph">
-              <wp:posOffset>45720</wp:posOffset>
+              <wp:posOffset>46990</wp:posOffset>
             </wp:positionV>
-            <wp:extent cx="2777067" cy="1737093"/>
-            <wp:effectExtent l="0" t="0" r="4445" b="0"/>
+            <wp:extent cx="2964370" cy="1736725"/>
+            <wp:effectExtent l="0" t="0" r="7620" b="0"/>
             <wp:wrapNone/>
-            <wp:docPr id="1" name="Picture 1"/>
+            <wp:docPr id="1" name="Picture 3"/>
             <wp:cNvGraphicFramePr>
               <a:graphicFrameLocks xmlns:a="http://schemas.openxmlformats.org/drawingml/2006/main" noChangeAspect="1"/>
             </wp:cNvGraphicFramePr>
@@ -316,18 +403,24 @@
               <a:graphicData uri="http://schemas.openxmlformats.org/drawingml/2006/picture">
                 <pic:pic xmlns:pic="http://schemas.openxmlformats.org/drawingml/2006/picture">
                   <pic:nvPicPr>
-                    <pic:cNvPr id="2" name="Picture 1874726407"/>
+                    <pic:cNvPr id="2" name="Picture 1248589581"/>
                     <pic:cNvPicPr/>
                   </pic:nvPicPr>
                   <pic:blipFill rotWithShape="1">
-                    <a:blip r:embed="rId18"/>
-                    <a:srcRect r="18484"/>
+                    <a:blip r:embed="rId12">
+                      <a:extLst>
+                        <a:ext uri="{28A0092B-C50C-407E-A947-70E740481C1C}">
+                          <a14:useLocalDpi xmlns:a14="http://schemas.microsoft.com/office/drawing/2010/main"/>
+                        </a:ext>
+                      </a:extLst>
+                    </a:blip>
+                    <a:srcRect l="5511" r="13550" b="7003"/>
                     <a:stretch/>
                   </pic:blipFill>
                   <pic:spPr bwMode="auto">
                     <a:xfrm>
                       <a:off x="0" y="0"/>
-                      <a:ext cx="2777067" cy="1737093"/>
+                      <a:ext cx="2964370" cy="1736725"/>
                     </a:xfrm>
                     <a:prstGeom prst="rect">
                       <a:avLst/>
@@ -353,15 +446,82 @@
           </wp:anchor>
         </w:drawing>
       </w:r>
+      <w:r>
+        <w:rPr>
+          <w:rFonts w:ascii="Helvetica" w:hAnsi="Helvetica"/>
+          <w:noProof/>
+          <w:sz w:val="22"/>
+          <w:szCs w:val="22"/>
+        </w:rPr>
+        <w:drawing>
+          <wp:anchor distT="0" distB="0" distL="114300" distR="114300" simplePos="0" relativeHeight="251686400" behindDoc="0" locked="0" layoutInCell="1" allowOverlap="1" wp14:anchorId="14F92317" wp14:editId="05EA53A0">
+            <wp:simplePos x="0" y="0"/>
+            <wp:positionH relativeFrom="margin">
+              <wp:align>right</wp:align>
+            </wp:positionH>
+            <wp:positionV relativeFrom="paragraph">
+              <wp:posOffset>46990</wp:posOffset>
+            </wp:positionV>
+            <wp:extent cx="3048000" cy="1737211"/>
+            <wp:effectExtent l="0" t="0" r="0" b="0"/>
+            <wp:wrapNone/>
+            <wp:docPr id="3" name="Picture 2"/>
+            <wp:cNvGraphicFramePr>
+              <a:graphicFrameLocks xmlns:a="http://schemas.openxmlformats.org/drawingml/2006/main" noChangeAspect="1"/>
+            </wp:cNvGraphicFramePr>
+            <a:graphic xmlns:a="http://schemas.openxmlformats.org/drawingml/2006/main">
+              <a:graphicData uri="http://schemas.openxmlformats.org/drawingml/2006/picture">
+                <pic:pic xmlns:pic="http://schemas.openxmlformats.org/drawingml/2006/picture">
+                  <pic:nvPicPr>
+                    <pic:cNvPr id="4" name="Picture 715281385"/>
+                    <pic:cNvPicPr/>
+                  </pic:nvPicPr>
+                  <pic:blipFill rotWithShape="1">
+                    <a:blip r:embed="rId13">
+                      <a:extLst>
+                        <a:ext uri="{28A0092B-C50C-407E-A947-70E740481C1C}">
+                          <a14:useLocalDpi xmlns:a14="http://schemas.microsoft.com/office/drawing/2010/main"/>
+                        </a:ext>
+                      </a:extLst>
+                    </a:blip>
+                    <a:srcRect r="14055" b="3933"/>
+                    <a:stretch/>
+                  </pic:blipFill>
+                  <pic:spPr bwMode="auto">
+                    <a:xfrm>
+                      <a:off x="0" y="0"/>
+                      <a:ext cx="3048000" cy="1737211"/>
+                    </a:xfrm>
+                    <a:prstGeom prst="rect">
+                      <a:avLst/>
+                    </a:prstGeom>
+                    <a:ln>
+                      <a:noFill/>
+                    </a:ln>
+                    <a:extLst>
+                      <a:ext uri="{53640926-AAD7-44D8-BBD7-CCE9431645EC}">
+                        <a14:shadowObscured xmlns:a14="http://schemas.microsoft.com/office/drawing/2010/main"/>
+                      </a:ext>
+                    </a:extLst>
+                  </pic:spPr>
+                </pic:pic>
+              </a:graphicData>
+            </a:graphic>
+            <wp14:sizeRelH relativeFrom="margin">
+              <wp14:pctWidth>0</wp14:pctWidth>
+            </wp14:sizeRelH>
+            <wp14:sizeRelV relativeFrom="margin">
+              <wp14:pctHeight>0</wp14:pctHeight>
+            </wp14:sizeRelV>
+          </wp:anchor>
+        </w:drawing>
+      </w:r>
     </w:p>
     <w:p>
       <w:pPr>
-        <w:pStyle w:val="ListParagraph"/>
         <w:spacing w:line="320" w:lineRule="atLeast"/>
         <w:rPr>
           <w:rFonts w:ascii="Helvetica" w:hAnsi="Helvetica"/>
-          <w:bCs/>
-          <w:iCs/>
           <w:sz w:val="22"/>
           <w:szCs w:val="22"/>
         </w:rPr>
@@ -369,12 +529,9 @@
     </w:p>
     <w:p>
       <w:pPr>
-        <w:pStyle w:val="ListParagraph"/>
         <w:spacing w:line="320" w:lineRule="atLeast"/>
         <w:rPr>
           <w:rFonts w:ascii="Helvetica" w:hAnsi="Helvetica"/>
-          <w:bCs/>
-          <w:iCs/>
           <w:sz w:val="22"/>
           <w:szCs w:val="22"/>
         </w:rPr>
@@ -382,12 +539,9 @@
     </w:p>
     <w:p>
       <w:pPr>
-        <w:pStyle w:val="ListParagraph"/>
         <w:spacing w:line="320" w:lineRule="atLeast"/>
         <w:rPr>
           <w:rFonts w:ascii="Helvetica" w:hAnsi="Helvetica"/>
-          <w:bCs/>
-          <w:iCs/>
           <w:sz w:val="22"/>
           <w:szCs w:val="22"/>
         </w:rPr>
@@ -395,12 +549,9 @@
     </w:p>
     <w:p>
       <w:pPr>
-        <w:pStyle w:val="ListParagraph"/>
         <w:spacing w:line="320" w:lineRule="atLeast"/>
         <w:rPr>
           <w:rFonts w:ascii="Helvetica" w:hAnsi="Helvetica"/>
-          <w:bCs/>
-          <w:iCs/>
           <w:sz w:val="22"/>
           <w:szCs w:val="22"/>
         </w:rPr>
@@ -408,12 +559,9 @@
     </w:p>
     <w:p>
       <w:pPr>
-        <w:pStyle w:val="ListParagraph"/>
         <w:spacing w:line="320" w:lineRule="atLeast"/>
         <w:rPr>
           <w:rFonts w:ascii="Helvetica" w:hAnsi="Helvetica"/>
-          <w:bCs/>
-          <w:iCs/>
           <w:sz w:val="22"/>
           <w:szCs w:val="22"/>
         </w:rPr>
@@ -421,12 +569,9 @@
     </w:p>
     <w:p>
       <w:pPr>
-        <w:pStyle w:val="ListParagraph"/>
         <w:spacing w:line="320" w:lineRule="atLeast"/>
         <w:rPr>
           <w:rFonts w:ascii="Helvetica" w:hAnsi="Helvetica"/>
-          <w:bCs/>
-          <w:iCs/>
           <w:sz w:val="22"/>
           <w:szCs w:val="22"/>
         </w:rPr>
@@ -434,12 +579,9 @@
     </w:p>
     <w:p>
       <w:pPr>
-        <w:pStyle w:val="ListParagraph"/>
         <w:spacing w:line="320" w:lineRule="atLeast"/>
         <w:rPr>
           <w:rFonts w:ascii="Helvetica" w:hAnsi="Helvetica"/>
-          <w:bCs/>
-          <w:iCs/>
           <w:sz w:val="22"/>
           <w:szCs w:val="22"/>
         </w:rPr>
@@ -447,12 +589,9 @@
     </w:p>
     <w:p>
       <w:pPr>
-        <w:pStyle w:val="ListParagraph"/>
         <w:spacing w:line="320" w:lineRule="atLeast"/>
         <w:rPr>
           <w:rFonts w:ascii="Helvetica" w:hAnsi="Helvetica"/>
-          <w:bCs/>
-          <w:iCs/>
           <w:sz w:val="22"/>
           <w:szCs w:val="22"/>
         </w:rPr>
@@ -460,13 +599,9 @@
     </w:p>
     <w:p>
       <w:pPr>
-        <w:pStyle w:val="ListParagraph"/>
         <w:spacing w:line="320" w:lineRule="atLeast"/>
-        <w:ind w:left="0"/>
-        <w:rPr>
-          <w:rFonts w:ascii="Helvetica" w:hAnsi="Helvetica"/>
-          <w:bCs/>
-          <w:iCs/>
+        <w:rPr>
+          <w:rFonts w:ascii="Helvetica" w:hAnsi="Helvetica"/>
           <w:sz w:val="22"/>
           <w:szCs w:val="22"/>
         </w:rPr>
@@ -479,7 +614,7 @@
           <w:sz w:val="22"/>
           <w:szCs w:val="22"/>
         </w:rPr>
-        <w:t>Simulated 1</w:t>
+        <w:t xml:space="preserve">Simulated </w:t>
       </w:r>
       <w:r>
         <w:rPr>
@@ -489,6 +624,26 @@
           <w:sz w:val="22"/>
           <w:szCs w:val="22"/>
         </w:rPr>
+        <w:t xml:space="preserve">10 mph (left) and </w:t>
+      </w:r>
+      <w:r>
+        <w:rPr>
+          <w:rFonts w:ascii="Helvetica" w:hAnsi="Helvetica"/>
+          <w:b/>
+          <w:iCs/>
+          <w:sz w:val="22"/>
+          <w:szCs w:val="22"/>
+        </w:rPr>
+        <w:t>1</w:t>
+      </w:r>
+      <w:r>
+        <w:rPr>
+          <w:rFonts w:ascii="Helvetica" w:hAnsi="Helvetica"/>
+          <w:b/>
+          <w:iCs/>
+          <w:sz w:val="22"/>
+          <w:szCs w:val="22"/>
+        </w:rPr>
         <w:t>5</w:t>
       </w:r>
       <w:r>
@@ -499,7 +654,7 @@
           <w:sz w:val="22"/>
           <w:szCs w:val="22"/>
         </w:rPr>
-        <w:t xml:space="preserve"> mph depth of penetration (overlap or maximum engagement) fairly consistent with photos. </w:t>
+        <w:t xml:space="preserve"> mph </w:t>
       </w:r>
       <w:r>
         <w:rPr>
@@ -509,7 +664,7 @@
           <w:sz w:val="22"/>
           <w:szCs w:val="22"/>
         </w:rPr>
-        <w:t xml:space="preserve">Ms. Lema’s </w:t>
+        <w:t xml:space="preserve">(right) </w:t>
       </w:r>
       <w:r>
         <w:rPr>
@@ -519,7 +674,7 @@
           <w:sz w:val="22"/>
           <w:szCs w:val="22"/>
         </w:rPr>
-        <w:t>Mercedes</w:t>
+        <w:t xml:space="preserve">depth of penetration (overlap or maximum engagement) fairly consistent with photos. </w:t>
       </w:r>
       <w:r>
         <w:rPr>
@@ -529,7 +684,7 @@
           <w:sz w:val="22"/>
           <w:szCs w:val="22"/>
         </w:rPr>
-        <w:t xml:space="preserve"> is the vehicle on the </w:t>
+        <w:t xml:space="preserve">The Gonzalez </w:t>
       </w:r>
       <w:r>
         <w:rPr>
@@ -539,7 +694,7 @@
           <w:sz w:val="22"/>
           <w:szCs w:val="22"/>
         </w:rPr>
-        <w:t>bottom in blue</w:t>
+        <w:t>Hyundai</w:t>
       </w:r>
       <w:r>
         <w:rPr>
@@ -549,14 +704,62 @@
           <w:sz w:val="22"/>
           <w:szCs w:val="22"/>
         </w:rPr>
+        <w:t xml:space="preserve"> is the vehicle on the right</w:t>
+      </w:r>
+      <w:r>
+        <w:rPr>
+          <w:rFonts w:ascii="Helvetica" w:hAnsi="Helvetica"/>
+          <w:b/>
+          <w:iCs/>
+          <w:sz w:val="22"/>
+          <w:szCs w:val="22"/>
+        </w:rPr>
+        <w:t xml:space="preserve"> in blue</w:t>
+      </w:r>
+      <w:r>
+        <w:rPr>
+          <w:rFonts w:ascii="Helvetica" w:hAnsi="Helvetica"/>
+          <w:b/>
+          <w:iCs/>
+          <w:sz w:val="22"/>
+          <w:szCs w:val="22"/>
+        </w:rPr>
+        <w:t xml:space="preserve"> in each image</w:t>
+      </w:r>
+      <w:r>
+        <w:rPr>
+          <w:rFonts w:ascii="Helvetica" w:hAnsi="Helvetica"/>
+          <w:b/>
+          <w:iCs/>
+          <w:sz w:val="22"/>
+          <w:szCs w:val="22"/>
+        </w:rPr>
         <w:t>.</w:t>
       </w:r>
+      <w:r>
+        <w:rPr>
+          <w:rFonts w:ascii="Helvetica" w:hAnsi="Helvetica"/>
+          <w:sz w:val="22"/>
+          <w:szCs w:val="22"/>
+        </w:rPr>
+        <w:t xml:space="preserve"> </w:t>
+      </w:r>
+    </w:p>
+    <w:p>
+      <w:pPr>
+        <w:spacing w:line="320" w:lineRule="atLeast"/>
+        <w:rPr>
+          <w:rFonts w:ascii="Helvetica" w:hAnsi="Helvetica"/>
+          <w:sz w:val="22"/>
+          <w:szCs w:val="22"/>
+        </w:rPr>
+      </w:pPr>
     </w:p>
     <w:sectPr>
-      <w:headerReference w:type="even" r:id="rId19"/>
-      <w:headerReference w:type="default" r:id="rId20"/>
-      <w:headerReference w:type="first" r:id="rId21"/>
-      <w:footerReference w:type="first" r:id="rId22"/>
+      <w:headerReference w:type="even" r:id="rId14"/>
+      <w:headerReference w:type="default" r:id="rId15"/>
+      <w:headerReference w:type="first" r:id="rId16"/>
+      <w:footerReference w:type="first" r:id="rId17"/>
       <w:pgSz w:w="12240" w:h="15840"/>
       <w:pgMar w:top="1440" w:right="1291" w:bottom="1440" w:left="1296" w:header="725" w:footer="720" w:gutter="0"/>
       <w:cols w:space="720"/>
@@ -633,6 +836,53 @@
       </w:r>
     </w:p>
   </w:footnote>
+  <w:footnote w:id="1">
+    <w:p>
+      <w:pPr>
+        <w:pStyle w:val="FootnoteText"/>
+        <w:rPr>
+          <w:rFonts w:ascii="Helvetica Neue" w:hAnsi="Helvetica Neue" w:cstheme="minorBidi"/>
+          <w:sz w:val="18"/>
+          <w:szCs w:val="18"/>
+        </w:rPr>
+      </w:pPr>
+      <w:r>
+        <w:rPr>
+          <w:rStyle w:val="FootnoteReference"/>
+          <w:rFonts w:ascii="Helvetica Neue" w:hAnsi="Helvetica Neue"/>
+          <w:sz w:val="18"/>
+          <w:szCs w:val="18"/>
+        </w:rPr>
+        <w:footnoteRef/>
+      </w:r>
+      <w:r>
+        <w:rPr>
+          <w:rFonts w:ascii="Helvetica Neue" w:hAnsi="Helvetica Neue"/>
+          <w:sz w:val="18"/>
+          <w:szCs w:val="18"/>
+        </w:rPr>
+        <w:t xml:space="preserve"> Virtual Crash 5, </w:t>
+      </w:r>
+      <w:proofErr w:type="spellStart"/>
+      <w:r>
+        <w:rPr>
+          <w:rFonts w:ascii="Helvetica Neue" w:hAnsi="Helvetica Neue"/>
+          <w:sz w:val="18"/>
+          <w:szCs w:val="18"/>
+        </w:rPr>
+        <w:t>vCrash</w:t>
+      </w:r>
+      <w:proofErr w:type="spellEnd"/>
+      <w:r>
+        <w:rPr>
+          <w:rFonts w:ascii="Helvetica Neue" w:hAnsi="Helvetica Neue"/>
+          <w:sz w:val="18"/>
+          <w:szCs w:val="18"/>
+        </w:rPr>
+        <w:t xml:space="preserve"> America Inc.</w:t>
+      </w:r>
+    </w:p>
+  </w:footnote>
 </w:footnotes>
 </file>
 
@@ -771,7 +1021,7 @@
           <wp:extent cx="2743200" cy="854710"/>
           <wp:effectExtent l="0" t="0" r="0" b="8890"/>
           <wp:wrapNone/>
-          <wp:docPr id="3" name="Picture 1"/>
+          <wp:docPr id="5" name="Picture 1"/>
           <wp:cNvGraphicFramePr>
             <a:graphicFrameLocks xmlns:a="http://schemas.openxmlformats.org/drawingml/2006/main" noChangeAspect="1"/>
           </wp:cNvGraphicFramePr>
@@ -779,7 +1029,7 @@
             <a:graphicData uri="http://schemas.openxmlformats.org/drawingml/2006/picture">
               <pic:pic xmlns:pic="http://schemas.openxmlformats.org/drawingml/2006/picture">
                 <pic:nvPicPr>
-                  <pic:cNvPr id="4" name="Picture 1"/>
+                  <pic:cNvPr id="6" name="Picture 1"/>
                   <pic:cNvPicPr>
                     <a:picLocks noChangeAspect="1"/>
                   </pic:cNvPicPr>
@@ -866,6 +1116,92 @@
 <file path=word/numbering.xml><?xml version="1.0" encoding="utf-8"?>
 <w:numbering xmlns:wpc="http://schemas.microsoft.com/office/word/2010/wordprocessingCanvas" xmlns:cx="http://schemas.microsoft.com/office/drawing/2014/chartex" xmlns:cx1="http://schemas.microsoft.com/office/drawing/2015/9/8/chartex" xmlns:cx2="http://schemas.microsoft.com/office/drawing/2015/10/21/chartex" xmlns:cx3="http://schemas.microsoft.com/office/drawing/2016/5/9/chartex" xmlns:cx4="http://schemas.microsoft.com/office/drawing/2016/5/10/chartex" xmlns:cx5="http://schemas.microsoft.com/office/drawing/2016/5/11/chartex" xmlns:cx6="http://schemas.microsoft.com/office/drawing/2016/5/12/chartex" xmlns:cx7="http://schemas.microsoft.com/office/drawing/2016/5/13/chartex" xmlns:cx8="http://schemas.microsoft.com/office/drawing/2016/5/14/chartex" xmlns:mc="http://schemas.openxmlformats.org/markup-compatibility/2006" xmlns:aink="http://schemas.microsoft.com/office/drawing/2016/ink" xmlns:am3d="http://schemas.microsoft.com/office/drawing/2017/model3d" xmlns:o="urn:schemas-microsoft-com:office:office" xmlns:oel="http://schemas.microsoft.com/office/2019/extlst" xmlns:r="http://schemas.openxmlformats.org/officeDocument/2006/relationships" xmlns:m="http://schemas.openxmlformats.org/officeDocument/2006/math" xmlns:v="urn:schemas-microsoft-com:vml" xmlns:wp14="http://schemas.microsoft.com/office/word/2010/wordprocessingDrawing" xmlns:wp="http://schemas.openxmlformats.org/drawingml/2006/wordprocessingDrawing" xmlns:w10="urn:schemas-microsoft-com:office:word" xmlns:w="http://schemas.openxmlformats.org/wordprocessingml/2006/main" xmlns:w14="http://schemas.microsoft.com/office/word/2010/wordml" xmlns:w15="http://schemas.microsoft.com/office/word/2012/wordml" xmlns:w16cex="http://schemas.microsoft.com/office/word/2018/wordml/cex" xmlns:w16cid="http://schemas.microsoft.com/office/word/2016/wordml/cid" xmlns:w16="http://schemas.microsoft.com/office/word/2018/wordml" xmlns:w16du="http://schemas.microsoft.com/office/word/2023/wordml/word16du" xmlns:w16sdtdh="http://schemas.microsoft.com/office/word/2020/wordml/sdtdatahash" xmlns:w16se="http://schemas.microsoft.com/office/word/2015/wordml/symex" xmlns:wpg="http://schemas.microsoft.com/office/word/2010/wordprocessingGroup" xmlns:wpi="http://schemas.microsoft.com/office/word/2010/wordprocessingInk" xmlns:wne="http://schemas.microsoft.com/office/word/2006/wordml" xmlns:wps="http://schemas.microsoft.com/office/word/2010/wordprocessingShape" mc:Ignorable="w14 w15 w16se w16cid w16 w16cex w16sdtdh w16du wp14">
   <w:abstractNum w:abstractNumId="0" w15:restartNumberingAfterBreak="0">
+    <w:nsid w:val="0A6E3D08"/>
+    <w:multiLevelType w:val="hybridMultilevel"/>
+    <w:tmpl w:val="4C0CCA44"/>
+    <w:lvl w:ilvl="0" w:tplc="0409000F">
+      <w:start w:val="1"/>
+      <w:numFmt w:val="decimal"/>
+      <w:lvlText w:val="%1."/>
+      <w:lvlJc w:val="left"/>
+      <w:pPr>
+        <w:ind w:left="720" w:hanging="360"/>
+      </w:pPr>
+    </w:lvl>
+    <w:lvl w:ilvl="1" w:tplc="04090019" w:tentative="1">
+      <w:start w:val="1"/>
+      <w:numFmt w:val="lowerLetter"/>
+      <w:lvlText w:val="%2."/>
+      <w:lvlJc w:val="left"/>
+      <w:pPr>
+        <w:ind w:left="1440" w:hanging="360"/>
+      </w:pPr>
+    </w:lvl>
+    <w:lvl w:ilvl="2" w:tplc="0409001B" w:tentative="1">
+      <w:start w:val="1"/>
+      <w:numFmt w:val="lowerRoman"/>
+      <w:lvlText w:val="%3."/>
+      <w:lvlJc w:val="right"/>
+      <w:pPr>
+        <w:ind w:left="2160" w:hanging="180"/>
+      </w:pPr>
+    </w:lvl>
+    <w:lvl w:ilvl="3" w:tplc="0409000F" w:tentative="1">
+      <w:start w:val="1"/>
+      <w:numFmt w:val="decimal"/>
+      <w:lvlText w:val="%4."/>
+      <w:lvlJc w:val="left"/>
+      <w:pPr>
+        <w:ind w:left="2880" w:hanging="360"/>
+      </w:pPr>
+    </w:lvl>
+    <w:lvl w:ilvl="4" w:tplc="04090019" w:tentative="1">
+      <w:start w:val="1"/>
+      <w:numFmt w:val="lowerLetter"/>
+      <w:lvlText w:val="%5."/>
+      <w:lvlJc w:val="left"/>
+      <w:pPr>
+        <w:ind w:left="3600" w:hanging="360"/>
+      </w:pPr>
+    </w:lvl>
+    <w:lvl w:ilvl="5" w:tplc="0409001B" w:tentative="1">
+      <w:start w:val="1"/>
+      <w:numFmt w:val="lowerRoman"/>
+      <w:lvlText w:val="%6."/>
+      <w:lvlJc w:val="right"/>
+      <w:pPr>
+        <w:ind w:left="4320" w:hanging="180"/>
+      </w:pPr>
+    </w:lvl>
+    <w:lvl w:ilvl="6" w:tplc="0409000F" w:tentative="1">
+      <w:start w:val="1"/>
+      <w:numFmt w:val="decimal"/>
+      <w:lvlText w:val="%7."/>
+      <w:lvlJc w:val="left"/>
+      <w:pPr>
+        <w:ind w:left="5040" w:hanging="360"/>
+      </w:pPr>
+    </w:lvl>
+    <w:lvl w:ilvl="7" w:tplc="04090019" w:tentative="1">
+      <w:start w:val="1"/>
+      <w:numFmt w:val="lowerLetter"/>
+      <w:lvlText w:val="%8."/>
+      <w:lvlJc w:val="left"/>
+      <w:pPr>
+        <w:ind w:left="5760" w:hanging="360"/>
+      </w:pPr>
+    </w:lvl>
+    <w:lvl w:ilvl="8" w:tplc="0409001B" w:tentative="1">
+      <w:start w:val="1"/>
+      <w:numFmt w:val="lowerRoman"/>
+      <w:lvlText w:val="%9."/>
+      <w:lvlJc w:val="right"/>
+      <w:pPr>
+        <w:ind w:left="6480" w:hanging="180"/>
+      </w:pPr>
+    </w:lvl>
+  </w:abstractNum>
+  <w:abstractNum w:abstractNumId="1" w15:restartNumberingAfterBreak="0">
     <w:nsid w:val="16A624EC"/>
     <w:multiLevelType w:val="hybridMultilevel"/>
     <w:tmpl w:val="5FACCAEC"/>
@@ -978,7 +1314,7 @@
       </w:pPr>
     </w:lvl>
   </w:abstractNum>
-  <w:abstractNum w:abstractNumId="1" w15:restartNumberingAfterBreak="0">
+  <w:abstractNum w:abstractNumId="2" w15:restartNumberingAfterBreak="0">
     <w:nsid w:val="52EA1CD3"/>
     <w:multiLevelType w:val="hybridMultilevel"/>
     <w:tmpl w:val="E8A8F244"/>
@@ -1091,7 +1427,7 @@
       </w:rPr>
     </w:lvl>
   </w:abstractNum>
-  <w:abstractNum w:abstractNumId="2" w15:restartNumberingAfterBreak="0">
+  <w:abstractNum w:abstractNumId="3" w15:restartNumberingAfterBreak="0">
     <w:nsid w:val="5EB63F70"/>
     <w:multiLevelType w:val="multilevel"/>
     <w:tmpl w:val="BE0209FC"/>
@@ -1204,7 +1540,7 @@
       </w:pPr>
     </w:lvl>
   </w:abstractNum>
-  <w:abstractNum w:abstractNumId="3" w15:restartNumberingAfterBreak="0">
+  <w:abstractNum w:abstractNumId="4" w15:restartNumberingAfterBreak="0">
     <w:nsid w:val="72462609"/>
     <w:multiLevelType w:val="multilevel"/>
     <w:tmpl w:val="72462609"/>
@@ -1348,7 +1684,7 @@
       </w:rPr>
     </w:lvl>
   </w:abstractNum>
-  <w:abstractNum w:abstractNumId="4" w15:restartNumberingAfterBreak="0">
+  <w:abstractNum w:abstractNumId="5" w15:restartNumberingAfterBreak="0">
     <w:nsid w:val="7C8E364B"/>
     <w:multiLevelType w:val="hybridMultilevel"/>
     <w:tmpl w:val="528E9998"/>
@@ -1462,7 +1798,7 @@
     </w:lvl>
   </w:abstractNum>
   <w:num w:numId="1" w16cid:durableId="1144738088">
-    <w:abstractNumId w:val="3"/>
+    <w:abstractNumId w:val="4"/>
     <w:lvlOverride w:ilvl="0">
       <w:startOverride w:val="1"/>
     </w:lvlOverride>
@@ -1492,10 +1828,10 @@
     </w:lvlOverride>
   </w:num>
   <w:num w:numId="2" w16cid:durableId="1768427792">
-    <w:abstractNumId w:val="2"/>
+    <w:abstractNumId w:val="3"/>
   </w:num>
   <w:num w:numId="3" w16cid:durableId="1493981115">
-    <w:abstractNumId w:val="0"/>
+    <w:abstractNumId w:val="1"/>
     <w:lvlOverride w:ilvl="0">
       <w:startOverride w:val="1"/>
     </w:lvlOverride>
@@ -1525,13 +1861,16 @@
     </w:lvlOverride>
   </w:num>
   <w:num w:numId="4" w16cid:durableId="149713861">
-    <w:abstractNumId w:val="0"/>
+    <w:abstractNumId w:val="1"/>
   </w:num>
   <w:num w:numId="5" w16cid:durableId="1773623714">
-    <w:abstractNumId w:val="1"/>
+    <w:abstractNumId w:val="2"/>
   </w:num>
   <w:num w:numId="6" w16cid:durableId="111286673">
-    <w:abstractNumId w:val="4"/>
+    <w:abstractNumId w:val="5"/>
+  </w:num>
+  <w:num w:numId="7" w16cid:durableId="892080722">
+    <w:abstractNumId w:val="0"/>
   </w:num>
 </w:numbering>
 </file>
@@ -2069,7 +2408,6 @@
   <w:style w:type="character" w:default="1" w:styleId="DefaultParagraphFont">
     <w:name w:val="Default Paragraph Font"/>
     <w:uiPriority w:val="1"/>
-    <w:semiHidden/>
     <w:unhideWhenUsed/>
   </w:style>
   <w:style w:type="table" w:default="1" w:styleId="TableNormal">

</xml_diff>